<commit_message>
Second lecture and notes
</commit_message>
<xml_diff>
--- a/Advances topics in computer networks and security simple (for real).docx
+++ b/Advances topics in computer networks and security simple (for real).docx
@@ -9,6 +9,15 @@
     </w:p>
     <w:sdt>
       <w:sdtPr>
+        <w:rPr>
+          <w:rFonts w:asciiTheme="minorHAnsi" w:eastAsiaTheme="minorHAnsi" w:hAnsiTheme="minorHAnsi" w:cstheme="minorBidi"/>
+          <w:color w:val="auto"/>
+          <w:kern w:val="2"/>
+          <w:sz w:val="22"/>
+          <w:szCs w:val="22"/>
+          <w:lang w:eastAsia="en-US"/>
+          <w14:ligatures w14:val="standardContextual"/>
+        </w:rPr>
         <w:id w:val="-465888466"/>
         <w:docPartObj>
           <w:docPartGallery w:val="Table of Contents"/>
@@ -17,15 +26,8 @@
       </w:sdtPr>
       <w:sdtEndPr>
         <w:rPr>
-          <w:rFonts w:asciiTheme="minorHAnsi" w:eastAsiaTheme="minorHAnsi" w:hAnsiTheme="minorHAnsi" w:cstheme="minorBidi"/>
           <w:b/>
           <w:bCs/>
-          <w:color w:val="auto"/>
-          <w:kern w:val="2"/>
-          <w:sz w:val="22"/>
-          <w:szCs w:val="22"/>
-          <w:lang w:eastAsia="en-US"/>
-          <w14:ligatures w14:val="standardContextual"/>
         </w:rPr>
       </w:sdtEndPr>
       <w:sdtContent>
@@ -44,7 +46,9 @@
               <w:tab w:val="right" w:leader="dot" w:pos="9628"/>
             </w:tabs>
             <w:rPr>
+              <w:rFonts w:eastAsiaTheme="minorEastAsia"/>
               <w:noProof/>
+              <w:lang w:eastAsia="it-IT"/>
             </w:rPr>
           </w:pPr>
           <w:r>
@@ -56,13 +60,14 @@
           <w:r>
             <w:fldChar w:fldCharType="separate"/>
           </w:r>
-          <w:hyperlink w:anchor="_Toc147301039" w:history="1">
+          <w:hyperlink w:anchor="_Toc147392419" w:history="1">
             <w:r>
               <w:rPr>
                 <w:rStyle w:val="Collegamentoipertestuale"/>
                 <w:noProof/>
+                <w:lang w:val="en-US"/>
               </w:rPr>
-              <w:t>Introduction</w:t>
+              <w:t>Course introduction</w:t>
             </w:r>
             <w:r>
               <w:rPr>
@@ -83,7 +88,78 @@
                 <w:noProof/>
                 <w:webHidden/>
               </w:rPr>
-              <w:instrText xml:space="preserve"> PAGEREF _Toc147301039 \h </w:instrText>
+              <w:instrText xml:space="preserve"> PAGEREF _Toc147392419 \h </w:instrText>
+            </w:r>
+            <w:r>
+              <w:rPr>
+                <w:noProof/>
+                <w:webHidden/>
+              </w:rPr>
+            </w:r>
+            <w:r>
+              <w:rPr>
+                <w:noProof/>
+                <w:webHidden/>
+              </w:rPr>
+              <w:fldChar w:fldCharType="separate"/>
+            </w:r>
+            <w:r>
+              <w:rPr>
+                <w:noProof/>
+                <w:webHidden/>
+              </w:rPr>
+              <w:t>3</w:t>
+            </w:r>
+            <w:r>
+              <w:rPr>
+                <w:noProof/>
+                <w:webHidden/>
+              </w:rPr>
+              <w:fldChar w:fldCharType="end"/>
+            </w:r>
+          </w:hyperlink>
+        </w:p>
+        <w:p>
+          <w:pPr>
+            <w:pStyle w:val="Sommario1"/>
+            <w:tabs>
+              <w:tab w:val="right" w:leader="dot" w:pos="9628"/>
+            </w:tabs>
+            <w:rPr>
+              <w:rFonts w:eastAsiaTheme="minorEastAsia"/>
+              <w:noProof/>
+              <w:lang w:eastAsia="it-IT"/>
+            </w:rPr>
+          </w:pPr>
+          <w:hyperlink w:anchor="_Toc147392420" w:history="1">
+            <w:r>
+              <w:rPr>
+                <w:rStyle w:val="Collegamentoipertestuale"/>
+                <w:noProof/>
+                <w:lang w:val="en-US"/>
+              </w:rPr>
+              <w:t>How papers are made and carry out research</w:t>
+            </w:r>
+            <w:r>
+              <w:rPr>
+                <w:noProof/>
+                <w:webHidden/>
+              </w:rPr>
+              <w:tab/>
+            </w:r>
+            <w:r>
+              <w:rPr>
+                <w:noProof/>
+                <w:webHidden/>
+              </w:rPr>
+              <w:fldChar w:fldCharType="begin"/>
+            </w:r>
+            <w:r>
+              <w:rPr>
+                <w:noProof/>
+                <w:webHidden/>
+              </w:rPr>
+              <w:instrText xml:space="preserve"> PAGEREF _Toc147392420 \h </w:instrText>
             </w:r>
             <w:r>
               <w:rPr>
@@ -134,16 +210,36 @@
       <w:pPr>
         <w:pStyle w:val="Titolo1"/>
         <w:jc w:val="center"/>
-      </w:pPr>
-      <w:bookmarkStart w:id="0" w:name="_Toc147301039"/>
-      <w:r>
+        <w:rPr>
+          <w:lang w:val="en-US"/>
+        </w:rPr>
+      </w:pPr>
+      <w:bookmarkStart w:id="0" w:name="_Toc147392419"/>
+      <w:r>
+        <w:rPr>
+          <w:lang w:val="en-US"/>
+        </w:rPr>
         <w:lastRenderedPageBreak/>
-        <w:t>Introduction</w:t>
+        <w:t>Course i</w:t>
+      </w:r>
+      <w:r>
+        <w:rPr>
+          <w:lang w:val="en-US"/>
+        </w:rPr>
+        <w:t>ntroduction</w:t>
       </w:r>
       <w:bookmarkEnd w:id="0"/>
     </w:p>
     <w:p>
-      <w:r>
+      <w:pPr>
+        <w:rPr>
+          <w:lang w:val="en-US"/>
+        </w:rPr>
+      </w:pPr>
+      <w:r>
+        <w:rPr>
+          <w:lang w:val="en-US"/>
+        </w:rPr>
         <w:t>1st phase – Topics and meetings</w:t>
       </w:r>
     </w:p>
@@ -186,6 +282,7 @@
       </w:pPr>
       <w:r>
         <w:rPr>
+          <w:noProof/>
           <w:lang w:val="en-US"/>
         </w:rPr>
         <w:drawing>
@@ -204,7 +301,7 @@
                     <pic:cNvPicPr/>
                   </pic:nvPicPr>
                   <pic:blipFill>
-                    <a:blip r:embed="rId5"/>
+                    <a:blip r:embed="rId6"/>
                     <a:stretch>
                       <a:fillRect/>
                     </a:stretch>
@@ -238,6 +335,717 @@
         <w:t xml:space="preserve">The themes can be proposed by the group or selected via a list of proposals by SPRITZ members (there will be a presentation during early December). </w:t>
       </w:r>
     </w:p>
+    <w:p>
+      <w:pPr>
+        <w:pStyle w:val="Titolo1"/>
+        <w:jc w:val="center"/>
+        <w:rPr>
+          <w:lang w:val="en-US"/>
+        </w:rPr>
+      </w:pPr>
+      <w:bookmarkStart w:id="1" w:name="_Toc147392420"/>
+      <w:r>
+        <w:rPr>
+          <w:lang w:val="en-US"/>
+        </w:rPr>
+        <w:t>How papers are made and carry out research</w:t>
+      </w:r>
+      <w:bookmarkEnd w:id="1"/>
+    </w:p>
+    <w:p>
+      <w:pPr>
+        <w:rPr>
+          <w:lang w:val="en-US"/>
+        </w:rPr>
+      </w:pPr>
+    </w:p>
+    <w:p>
+      <w:pPr>
+        <w:rPr>
+          <w:lang w:val="en-US"/>
+        </w:rPr>
+      </w:pPr>
+      <w:r>
+        <w:rPr>
+          <w:lang w:val="en-US"/>
+        </w:rPr>
+        <w:t xml:space="preserve">There is a methodology in doing research, just like the scientific method (make observations, form hypotheses, experiment, analyze, report and </w:t>
+      </w:r>
+      <w:r>
+        <w:rPr>
+          <w:lang w:val="en-US"/>
+        </w:rPr>
+        <w:t>reproduce</w:t>
+      </w:r>
+      <w:r>
+        <w:rPr>
+          <w:lang w:val="en-US"/>
+        </w:rPr>
+        <w:t xml:space="preserve"> results). </w:t>
+      </w:r>
+      <w:r>
+        <w:rPr>
+          <w:lang w:val="en-US"/>
+        </w:rPr>
+        <w:t xml:space="preserve">In our case, </w:t>
+      </w:r>
+      <w:proofErr w:type="gramStart"/>
+      <w:r>
+        <w:rPr>
+          <w:lang w:val="en-US"/>
+        </w:rPr>
+        <w:t>it’s</w:t>
+      </w:r>
+      <w:proofErr w:type="gramEnd"/>
+      <w:r>
+        <w:rPr>
+          <w:lang w:val="en-US"/>
+        </w:rPr>
+        <w:t xml:space="preserve"> reading papers, attending talks, thinking and discussing</w:t>
+      </w:r>
+      <w:r>
+        <w:rPr>
+          <w:lang w:val="en-US"/>
+        </w:rPr>
+        <w:t xml:space="preserve"> (</w:t>
+      </w:r>
+      <w:r>
+        <w:rPr>
+          <w:lang w:val="en-US"/>
+        </w:rPr>
+        <w:t xml:space="preserve">not falling into the </w:t>
+      </w:r>
+      <w:r>
+        <w:rPr>
+          <w:i/>
+          <w:iCs/>
+          <w:lang w:val="en-US"/>
+        </w:rPr>
+        <w:t>survivorship bias</w:t>
+      </w:r>
+      <w:r>
+        <w:rPr>
+          <w:lang w:val="en-US"/>
+        </w:rPr>
+        <w:t xml:space="preserve">, </w:t>
+      </w:r>
+      <w:r>
+        <w:rPr>
+          <w:lang w:val="en-US"/>
+        </w:rPr>
+        <w:t>so focusing on some parts of the process thinking we’re collecting the right data, when actually we’re not</w:t>
+      </w:r>
+      <w:r>
+        <w:rPr>
+          <w:lang w:val="en-US"/>
+        </w:rPr>
+        <w:t>, to analyze a particular phenomenon</w:t>
+      </w:r>
+      <w:r>
+        <w:rPr>
+          <w:lang w:val="en-US"/>
+        </w:rPr>
+        <w:t>).</w:t>
+      </w:r>
+      <w:r>
+        <w:rPr>
+          <w:lang w:val="en-US"/>
+        </w:rPr>
+        <w:t xml:space="preserve"> Also, we make patents</w:t>
+      </w:r>
+      <w:r>
+        <w:rPr>
+          <w:lang w:val="en-US"/>
+        </w:rPr>
+        <w:t xml:space="preserve"> to create original </w:t>
+      </w:r>
+      <w:r>
+        <w:rPr>
+          <w:lang w:val="en-US"/>
+        </w:rPr>
+        <w:t>ideas,</w:t>
+      </w:r>
+      <w:r>
+        <w:rPr>
+          <w:lang w:val="en-US"/>
+        </w:rPr>
+        <w:t xml:space="preserve"> and something not seen before</w:t>
+      </w:r>
+      <w:r>
+        <w:rPr>
+          <w:lang w:val="en-US"/>
+        </w:rPr>
+        <w:t xml:space="preserve"> (these are considered factual for the most part). </w:t>
+      </w:r>
+    </w:p>
+    <w:p>
+      <w:pPr>
+        <w:rPr>
+          <w:lang w:val="en-US"/>
+        </w:rPr>
+      </w:pPr>
+      <w:r>
+        <w:rPr>
+          <w:lang w:val="en-US"/>
+        </w:rPr>
+        <w:t xml:space="preserve">When we’re doing research, we’re at the edge of the knowledge, when we’re consolidating facts and things nobody knows to build new knowledge and facts. </w:t>
+      </w:r>
+      <w:r>
+        <w:rPr>
+          <w:lang w:val="en-US"/>
+        </w:rPr>
+        <w:t xml:space="preserve">We’re not alone in this, it’s made by the community and other researchers as well, consolidating a clear understanding of themes. </w:t>
+      </w:r>
+    </w:p>
+    <w:p>
+      <w:pPr>
+        <w:rPr>
+          <w:lang w:val="en-US"/>
+        </w:rPr>
+      </w:pPr>
+      <w:r>
+        <w:rPr>
+          <w:lang w:val="en-US"/>
+        </w:rPr>
+        <w:t xml:space="preserve">Papers usually range from 6/10 pages up to 30, made </w:t>
+      </w:r>
+      <w:r>
+        <w:rPr>
+          <w:lang w:val="en-US"/>
+        </w:rPr>
+        <w:t xml:space="preserve">on the outside </w:t>
+      </w:r>
+      <w:r>
+        <w:rPr>
+          <w:lang w:val="en-US"/>
+        </w:rPr>
+        <w:t>by:</w:t>
+      </w:r>
+    </w:p>
+    <w:p>
+      <w:pPr>
+        <w:pStyle w:val="Paragrafoelenco"/>
+        <w:numPr>
+          <w:ilvl w:val="0"/>
+          <w:numId w:val="1"/>
+        </w:numPr>
+        <w:rPr>
+          <w:lang w:val="en-US"/>
+        </w:rPr>
+      </w:pPr>
+      <w:r>
+        <w:rPr>
+          <w:lang w:val="en-US"/>
+        </w:rPr>
+        <w:t>a title</w:t>
+      </w:r>
+    </w:p>
+    <w:p>
+      <w:pPr>
+        <w:pStyle w:val="Paragrafoelenco"/>
+        <w:numPr>
+          <w:ilvl w:val="0"/>
+          <w:numId w:val="1"/>
+        </w:numPr>
+        <w:rPr>
+          <w:lang w:val="en-US"/>
+        </w:rPr>
+      </w:pPr>
+      <w:r>
+        <w:rPr>
+          <w:lang w:val="en-US"/>
+        </w:rPr>
+        <w:t>list of authors (affiliations)</w:t>
+      </w:r>
+    </w:p>
+    <w:p>
+      <w:pPr>
+        <w:pStyle w:val="Paragrafoelenco"/>
+        <w:numPr>
+          <w:ilvl w:val="0"/>
+          <w:numId w:val="1"/>
+        </w:numPr>
+        <w:rPr>
+          <w:lang w:val="en-US"/>
+        </w:rPr>
+      </w:pPr>
+      <w:r>
+        <w:rPr>
+          <w:lang w:val="en-US"/>
+        </w:rPr>
+        <w:t>abstract to give the general idea and context</w:t>
+      </w:r>
+    </w:p>
+    <w:p>
+      <w:pPr>
+        <w:pStyle w:val="Paragrafoelenco"/>
+        <w:numPr>
+          <w:ilvl w:val="1"/>
+          <w:numId w:val="1"/>
+        </w:numPr>
+        <w:rPr>
+          <w:lang w:val="en-US"/>
+        </w:rPr>
+      </w:pPr>
+      <w:r>
+        <w:rPr>
+          <w:lang w:val="en-US"/>
+        </w:rPr>
+        <w:t>give the good idea to the right people, to try to invest further into your text</w:t>
+      </w:r>
+      <w:r>
+        <w:rPr>
+          <w:lang w:val="en-US"/>
+        </w:rPr>
+        <w:t xml:space="preserve"> (keep it short)</w:t>
+      </w:r>
+    </w:p>
+    <w:p>
+      <w:pPr>
+        <w:pStyle w:val="Paragrafoelenco"/>
+        <w:numPr>
+          <w:ilvl w:val="0"/>
+          <w:numId w:val="1"/>
+        </w:numPr>
+        <w:rPr>
+          <w:lang w:val="en-US"/>
+        </w:rPr>
+      </w:pPr>
+      <w:r>
+        <w:rPr>
+          <w:lang w:val="en-US"/>
+        </w:rPr>
+        <w:t>introduction on the problem</w:t>
+      </w:r>
+      <w:r>
+        <w:rPr>
+          <w:lang w:val="en-US"/>
+        </w:rPr>
+        <w:t xml:space="preserve"> and its history</w:t>
+      </w:r>
+      <w:r>
+        <w:rPr>
+          <w:lang w:val="en-US"/>
+        </w:rPr>
+        <w:t>, the motivation behind and the scientific motivations about the work and the contributions</w:t>
+      </w:r>
+    </w:p>
+    <w:p>
+      <w:pPr>
+        <w:pStyle w:val="Paragrafoelenco"/>
+        <w:numPr>
+          <w:ilvl w:val="0"/>
+          <w:numId w:val="1"/>
+        </w:numPr>
+        <w:rPr>
+          <w:lang w:val="en-US"/>
+        </w:rPr>
+      </w:pPr>
+      <w:r>
+        <w:rPr>
+          <w:lang w:val="en-US"/>
+        </w:rPr>
+        <w:t xml:space="preserve">a section about related work, comparing what’s already there with our works, highlighting what our work does more than others </w:t>
+      </w:r>
+    </w:p>
+    <w:p>
+      <w:pPr>
+        <w:rPr>
+          <w:lang w:val="en-US"/>
+        </w:rPr>
+      </w:pPr>
+      <w:r>
+        <w:rPr>
+          <w:lang w:val="en-US"/>
+        </w:rPr>
+        <w:br w:type="page"/>
+      </w:r>
+    </w:p>
+    <w:p>
+      <w:pPr>
+        <w:rPr>
+          <w:lang w:val="en-US"/>
+        </w:rPr>
+      </w:pPr>
+      <w:r>
+        <w:rPr>
+          <w:lang w:val="en-US"/>
+        </w:rPr>
+        <w:lastRenderedPageBreak/>
+        <w:t>Inside instead, we structure like:</w:t>
+      </w:r>
+    </w:p>
+    <w:p>
+      <w:pPr>
+        <w:pStyle w:val="Paragrafoelenco"/>
+        <w:numPr>
+          <w:ilvl w:val="0"/>
+          <w:numId w:val="1"/>
+        </w:numPr>
+        <w:rPr>
+          <w:lang w:val="en-US"/>
+        </w:rPr>
+      </w:pPr>
+      <w:r>
+        <w:rPr>
+          <w:lang w:val="en-US"/>
+        </w:rPr>
+        <w:t>description of the proposal, giving background knowledge, a formal definition of the problem and its method and the overall components</w:t>
+      </w:r>
+    </w:p>
+    <w:p>
+      <w:pPr>
+        <w:pStyle w:val="Paragrafoelenco"/>
+        <w:numPr>
+          <w:ilvl w:val="0"/>
+          <w:numId w:val="1"/>
+        </w:numPr>
+        <w:rPr>
+          <w:lang w:val="en-US"/>
+        </w:rPr>
+      </w:pPr>
+      <w:r>
+        <w:rPr>
+          <w:lang w:val="en-US"/>
+        </w:rPr>
+        <w:t>experimental evaluation, implanting the experimenting and describing the tools used, presenting results and discussing limitations</w:t>
+      </w:r>
+      <w:r>
+        <w:rPr>
+          <w:lang w:val="en-US"/>
+        </w:rPr>
+        <w:t xml:space="preserve"> (supporting claims validly)</w:t>
+      </w:r>
+    </w:p>
+    <w:p>
+      <w:pPr>
+        <w:pStyle w:val="Paragrafoelenco"/>
+        <w:numPr>
+          <w:ilvl w:val="0"/>
+          <w:numId w:val="1"/>
+        </w:numPr>
+        <w:rPr>
+          <w:lang w:val="en-US"/>
+        </w:rPr>
+      </w:pPr>
+      <w:r>
+        <w:rPr>
+          <w:lang w:val="en-US"/>
+        </w:rPr>
+        <w:t>conclusions, summarizing contributions and future research conclusions</w:t>
+      </w:r>
+    </w:p>
+    <w:p>
+      <w:pPr>
+        <w:rPr>
+          <w:lang w:val="en-US"/>
+        </w:rPr>
+      </w:pPr>
+      <w:r>
+        <w:rPr>
+          <w:lang w:val="en-US"/>
+        </w:rPr>
+        <w:t xml:space="preserve">The </w:t>
+      </w:r>
+      <w:r>
+        <w:rPr>
+          <w:i/>
+          <w:iCs/>
+          <w:lang w:val="en-US"/>
+        </w:rPr>
+        <w:t>review process</w:t>
+      </w:r>
+      <w:r>
+        <w:rPr>
+          <w:lang w:val="en-US"/>
+        </w:rPr>
+        <w:t xml:space="preserve"> is made by picking a venue of evaluation to other scientists (journal/conference) keeping an eye to the deadline submission. </w:t>
+      </w:r>
+    </w:p>
+    <w:p>
+      <w:pPr>
+        <w:rPr>
+          <w:lang w:val="en-US"/>
+        </w:rPr>
+      </w:pPr>
+      <w:r>
+        <w:rPr>
+          <w:lang w:val="en-US"/>
+        </w:rPr>
+        <w:t>The venues can either be:</w:t>
+      </w:r>
+    </w:p>
+    <w:p>
+      <w:pPr>
+        <w:pStyle w:val="Paragrafoelenco"/>
+        <w:numPr>
+          <w:ilvl w:val="0"/>
+          <w:numId w:val="1"/>
+        </w:numPr>
+        <w:rPr>
+          <w:lang w:val="en-US"/>
+        </w:rPr>
+      </w:pPr>
+      <w:r>
+        <w:rPr>
+          <w:lang w:val="en-US"/>
+        </w:rPr>
+        <w:t xml:space="preserve">scientifical journals, </w:t>
+      </w:r>
+      <w:r>
+        <w:rPr>
+          <w:lang w:val="en-US"/>
+        </w:rPr>
+        <w:t>places established for several years, where</w:t>
+      </w:r>
+      <w:r>
+        <w:rPr>
+          <w:lang w:val="en-US"/>
+        </w:rPr>
+        <w:t xml:space="preserve"> there is a board of experts responsible of evaluating papers (chief/associate editors/reviewers) </w:t>
+      </w:r>
+    </w:p>
+    <w:p>
+      <w:pPr>
+        <w:pStyle w:val="Paragrafoelenco"/>
+        <w:numPr>
+          <w:ilvl w:val="0"/>
+          <w:numId w:val="1"/>
+        </w:numPr>
+        <w:rPr>
+          <w:lang w:val="en-US"/>
+        </w:rPr>
+      </w:pPr>
+      <w:r>
+        <w:rPr>
+          <w:lang w:val="en-US"/>
+        </w:rPr>
+        <w:t>conferences, mostly one shot in a specifical place (many chairs like conference, submission, publicity chairs, etc./program committee members/reviewers)</w:t>
+      </w:r>
+    </w:p>
+    <w:p>
+      <w:pPr>
+        <w:pStyle w:val="Paragrafoelenco"/>
+        <w:numPr>
+          <w:ilvl w:val="1"/>
+          <w:numId w:val="1"/>
+        </w:numPr>
+        <w:rPr>
+          <w:lang w:val="en-US"/>
+        </w:rPr>
+      </w:pPr>
+      <w:r>
+        <w:rPr>
+          <w:lang w:val="en-US"/>
+        </w:rPr>
+        <w:t>it’s important to understand the quality of the conferences, looking into rankings</w:t>
+      </w:r>
+    </w:p>
+    <w:p>
+      <w:pPr>
+        <w:pStyle w:val="Paragrafoelenco"/>
+        <w:numPr>
+          <w:ilvl w:val="1"/>
+          <w:numId w:val="1"/>
+        </w:numPr>
+        <w:rPr>
+          <w:lang w:val="en-US"/>
+        </w:rPr>
+      </w:pPr>
+      <w:r>
+        <w:rPr>
+          <w:lang w:val="en-US"/>
+        </w:rPr>
+        <w:t xml:space="preserve">useful link: </w:t>
+      </w:r>
+      <w:hyperlink r:id="rId7" w:history="1">
+        <w:r>
+          <w:rPr>
+            <w:rStyle w:val="Collegamentoipertestuale"/>
+            <w:lang w:val="en-US"/>
+          </w:rPr>
+          <w:t>https://people.engr.tamu.edu/guofei/sec_conf_stat.htm</w:t>
+        </w:r>
+      </w:hyperlink>
+      <w:r>
+        <w:rPr>
+          <w:lang w:val="en-US"/>
+        </w:rPr>
+        <w:t xml:space="preserve"> </w:t>
+      </w:r>
+    </w:p>
+    <w:p>
+      <w:pPr>
+        <w:rPr>
+          <w:lang w:val="en-US"/>
+        </w:rPr>
+      </w:pPr>
+      <w:r>
+        <w:rPr>
+          <w:lang w:val="en-US"/>
+        </w:rPr>
+        <w:t xml:space="preserve">The chairs are responsible for the reviews and very few are accepted. </w:t>
+      </w:r>
+      <w:r>
+        <w:rPr>
+          <w:lang w:val="en-US"/>
+        </w:rPr>
+        <w:t xml:space="preserve">We disclose information ethically, presenting good for a </w:t>
+      </w:r>
+      <w:r>
+        <w:rPr>
+          <w:lang w:val="en-US"/>
+        </w:rPr>
+        <w:t>career’s</w:t>
+      </w:r>
+      <w:r>
+        <w:rPr>
+          <w:lang w:val="en-US"/>
+        </w:rPr>
+        <w:t xml:space="preserve"> sake but also having a good paper. </w:t>
+      </w:r>
+      <w:r>
+        <w:rPr>
+          <w:lang w:val="en-US"/>
+        </w:rPr>
+        <w:t>To read papers, good places are Google (searching by topic), IEEE Xplore, ACM DL Digital Library</w:t>
+      </w:r>
+      <w:r>
+        <w:rPr>
+          <w:lang w:val="en-US"/>
+        </w:rPr>
+        <w:t>, Google Scholar</w:t>
+      </w:r>
+      <w:r>
+        <w:rPr>
+          <w:lang w:val="en-US"/>
+        </w:rPr>
+        <w:t xml:space="preserve">. </w:t>
+      </w:r>
+    </w:p>
+    <w:p>
+      <w:pPr>
+        <w:rPr>
+          <w:lang w:val="en-US"/>
+        </w:rPr>
+      </w:pPr>
+      <w:r>
+        <w:rPr>
+          <w:lang w:val="en-US"/>
+        </w:rPr>
+        <w:t>To assess a paper, it’s important to read it, analyzing the person impact, the author reputation, citations (more advanced: assessing researchers, looking for citing, h-index</w:t>
+      </w:r>
+      <w:r>
+        <w:rPr>
+          <w:lang w:val="en-US"/>
+        </w:rPr>
+        <w:t xml:space="preserve"> [used to quote the impact of a paper</w:t>
+      </w:r>
+      <w:r>
+        <w:rPr>
+          <w:lang w:val="en-US"/>
+        </w:rPr>
+        <w:t xml:space="preserve"> and uses </w:t>
+      </w:r>
+      <m:oMath>
+        <m:r>
+          <w:rPr>
+            <w:rFonts w:ascii="Cambria Math" w:hAnsi="Cambria Math"/>
+            <w:lang w:val="en-US"/>
+          </w:rPr>
+          <m:t>h</m:t>
+        </m:r>
+      </m:oMath>
+      <w:r>
+        <w:rPr>
+          <w:lang w:val="en-US"/>
+        </w:rPr>
+        <w:t xml:space="preserve"> as the index of number of citations</w:t>
+      </w:r>
+      <w:r>
+        <w:rPr>
+          <w:lang w:val="en-US"/>
+        </w:rPr>
+        <w:t xml:space="preserve"> by other authors at least that same number of times. For instance, an h-index of </w:t>
+      </w:r>
+      <m:oMath>
+        <m:r>
+          <w:rPr>
+            <w:rFonts w:ascii="Cambria Math" w:hAnsi="Cambria Math"/>
+            <w:lang w:val="en-US"/>
+          </w:rPr>
+          <m:t>17</m:t>
+        </m:r>
+      </m:oMath>
+      <w:r>
+        <w:rPr>
+          <w:lang w:val="en-US"/>
+        </w:rPr>
+        <w:t xml:space="preserve"> means that the scientist has published at least </w:t>
+      </w:r>
+      <m:oMath>
+        <m:r>
+          <w:rPr>
+            <w:rFonts w:ascii="Cambria Math" w:hAnsi="Cambria Math"/>
+            <w:lang w:val="en-US"/>
+          </w:rPr>
+          <m:t>17</m:t>
+        </m:r>
+      </m:oMath>
+      <w:r>
+        <w:rPr>
+          <w:lang w:val="en-US"/>
+        </w:rPr>
+        <w:t xml:space="preserve"> papers that have each been cited at least </w:t>
+      </w:r>
+      <m:oMath>
+        <m:r>
+          <w:rPr>
+            <w:rFonts w:ascii="Cambria Math" w:hAnsi="Cambria Math"/>
+            <w:lang w:val="en-US"/>
+          </w:rPr>
+          <m:t>17</m:t>
+        </m:r>
+      </m:oMath>
+      <w:r>
+        <w:rPr>
+          <w:lang w:val="en-US"/>
+        </w:rPr>
+        <w:t>]</w:t>
+      </w:r>
+      <w:r>
+        <w:rPr>
+          <w:lang w:val="en-US"/>
+        </w:rPr>
+        <w:t xml:space="preserve"> and more)</w:t>
+      </w:r>
+      <w:r>
+        <w:rPr>
+          <w:lang w:val="en-US"/>
+        </w:rPr>
+        <w:t xml:space="preserve">. </w:t>
+      </w:r>
+    </w:p>
+    <w:p>
+      <w:pPr>
+        <w:rPr>
+          <w:lang w:val="en-US"/>
+        </w:rPr>
+      </w:pPr>
+      <w:r>
+        <w:rPr>
+          <w:lang w:val="en-US"/>
+        </w:rPr>
+        <w:t>Also, one can look for the citation graph that describes the citations within a collection of documents, linking all the citation in between and see how problems were linked and solved.</w:t>
+      </w:r>
+    </w:p>
+    <w:p>
+      <w:pPr>
+        <w:rPr>
+          <w:lang w:val="en-US"/>
+        </w:rPr>
+      </w:pPr>
+    </w:p>
     <w:sectPr>
       <w:pgSz w:w="11906" w:h="16838"/>
       <w:pgMar w:top="1417" w:right="1134" w:bottom="1134" w:left="1134" w:header="708" w:footer="708" w:gutter="0"/>
@@ -246,6 +1054,126 @@
     </w:sectPr>
   </w:body>
 </w:document>
+</file>
+
+<file path=word/numbering.xml><?xml version="1.0" encoding="utf-8"?>
+<w:numbering xmlns:wpc="http://schemas.microsoft.com/office/word/2010/wordprocessingCanvas" xmlns:cx="http://schemas.microsoft.com/office/drawing/2014/chartex" xmlns:cx1="http://schemas.microsoft.com/office/drawing/2015/9/8/chartex" xmlns:cx2="http://schemas.microsoft.com/office/drawing/2015/10/21/chartex" xmlns:cx3="http://schemas.microsoft.com/office/drawing/2016/5/9/chartex" xmlns:cx4="http://schemas.microsoft.com/office/drawing/2016/5/10/chartex" xmlns:cx5="http://schemas.microsoft.com/office/drawing/2016/5/11/chartex" xmlns:cx6="http://schemas.microsoft.com/office/drawing/2016/5/12/chartex" xmlns:cx7="http://schemas.microsoft.com/office/drawing/2016/5/13/chartex" xmlns:cx8="http://schemas.microsoft.com/office/drawing/2016/5/14/chartex" xmlns:mc="http://schemas.openxmlformats.org/markup-compatibility/2006" xmlns:aink="http://schemas.microsoft.com/office/drawing/2016/ink" xmlns:am3d="http://schemas.microsoft.com/office/drawing/2017/model3d" xmlns:o="urn:schemas-microsoft-com:office:office" xmlns:oel="http://schemas.microsoft.com/office/2019/extlst" xmlns:r="http://schemas.openxmlformats.org/officeDocument/2006/relationships" xmlns:m="http://schemas.openxmlformats.org/officeDocument/2006/math" xmlns:v="urn:schemas-microsoft-com:vml" xmlns:wp14="http://schemas.microsoft.com/office/word/2010/wordprocessingDrawing" xmlns:wp="http://schemas.openxmlformats.org/drawingml/2006/wordprocessingDrawing" xmlns:w10="urn:schemas-microsoft-com:office:word" xmlns:w="http://schemas.openxmlformats.org/wordprocessingml/2006/main" xmlns:w14="http://schemas.microsoft.com/office/word/2010/wordml" xmlns:w15="http://schemas.microsoft.com/office/word/2012/wordml" xmlns:w16cex="http://schemas.microsoft.com/office/word/2018/wordml/cex" xmlns:w16cid="http://schemas.microsoft.com/office/word/2016/wordml/cid" xmlns:w16="http://schemas.microsoft.com/office/word/2018/wordml" xmlns:w16sdtdh="http://schemas.microsoft.com/office/word/2020/wordml/sdtdatahash" xmlns:w16se="http://schemas.microsoft.com/office/word/2015/wordml/symex" xmlns:wpg="http://schemas.microsoft.com/office/word/2010/wordprocessingGroup" xmlns:wpi="http://schemas.microsoft.com/office/word/2010/wordprocessingInk" xmlns:wne="http://schemas.microsoft.com/office/word/2006/wordml" xmlns:wps="http://schemas.microsoft.com/office/word/2010/wordprocessingShape" mc:Ignorable="w14 w15 w16se w16cid w16 w16cex w16sdtdh wp14">
+  <w:abstractNum w:abstractNumId="0" w15:restartNumberingAfterBreak="0">
+    <w:nsid w:val="3C7473C5"/>
+    <w:multiLevelType w:val="hybridMultilevel"/>
+    <w:tmpl w:val="652805CE"/>
+    <w:lvl w:ilvl="0" w:tplc="404E7524">
+      <w:numFmt w:val="bullet"/>
+      <w:lvlText w:val="-"/>
+      <w:lvlJc w:val="left"/>
+      <w:pPr>
+        <w:ind w:left="720" w:hanging="360"/>
+      </w:pPr>
+      <w:rPr>
+        <w:rFonts w:ascii="Calibri" w:eastAsiaTheme="minorHAnsi" w:hAnsi="Calibri" w:cs="Calibri" w:hint="default"/>
+      </w:rPr>
+    </w:lvl>
+    <w:lvl w:ilvl="1" w:tplc="04100003">
+      <w:start w:val="1"/>
+      <w:numFmt w:val="bullet"/>
+      <w:lvlText w:val="o"/>
+      <w:lvlJc w:val="left"/>
+      <w:pPr>
+        <w:ind w:left="1440" w:hanging="360"/>
+      </w:pPr>
+      <w:rPr>
+        <w:rFonts w:ascii="Courier New" w:hAnsi="Courier New" w:cs="Courier New" w:hint="default"/>
+      </w:rPr>
+    </w:lvl>
+    <w:lvl w:ilvl="2" w:tplc="04100005" w:tentative="1">
+      <w:start w:val="1"/>
+      <w:numFmt w:val="bullet"/>
+      <w:lvlText w:val=""/>
+      <w:lvlJc w:val="left"/>
+      <w:pPr>
+        <w:ind w:left="2160" w:hanging="360"/>
+      </w:pPr>
+      <w:rPr>
+        <w:rFonts w:ascii="Wingdings" w:hAnsi="Wingdings" w:hint="default"/>
+      </w:rPr>
+    </w:lvl>
+    <w:lvl w:ilvl="3" w:tplc="04100001" w:tentative="1">
+      <w:start w:val="1"/>
+      <w:numFmt w:val="bullet"/>
+      <w:lvlText w:val=""/>
+      <w:lvlJc w:val="left"/>
+      <w:pPr>
+        <w:ind w:left="2880" w:hanging="360"/>
+      </w:pPr>
+      <w:rPr>
+        <w:rFonts w:ascii="Symbol" w:hAnsi="Symbol" w:hint="default"/>
+      </w:rPr>
+    </w:lvl>
+    <w:lvl w:ilvl="4" w:tplc="04100003" w:tentative="1">
+      <w:start w:val="1"/>
+      <w:numFmt w:val="bullet"/>
+      <w:lvlText w:val="o"/>
+      <w:lvlJc w:val="left"/>
+      <w:pPr>
+        <w:ind w:left="3600" w:hanging="360"/>
+      </w:pPr>
+      <w:rPr>
+        <w:rFonts w:ascii="Courier New" w:hAnsi="Courier New" w:cs="Courier New" w:hint="default"/>
+      </w:rPr>
+    </w:lvl>
+    <w:lvl w:ilvl="5" w:tplc="04100005" w:tentative="1">
+      <w:start w:val="1"/>
+      <w:numFmt w:val="bullet"/>
+      <w:lvlText w:val=""/>
+      <w:lvlJc w:val="left"/>
+      <w:pPr>
+        <w:ind w:left="4320" w:hanging="360"/>
+      </w:pPr>
+      <w:rPr>
+        <w:rFonts w:ascii="Wingdings" w:hAnsi="Wingdings" w:hint="default"/>
+      </w:rPr>
+    </w:lvl>
+    <w:lvl w:ilvl="6" w:tplc="04100001" w:tentative="1">
+      <w:start w:val="1"/>
+      <w:numFmt w:val="bullet"/>
+      <w:lvlText w:val=""/>
+      <w:lvlJc w:val="left"/>
+      <w:pPr>
+        <w:ind w:left="5040" w:hanging="360"/>
+      </w:pPr>
+      <w:rPr>
+        <w:rFonts w:ascii="Symbol" w:hAnsi="Symbol" w:hint="default"/>
+      </w:rPr>
+    </w:lvl>
+    <w:lvl w:ilvl="7" w:tplc="04100003" w:tentative="1">
+      <w:start w:val="1"/>
+      <w:numFmt w:val="bullet"/>
+      <w:lvlText w:val="o"/>
+      <w:lvlJc w:val="left"/>
+      <w:pPr>
+        <w:ind w:left="5760" w:hanging="360"/>
+      </w:pPr>
+      <w:rPr>
+        <w:rFonts w:ascii="Courier New" w:hAnsi="Courier New" w:cs="Courier New" w:hint="default"/>
+      </w:rPr>
+    </w:lvl>
+    <w:lvl w:ilvl="8" w:tplc="04100005" w:tentative="1">
+      <w:start w:val="1"/>
+      <w:numFmt w:val="bullet"/>
+      <w:lvlText w:val=""/>
+      <w:lvlJc w:val="left"/>
+      <w:pPr>
+        <w:ind w:left="6480" w:hanging="360"/>
+      </w:pPr>
+      <w:rPr>
+        <w:rFonts w:ascii="Wingdings" w:hAnsi="Wingdings" w:hint="default"/>
+      </w:rPr>
+    </w:lvl>
+  </w:abstractNum>
+  <w:num w:numId="1" w16cid:durableId="1899976336">
+    <w:abstractNumId w:val="0"/>
+  </w:num>
+</w:numbering>
 </file>
 
 <file path=word/styles.xml><?xml version="1.0" encoding="utf-8"?>
@@ -760,6 +1688,29 @@
       <w:color w:val="808080"/>
     </w:rPr>
   </w:style>
+  <w:style w:type="paragraph" w:styleId="Paragrafoelenco">
+    <w:name w:val="List Paragraph"/>
+    <w:basedOn w:val="Normale"/>
+    <w:uiPriority w:val="34"/>
+    <w:qFormat/>
+    <w:rsid w:val="003E5385"/>
+    <w:pPr>
+      <w:ind w:left="720"/>
+      <w:contextualSpacing/>
+    </w:pPr>
+  </w:style>
+  <w:style w:type="character" w:styleId="Menzionenonrisolta">
+    <w:name w:val="Unresolved Mention"/>
+    <w:basedOn w:val="Carpredefinitoparagrafo"/>
+    <w:uiPriority w:val="99"/>
+    <w:semiHidden/>
+    <w:unhideWhenUsed/>
+    <w:rsid w:val="00225DA0"/>
+    <w:rPr>
+      <w:color w:val="605E5C"/>
+      <w:shd w:val="clear" w:color="auto" w:fill="E1DFDD"/>
+    </w:rPr>
+  </w:style>
 </w:styles>
 </file>
 

</xml_diff>

<commit_message>
Added first guests talk
</commit_message>
<xml_diff>
--- a/Advances topics in computer networks and security simple (for real).docx
+++ b/Advances topics in computer networks and security simple (for real).docx
@@ -4,20 +4,18 @@
   <w:body>
     <w:sdt>
       <w:sdtPr>
+        <w:rPr>
+          <w:rFonts w:eastAsiaTheme="minorHAnsi"/>
+          <w:kern w:val="2"/>
+          <w:lang w:eastAsia="en-US"/>
+          <w14:ligatures w14:val="standardContextual"/>
+        </w:rPr>
         <w:id w:val="-1973978701"/>
         <w:docPartObj>
           <w:docPartGallery w:val="Cover Pages"/>
           <w:docPartUnique/>
         </w:docPartObj>
       </w:sdtPr>
-      <w:sdtEndPr>
-        <w:rPr>
-          <w:rFonts w:eastAsiaTheme="minorHAnsi"/>
-          <w:kern w:val="2"/>
-          <w:lang w:eastAsia="en-US"/>
-          <w14:ligatures w14:val="standardContextual"/>
-        </w:rPr>
-      </w:sdtEndPr>
       <w:sdtContent>
         <w:p>
           <w:pPr>
@@ -4185,7 +4183,7 @@
           <w:r>
             <w:fldChar w:fldCharType="separate"/>
           </w:r>
-          <w:hyperlink w:anchor="_Toc147566130" w:history="1">
+          <w:hyperlink w:anchor="_Toc147906824" w:history="1">
             <w:r>
               <w:rPr>
                 <w:rStyle w:val="Collegamentoipertestuale"/>
@@ -4213,7 +4211,7 @@
                 <w:noProof/>
                 <w:webHidden/>
               </w:rPr>
-              <w:instrText xml:space="preserve"> PAGEREF _Toc147566130 \h </w:instrText>
+              <w:instrText xml:space="preserve"> PAGEREF _Toc147906824 \h </w:instrText>
             </w:r>
             <w:r>
               <w:rPr>
@@ -4256,7 +4254,7 @@
               <w:lang w:eastAsia="it-IT"/>
             </w:rPr>
           </w:pPr>
-          <w:hyperlink w:anchor="_Toc147566131" w:history="1">
+          <w:hyperlink w:anchor="_Toc147906825" w:history="1">
             <w:r>
               <w:rPr>
                 <w:rStyle w:val="Collegamentoipertestuale"/>
@@ -4284,7 +4282,7 @@
                 <w:noProof/>
                 <w:webHidden/>
               </w:rPr>
-              <w:instrText xml:space="preserve"> PAGEREF _Toc147566131 \h </w:instrText>
+              <w:instrText xml:space="preserve"> PAGEREF _Toc147906825 \h </w:instrText>
             </w:r>
             <w:r>
               <w:rPr>
@@ -4304,7 +4302,78 @@
                 <w:noProof/>
                 <w:webHidden/>
               </w:rPr>
-              <w:t>3</w:t>
+              <w:t>4</w:t>
+            </w:r>
+            <w:r>
+              <w:rPr>
+                <w:noProof/>
+                <w:webHidden/>
+              </w:rPr>
+              <w:fldChar w:fldCharType="end"/>
+            </w:r>
+          </w:hyperlink>
+        </w:p>
+        <w:p>
+          <w:pPr>
+            <w:pStyle w:val="Sommario1"/>
+            <w:tabs>
+              <w:tab w:val="right" w:leader="dot" w:pos="9628"/>
+            </w:tabs>
+            <w:rPr>
+              <w:rFonts w:eastAsiaTheme="minorEastAsia"/>
+              <w:noProof/>
+              <w:lang w:eastAsia="it-IT"/>
+            </w:rPr>
+          </w:pPr>
+          <w:hyperlink w:anchor="_Toc147906826" w:history="1">
+            <w:r>
+              <w:rPr>
+                <w:rStyle w:val="Collegamentoipertestuale"/>
+                <w:noProof/>
+                <w:lang w:val="en-US"/>
+              </w:rPr>
+              <w:t>Containers and Kubernetes Security</w:t>
+            </w:r>
+            <w:r>
+              <w:rPr>
+                <w:noProof/>
+                <w:webHidden/>
+              </w:rPr>
+              <w:tab/>
+            </w:r>
+            <w:r>
+              <w:rPr>
+                <w:noProof/>
+                <w:webHidden/>
+              </w:rPr>
+              <w:fldChar w:fldCharType="begin"/>
+            </w:r>
+            <w:r>
+              <w:rPr>
+                <w:noProof/>
+                <w:webHidden/>
+              </w:rPr>
+              <w:instrText xml:space="preserve"> PAGEREF _Toc147906826 \h </w:instrText>
+            </w:r>
+            <w:r>
+              <w:rPr>
+                <w:noProof/>
+                <w:webHidden/>
+              </w:rPr>
+            </w:r>
+            <w:r>
+              <w:rPr>
+                <w:noProof/>
+                <w:webHidden/>
+              </w:rPr>
+              <w:fldChar w:fldCharType="separate"/>
+            </w:r>
+            <w:r>
+              <w:rPr>
+                <w:noProof/>
+                <w:webHidden/>
+              </w:rPr>
+              <w:t>5</w:t>
             </w:r>
             <w:r>
               <w:rPr>
@@ -4339,7 +4408,7 @@
           <w:lang w:val="en-US"/>
         </w:rPr>
       </w:pPr>
-      <w:bookmarkStart w:id="0" w:name="_Toc147566130"/>
+      <w:bookmarkStart w:id="0" w:name="_Toc147906824"/>
       <w:r>
         <w:rPr>
           <w:lang w:val="en-US"/>
@@ -4354,6 +4423,20 @@
         <w:t>ntroduction</w:t>
       </w:r>
       <w:bookmarkEnd w:id="0"/>
+    </w:p>
+    <w:p>
+      <w:pPr>
+        <w:jc w:val="center"/>
+        <w:rPr>
+          <w:lang w:val="en-US"/>
+        </w:rPr>
+      </w:pPr>
+      <w:r>
+        <w:rPr>
+          <w:lang w:val="en-US"/>
+        </w:rPr>
+        <w:t>(Host: Mauro Conti)</w:t>
+      </w:r>
     </w:p>
     <w:p>
       <w:pPr>
@@ -4396,19 +4479,7 @@
         <w:rPr>
           <w:lang w:val="en-US"/>
         </w:rPr>
-        <w:t xml:space="preserve">We will cover, through lectures </w:t>
-      </w:r>
-      <w:r>
-        <w:rPr>
-          <w:lang w:val="en-US"/>
-        </w:rPr>
-        <w:t>and</w:t>
-      </w:r>
-      <w:r>
-        <w:rPr>
-          <w:lang w:val="en-US"/>
-        </w:rPr>
-        <w:t xml:space="preserve"> talks from</w:t>
+        <w:t>We will cover, through lectures and talks from</w:t>
       </w:r>
       <w:r>
         <w:rPr>
@@ -4622,31 +4693,7 @@
         <w:rPr>
           <w:lang w:val="en-US"/>
         </w:rPr>
-        <w:t>The topics are assigned (from a list available on</w:t>
-      </w:r>
-      <w:r>
-        <w:rPr>
-          <w:lang w:val="en-US"/>
-        </w:rPr>
-        <w:t xml:space="preserve"> </w:t>
-      </w:r>
-      <w:r>
-        <w:rPr>
-          <w:lang w:val="en-US"/>
-        </w:rPr>
-        <w:t>course website) through a bidding phase, at the</w:t>
-      </w:r>
-      <w:r>
-        <w:rPr>
-          <w:lang w:val="en-US"/>
-        </w:rPr>
-        <w:t xml:space="preserve"> </w:t>
-      </w:r>
-      <w:r>
-        <w:rPr>
-          <w:lang w:val="en-US"/>
-        </w:rPr>
-        <w:t>end of the Part I</w:t>
+        <w:t>The topics are assigned (from a list available on course website) through a bidding phase, at the end of the Part I</w:t>
       </w:r>
     </w:p>
     <w:p>
@@ -4664,19 +4711,7 @@
         <w:rPr>
           <w:lang w:val="en-US"/>
         </w:rPr>
-        <w:t xml:space="preserve">Topics are </w:t>
-      </w:r>
-      <w:r>
-        <w:rPr>
-          <w:lang w:val="en-US"/>
-        </w:rPr>
-        <w:t>like</w:t>
-      </w:r>
-      <w:r>
-        <w:rPr>
-          <w:lang w:val="en-US"/>
-        </w:rPr>
-        <w:t xml:space="preserve"> the one presented in Part I</w:t>
+        <w:t>Topics are like the one presented in Part I</w:t>
       </w:r>
     </w:p>
     <w:p>
@@ -4712,19 +4747,7 @@
         <w:rPr>
           <w:lang w:val="en-US"/>
         </w:rPr>
-        <w:t>Send provoking questions regarding the topics</w:t>
-      </w:r>
-      <w:r>
-        <w:rPr>
-          <w:lang w:val="en-US"/>
-        </w:rPr>
-        <w:t xml:space="preserve"> </w:t>
-      </w:r>
-      <w:r>
-        <w:rPr>
-          <w:lang w:val="en-US"/>
-        </w:rPr>
-        <w:t>presented by other groups</w:t>
+        <w:t>Send provoking questions regarding the topics presented by other groups</w:t>
       </w:r>
     </w:p>
     <w:p>
@@ -4742,19 +4765,7 @@
         <w:rPr>
           <w:lang w:val="en-US"/>
         </w:rPr>
-        <w:t>Interact with the presenting group during the</w:t>
-      </w:r>
-      <w:r>
-        <w:rPr>
-          <w:lang w:val="en-US"/>
-        </w:rPr>
-        <w:t xml:space="preserve"> </w:t>
-      </w:r>
-      <w:r>
-        <w:rPr>
-          <w:lang w:val="en-US"/>
-        </w:rPr>
-        <w:t>lecture</w:t>
+        <w:t>Interact with the presenting group during the lecture</w:t>
       </w:r>
     </w:p>
     <w:p>
@@ -4803,19 +4814,7 @@
         <w:rPr>
           <w:lang w:val="en-US"/>
         </w:rPr>
-        <w:t>The goal is identify improvement directions of a</w:t>
-      </w:r>
-      <w:r>
-        <w:rPr>
-          <w:lang w:val="en-US"/>
-        </w:rPr>
-        <w:t xml:space="preserve"> </w:t>
-      </w:r>
-      <w:r>
-        <w:rPr>
-          <w:lang w:val="en-US"/>
-        </w:rPr>
-        <w:t>state-of-the-art problem</w:t>
+        <w:t>The goal is identify improvement directions of a state-of-the-art problem</w:t>
       </w:r>
     </w:p>
     <w:p>
@@ -4833,19 +4832,7 @@
         <w:rPr>
           <w:lang w:val="en-US"/>
         </w:rPr>
-        <w:t>The topic should be “close” to the one presented in Part II</w:t>
-      </w:r>
-      <w:r>
-        <w:rPr>
-          <w:lang w:val="en-US"/>
-        </w:rPr>
-        <w:t xml:space="preserve"> </w:t>
-      </w:r>
-      <w:r>
-        <w:rPr>
-          <w:lang w:val="en-US"/>
-        </w:rPr>
-        <w:t>(topic shall be identified together with the lecturer)</w:t>
+        <w:t>The topic should be “close” to the one presented in Part II (topic shall be identified together with the lecturer)</w:t>
       </w:r>
     </w:p>
     <w:p>
@@ -4905,6 +4892,7 @@
       </w:pPr>
       <w:r>
         <w:rPr>
+          <w:noProof/>
           <w:lang w:val="en-US"/>
         </w:rPr>
         <w:drawing>
@@ -4923,7 +4911,7 @@
                     <pic:cNvPicPr/>
                   </pic:nvPicPr>
                   <pic:blipFill>
-                    <a:blip r:embed="rId6"/>
+                    <a:blip r:embed="rId8"/>
                     <a:stretch>
                       <a:fillRect/>
                     </a:stretch>
@@ -4954,19 +4942,6 @@
         <w:rPr>
           <w:lang w:val="en-US"/>
         </w:rPr>
-        <w:br w:type="page"/>
-      </w:r>
-    </w:p>
-    <w:p>
-      <w:pPr>
-        <w:rPr>
-          <w:lang w:val="en-US"/>
-        </w:rPr>
-      </w:pPr>
-      <w:r>
-        <w:rPr>
-          <w:lang w:val="en-US"/>
-        </w:rPr>
         <w:lastRenderedPageBreak/>
         <w:t>Going deeper, this is the evaluation:</w:t>
       </w:r>
@@ -4998,7 +4973,7 @@
                     <pic:cNvPicPr/>
                   </pic:nvPicPr>
                   <pic:blipFill>
-                    <a:blip r:embed="rId7"/>
+                    <a:blip r:embed="rId9"/>
                     <a:stretch>
                       <a:fillRect/>
                     </a:stretch>
@@ -5025,7 +5000,6 @@
           <w:lang w:val="en-US"/>
         </w:rPr>
       </w:pPr>
-      <w:bookmarkStart w:id="1" w:name="_Toc147566131"/>
       <w:r>
         <w:rPr>
           <w:lang w:val="en-US"/>
@@ -5048,19 +5022,7 @@
         <w:rPr>
           <w:lang w:val="en-US"/>
         </w:rPr>
-        <w:t>Proposed by the group and discussed with the teaching team</w:t>
-      </w:r>
-      <w:r>
-        <w:rPr>
-          <w:lang w:val="en-US"/>
-        </w:rPr>
-        <w:t xml:space="preserve"> </w:t>
-      </w:r>
-      <w:r>
-        <w:rPr>
-          <w:lang w:val="en-US"/>
-        </w:rPr>
-        <w:t>to evaluate the feasibility</w:t>
+        <w:t>Proposed by the group and discussed with the teaching team to evaluate the feasibility</w:t>
       </w:r>
     </w:p>
     <w:p>
@@ -5078,25 +5040,7 @@
         <w:rPr>
           <w:lang w:val="en-US"/>
         </w:rPr>
-        <w:t>Selected through a list of proposals presented by SPRITZ group</w:t>
-      </w:r>
-      <w:r>
-        <w:rPr>
-          <w:lang w:val="en-US"/>
-        </w:rPr>
-        <w:t xml:space="preserve"> </w:t>
-      </w:r>
-      <w:r>
-        <w:rPr>
-          <w:lang w:val="en-US"/>
-        </w:rPr>
-        <w:t>members. There will be a project presentation in early</w:t>
-      </w:r>
-      <w:r>
-        <w:rPr>
-          <w:lang w:val="en-US"/>
-        </w:rPr>
-        <w:t xml:space="preserve"> December</w:t>
+        <w:t>Selected through a list of proposals presented by SPRITZ group members. There will be a project presentation in early December</w:t>
       </w:r>
     </w:p>
     <w:p>
@@ -5107,6 +5051,7 @@
           <w:lang w:val="en-US"/>
         </w:rPr>
       </w:pPr>
+      <w:bookmarkStart w:id="1" w:name="_Toc147906825"/>
       <w:r>
         <w:rPr>
           <w:lang w:val="en-US"/>
@@ -5117,10 +5062,17 @@
     </w:p>
     <w:p>
       <w:pPr>
-        <w:rPr>
-          <w:lang w:val="en-US"/>
-        </w:rPr>
-      </w:pPr>
+        <w:jc w:val="center"/>
+        <w:rPr>
+          <w:lang w:val="en-US"/>
+        </w:rPr>
+      </w:pPr>
+      <w:r>
+        <w:rPr>
+          <w:lang w:val="en-US"/>
+        </w:rPr>
+        <w:t>(Host: Mauro Conti)</w:t>
+      </w:r>
     </w:p>
     <w:p>
       <w:pPr>
@@ -5613,7 +5565,7 @@
         </w:rPr>
         <w:t xml:space="preserve">useful link: </w:t>
       </w:r>
-      <w:hyperlink r:id="rId8" w:history="1">
+      <w:hyperlink r:id="rId10" w:history="1">
         <w:r>
           <w:rPr>
             <w:rStyle w:val="Collegamentoipertestuale"/>
@@ -5796,12 +5748,1584 @@
     </w:p>
     <w:p>
       <w:pPr>
-        <w:rPr>
-          <w:lang w:val="en-US"/>
-        </w:rPr>
-      </w:pPr>
+        <w:pStyle w:val="Titolo1"/>
+        <w:jc w:val="center"/>
+        <w:rPr>
+          <w:lang w:val="en-US"/>
+        </w:rPr>
+      </w:pPr>
+      <w:bookmarkStart w:id="2" w:name="_Toc147906826"/>
+      <w:r>
+        <w:rPr>
+          <w:lang w:val="en-US"/>
+        </w:rPr>
+        <w:t>Containers and Kubernetes Security</w:t>
+      </w:r>
+      <w:bookmarkEnd w:id="2"/>
+    </w:p>
+    <w:p>
+      <w:pPr>
+        <w:jc w:val="center"/>
+        <w:rPr>
+          <w:lang w:val="en-US"/>
+        </w:rPr>
+      </w:pPr>
+      <w:r>
+        <w:rPr>
+          <w:lang w:val="en-US"/>
+        </w:rPr>
+        <w:t>(Host: Alessandro Brighente)</w:t>
+      </w:r>
+    </w:p>
+    <w:p>
+      <w:pPr>
+        <w:rPr>
+          <w:lang w:val="en-US"/>
+        </w:rPr>
+      </w:pPr>
+      <w:r>
+        <w:rPr>
+          <w:lang w:val="en-US"/>
+        </w:rPr>
+        <w:t xml:space="preserve">We’re talking about security inside the supply chain, given the different connections between people and software. </w:t>
+      </w:r>
+      <w:r>
+        <w:rPr>
+          <w:lang w:val="en-US"/>
+        </w:rPr>
+        <w:t>In fact, usually there’s the need for software updates, which also regards these kinds of topics, being fast in developing and delivering software</w:t>
+      </w:r>
+      <w:r>
+        <w:rPr>
+          <w:lang w:val="en-US"/>
+        </w:rPr>
+        <w:t xml:space="preserve"> (abstract of the context).</w:t>
+      </w:r>
+    </w:p>
+    <w:p>
+      <w:pPr>
+        <w:rPr>
+          <w:lang w:val="en-US"/>
+        </w:rPr>
+      </w:pPr>
+      <w:r>
+        <w:rPr>
+          <w:lang w:val="en-US"/>
+        </w:rPr>
+        <w:t xml:space="preserve">In this case, we’re talking about </w:t>
+      </w:r>
+      <w:r>
+        <w:rPr>
+          <w:u w:val="single"/>
+          <w:lang w:val="en-US"/>
+        </w:rPr>
+        <w:t>containers</w:t>
+      </w:r>
+      <w:r>
+        <w:rPr>
+          <w:lang w:val="en-US"/>
+        </w:rPr>
+        <w:t>, which are standards units of software packaging up code and dependencies to run software quicker and bundling a specific configuration of code libraries, configuration files between different environments.</w:t>
+      </w:r>
+      <w:r>
+        <w:rPr>
+          <w:lang w:val="en-US"/>
+        </w:rPr>
+        <w:t xml:space="preserve"> They virtualize the OS, so they are lighter but constrained to the OS itself. </w:t>
+      </w:r>
+      <w:r>
+        <w:rPr>
+          <w:lang w:val="en-US"/>
+        </w:rPr>
+        <w:t>Also, they can be used for Cloud-Native apps, relying on containers for a common operational model, increasing software flexibly building new architectures</w:t>
+      </w:r>
+      <w:r>
+        <w:rPr>
+          <w:lang w:val="en-US"/>
+        </w:rPr>
+        <w:t xml:space="preserve"> (when there’s a big number of containers, we need orchestrators).</w:t>
+      </w:r>
+    </w:p>
+    <w:p>
+      <w:pPr>
+        <w:rPr>
+          <w:lang w:val="en-US"/>
+        </w:rPr>
+      </w:pPr>
+      <w:r>
+        <w:rPr>
+          <w:lang w:val="en-US"/>
+        </w:rPr>
+        <w:t xml:space="preserve">They are different from </w:t>
+      </w:r>
+      <w:r>
+        <w:rPr>
+          <w:u w:val="single"/>
+          <w:lang w:val="en-US"/>
+        </w:rPr>
+        <w:t>virtual machines</w:t>
+      </w:r>
+      <w:r>
+        <w:rPr>
+          <w:lang w:val="en-US"/>
+        </w:rPr>
+        <w:t xml:space="preserve">, virtualizing the underlying hardware component so that multiple OS machines can ran and access effectively hardware resources, containing OS image, libraries, apps. </w:t>
+      </w:r>
+      <w:r>
+        <w:rPr>
+          <w:lang w:val="en-US"/>
+        </w:rPr>
+        <w:t>The applications need an hypervisor, creating an infrastructure to abstract all the VM images.</w:t>
+      </w:r>
+      <w:r>
+        <w:rPr>
+          <w:lang w:val="en-US"/>
+        </w:rPr>
+        <w:t xml:space="preserve"> They are less portable but can be scaled slowly because they are more resource-intensive. </w:t>
+      </w:r>
+    </w:p>
+    <w:p>
+      <w:pPr>
+        <w:rPr>
+          <w:lang w:val="en-US"/>
+        </w:rPr>
+      </w:pPr>
+      <w:r>
+        <w:rPr>
+          <w:lang w:val="en-US"/>
+        </w:rPr>
+        <w:br w:type="page"/>
+      </w:r>
+    </w:p>
+    <w:p>
+      <w:pPr>
+        <w:rPr>
+          <w:lang w:val="en-US"/>
+        </w:rPr>
+      </w:pPr>
+      <w:r>
+        <w:rPr>
+          <w:lang w:val="en-US"/>
+        </w:rPr>
+        <w:lastRenderedPageBreak/>
+        <w:t xml:space="preserve">One very well-known platform providing the isolation feature is Docker; consider the </w:t>
+      </w:r>
+      <w:r>
+        <w:rPr>
+          <w:i/>
+          <w:iCs/>
+          <w:lang w:val="en-US"/>
+        </w:rPr>
+        <w:t>containers threat model</w:t>
+      </w:r>
+      <w:r>
+        <w:rPr>
+          <w:lang w:val="en-US"/>
+        </w:rPr>
+        <w:t>, because containers can give access to the machine, so giving overprivileged pieces of code can exploit vulnerabilities on the system, given badly configured hosts.</w:t>
+      </w:r>
+    </w:p>
+    <w:p>
+      <w:pPr>
+        <w:rPr>
+          <w:lang w:val="en-US"/>
+        </w:rPr>
+      </w:pPr>
+      <w:r>
+        <w:rPr>
+          <w:lang w:val="en-US"/>
+        </w:rPr>
+        <w:t>A good overview of vulnerabilities:</w:t>
+      </w:r>
+    </w:p>
+    <w:p>
+      <w:pPr>
+        <w:numPr>
+          <w:ilvl w:val="0"/>
+          <w:numId w:val="8"/>
+        </w:numPr>
+      </w:pPr>
+      <w:r>
+        <w:rPr>
+          <w:b/>
+          <w:bCs/>
+        </w:rPr>
+        <w:t>Insecure Networking:</w:t>
+      </w:r>
+    </w:p>
+    <w:p>
+      <w:r>
+        <w:rPr>
+          <w:lang w:val="en-US"/>
+        </w:rPr>
+        <w:t xml:space="preserve">Insecure networking in the context of containers refers to the use of inadequate or unprotected network configurations, which can expose containers and their data to various security risks. </w:t>
+      </w:r>
+      <w:r>
+        <w:t>This includes:</w:t>
+      </w:r>
+    </w:p>
+    <w:p>
+      <w:pPr>
+        <w:numPr>
+          <w:ilvl w:val="1"/>
+          <w:numId w:val="8"/>
+        </w:numPr>
+        <w:rPr>
+          <w:lang w:val="en-US"/>
+        </w:rPr>
+      </w:pPr>
+      <w:r>
+        <w:rPr>
+          <w:b/>
+          <w:bCs/>
+          <w:lang w:val="en-US"/>
+        </w:rPr>
+        <w:t>No Network Segmentation:</w:t>
+      </w:r>
+      <w:r>
+        <w:rPr>
+          <w:lang w:val="en-US"/>
+        </w:rPr>
+        <w:t xml:space="preserve"> Containers by default can communicate with each other and the outside world. Without proper network segmentation, a compromised container can potentially access or attack other containers on the same host.</w:t>
+      </w:r>
+    </w:p>
+    <w:p>
+      <w:pPr>
+        <w:numPr>
+          <w:ilvl w:val="1"/>
+          <w:numId w:val="8"/>
+        </w:numPr>
+        <w:rPr>
+          <w:lang w:val="en-US"/>
+        </w:rPr>
+      </w:pPr>
+      <w:r>
+        <w:rPr>
+          <w:b/>
+          <w:bCs/>
+          <w:lang w:val="en-US"/>
+        </w:rPr>
+        <w:t>Unencrypted Traffic:</w:t>
+      </w:r>
+      <w:r>
+        <w:rPr>
+          <w:lang w:val="en-US"/>
+        </w:rPr>
+        <w:t xml:space="preserve"> Communication between containers and external services may occur over unencrypted channels, making it vulnerable to eavesdropping. This could result in sensitive data exposure or unauthorized access.</w:t>
+      </w:r>
+    </w:p>
+    <w:p>
+      <w:pPr>
+        <w:numPr>
+          <w:ilvl w:val="1"/>
+          <w:numId w:val="8"/>
+        </w:numPr>
+        <w:rPr>
+          <w:lang w:val="en-US"/>
+        </w:rPr>
+      </w:pPr>
+      <w:r>
+        <w:rPr>
+          <w:b/>
+          <w:bCs/>
+          <w:lang w:val="en-US"/>
+        </w:rPr>
+        <w:t>Lack of Network Policies:</w:t>
+      </w:r>
+      <w:r>
+        <w:rPr>
+          <w:lang w:val="en-US"/>
+        </w:rPr>
+        <w:t xml:space="preserve"> Without network policies, containers may have overly permissive network access, allowing unintended inbound or outbound traffic, which can be exploited by attackers.</w:t>
+      </w:r>
+    </w:p>
+    <w:p>
+      <w:pPr>
+        <w:numPr>
+          <w:ilvl w:val="0"/>
+          <w:numId w:val="8"/>
+        </w:numPr>
+      </w:pPr>
+      <w:r>
+        <w:rPr>
+          <w:b/>
+          <w:bCs/>
+        </w:rPr>
+        <w:t>Secret Exposure:</w:t>
+      </w:r>
+    </w:p>
+    <w:p>
+      <w:r>
+        <w:rPr>
+          <w:lang w:val="en-US"/>
+        </w:rPr>
+        <w:t xml:space="preserve">Secret exposure involves the inadvertent disclosure of sensitive information, such as API keys, passwords, or encryption keys, within containerized applications. </w:t>
+      </w:r>
+      <w:r>
+        <w:t>This can happen due to:</w:t>
+      </w:r>
+    </w:p>
+    <w:p>
+      <w:pPr>
+        <w:numPr>
+          <w:ilvl w:val="1"/>
+          <w:numId w:val="8"/>
+        </w:numPr>
+        <w:rPr>
+          <w:lang w:val="en-US"/>
+        </w:rPr>
+      </w:pPr>
+      <w:r>
+        <w:rPr>
+          <w:b/>
+          <w:bCs/>
+          <w:lang w:val="en-US"/>
+        </w:rPr>
+        <w:t>Improper Storage:</w:t>
+      </w:r>
+      <w:r>
+        <w:rPr>
+          <w:lang w:val="en-US"/>
+        </w:rPr>
+        <w:t xml:space="preserve"> Secrets stored within container images or configuration files can be easily accessed by anyone with access to the container, potentially leading to unauthorized access to services or data.</w:t>
+      </w:r>
+    </w:p>
+    <w:p>
+      <w:pPr>
+        <w:numPr>
+          <w:ilvl w:val="1"/>
+          <w:numId w:val="8"/>
+        </w:numPr>
+        <w:rPr>
+          <w:lang w:val="en-US"/>
+        </w:rPr>
+      </w:pPr>
+      <w:r>
+        <w:rPr>
+          <w:b/>
+          <w:bCs/>
+          <w:lang w:val="en-US"/>
+        </w:rPr>
+        <w:t>Logging Secrets:</w:t>
+      </w:r>
+      <w:r>
+        <w:rPr>
+          <w:lang w:val="en-US"/>
+        </w:rPr>
+        <w:t xml:space="preserve"> Insecure logging practices may lead to secrets being written to log files, which could be accessible to unauthorized users.</w:t>
+      </w:r>
+    </w:p>
+    <w:p>
+      <w:pPr>
+        <w:numPr>
+          <w:ilvl w:val="1"/>
+          <w:numId w:val="8"/>
+        </w:numPr>
+        <w:rPr>
+          <w:lang w:val="en-US"/>
+        </w:rPr>
+      </w:pPr>
+      <w:r>
+        <w:rPr>
+          <w:b/>
+          <w:bCs/>
+          <w:lang w:val="en-US"/>
+        </w:rPr>
+        <w:t>Environment Variables:</w:t>
+      </w:r>
+      <w:r>
+        <w:rPr>
+          <w:lang w:val="en-US"/>
+        </w:rPr>
+        <w:t xml:space="preserve"> Secrets passed as environment variables can be visible within the container, especially if other processes or users can inspect the environment variables.</w:t>
+      </w:r>
+    </w:p>
+    <w:p>
+      <w:pPr>
+        <w:rPr>
+          <w:lang w:val="en-US"/>
+        </w:rPr>
+      </w:pPr>
+      <w:r>
+        <w:rPr>
+          <w:lang w:val="en-US"/>
+        </w:rPr>
+        <w:t>To mitigate this risk, it's essential to use secure secret management tools and practices, such as Kubernetes Secrets or Vault, to store and securely manage sensitive information.</w:t>
+      </w:r>
+    </w:p>
+    <w:p>
+      <w:pPr>
+        <w:numPr>
+          <w:ilvl w:val="0"/>
+          <w:numId w:val="8"/>
+        </w:numPr>
+      </w:pPr>
+      <w:r>
+        <w:rPr>
+          <w:b/>
+          <w:bCs/>
+        </w:rPr>
+        <w:t>Container Escape:</w:t>
+      </w:r>
+    </w:p>
+    <w:p>
+      <w:r>
+        <w:rPr>
+          <w:lang w:val="en-US"/>
+        </w:rPr>
+        <w:t xml:space="preserve">Container escape refers to a security breach in which an attacker manages to break out of the container's isolated environment and gain access to the underlying host system. This can be extremely dangerous, as it can potentially compromise the entire host. </w:t>
+      </w:r>
+      <w:r>
+        <w:t>It may happen due to:</w:t>
+      </w:r>
+    </w:p>
+    <w:p>
+      <w:pPr>
+        <w:numPr>
+          <w:ilvl w:val="1"/>
+          <w:numId w:val="8"/>
+        </w:numPr>
+        <w:rPr>
+          <w:lang w:val="en-US"/>
+        </w:rPr>
+      </w:pPr>
+      <w:r>
+        <w:rPr>
+          <w:b/>
+          <w:bCs/>
+          <w:lang w:val="en-US"/>
+        </w:rPr>
+        <w:t>Kernel Vulnerabilities:</w:t>
+      </w:r>
+      <w:r>
+        <w:rPr>
+          <w:lang w:val="en-US"/>
+        </w:rPr>
+        <w:t xml:space="preserve"> If a container exploits a kernel vulnerability, it can escape its confined environment and interact with the host system.</w:t>
+      </w:r>
+    </w:p>
+    <w:p>
+      <w:pPr>
+        <w:numPr>
+          <w:ilvl w:val="1"/>
+          <w:numId w:val="8"/>
+        </w:numPr>
+        <w:rPr>
+          <w:lang w:val="en-US"/>
+        </w:rPr>
+      </w:pPr>
+      <w:r>
+        <w:rPr>
+          <w:b/>
+          <w:bCs/>
+          <w:lang w:val="en-US"/>
+        </w:rPr>
+        <w:t>Misconfigurations:</w:t>
+      </w:r>
+      <w:r>
+        <w:rPr>
+          <w:lang w:val="en-US"/>
+        </w:rPr>
+        <w:t xml:space="preserve"> Inadequate container configurations, especially related to namespaces and cgroups, can create vulnerabilities that attackers may exploit to escape.</w:t>
+      </w:r>
+    </w:p>
+    <w:p>
+      <w:pPr>
+        <w:numPr>
+          <w:ilvl w:val="1"/>
+          <w:numId w:val="8"/>
+        </w:numPr>
+        <w:rPr>
+          <w:lang w:val="en-US"/>
+        </w:rPr>
+      </w:pPr>
+      <w:r>
+        <w:rPr>
+          <w:b/>
+          <w:bCs/>
+          <w:lang w:val="en-US"/>
+        </w:rPr>
+        <w:t>Legacy Linux Capabilities:</w:t>
+      </w:r>
+      <w:r>
+        <w:rPr>
+          <w:lang w:val="en-US"/>
+        </w:rPr>
+        <w:t xml:space="preserve"> Certain Linux capabilities can be used by containers to gain excessive privileges and break out of the container.</w:t>
+      </w:r>
+    </w:p>
+    <w:p>
+      <w:pPr>
+        <w:rPr>
+          <w:lang w:val="en-US"/>
+        </w:rPr>
+      </w:pPr>
+      <w:r>
+        <w:rPr>
+          <w:lang w:val="en-US"/>
+        </w:rPr>
+        <w:lastRenderedPageBreak/>
+        <w:t>To prevent container escapes, it's crucial to keep host systems and container runtimes up-to-date with security patches, enforce strict access controls, and follow best practices in container configuration and isolation.</w:t>
+      </w:r>
+    </w:p>
+    <w:p>
+      <w:pPr>
+        <w:numPr>
+          <w:ilvl w:val="0"/>
+          <w:numId w:val="8"/>
+        </w:numPr>
+      </w:pPr>
+      <w:r>
+        <w:rPr>
+          <w:b/>
+          <w:bCs/>
+        </w:rPr>
+        <w:t>Vulnerable Code Exploits:</w:t>
+      </w:r>
+    </w:p>
+    <w:p>
+      <w:pPr>
+        <w:rPr>
+          <w:lang w:val="en-US"/>
+        </w:rPr>
+      </w:pPr>
+      <w:r>
+        <w:rPr>
+          <w:lang w:val="en-US"/>
+        </w:rPr>
+        <w:t>Vulnerable code exploits occur when an application or its dependencies contain known security vulnerabilities that attackers can exploit. In the context of containers, this can happen in several ways:</w:t>
+      </w:r>
+    </w:p>
+    <w:p>
+      <w:pPr>
+        <w:numPr>
+          <w:ilvl w:val="1"/>
+          <w:numId w:val="8"/>
+        </w:numPr>
+        <w:rPr>
+          <w:lang w:val="en-US"/>
+        </w:rPr>
+      </w:pPr>
+      <w:r>
+        <w:rPr>
+          <w:b/>
+          <w:bCs/>
+          <w:lang w:val="en-US"/>
+        </w:rPr>
+        <w:t>Insecure Images:</w:t>
+      </w:r>
+      <w:r>
+        <w:rPr>
+          <w:lang w:val="en-US"/>
+        </w:rPr>
+        <w:t xml:space="preserve"> Using container images with outdated or unpatched software components can expose your application to known vulnerabilities.</w:t>
+      </w:r>
+    </w:p>
+    <w:p>
+      <w:pPr>
+        <w:numPr>
+          <w:ilvl w:val="1"/>
+          <w:numId w:val="8"/>
+        </w:numPr>
+        <w:rPr>
+          <w:lang w:val="en-US"/>
+        </w:rPr>
+      </w:pPr>
+      <w:r>
+        <w:rPr>
+          <w:b/>
+          <w:bCs/>
+          <w:lang w:val="en-US"/>
+        </w:rPr>
+        <w:t>Image Scanning:</w:t>
+      </w:r>
+      <w:r>
+        <w:rPr>
+          <w:lang w:val="en-US"/>
+        </w:rPr>
+        <w:t xml:space="preserve"> Failing to regularly scan container images for known vulnerabilities can result in the deployment of images with exploitable weaknesses.</w:t>
+      </w:r>
+    </w:p>
+    <w:p>
+      <w:pPr>
+        <w:numPr>
+          <w:ilvl w:val="1"/>
+          <w:numId w:val="8"/>
+        </w:numPr>
+        <w:rPr>
+          <w:lang w:val="en-US"/>
+        </w:rPr>
+      </w:pPr>
+      <w:r>
+        <w:rPr>
+          <w:b/>
+          <w:bCs/>
+          <w:lang w:val="en-US"/>
+        </w:rPr>
+        <w:t>Zero-Day Vulnerabilities:</w:t>
+      </w:r>
+      <w:r>
+        <w:rPr>
+          <w:lang w:val="en-US"/>
+        </w:rPr>
+        <w:t xml:space="preserve"> While not known, attackers may discover new vulnerabilities in containerized applications. Regular security updates and monitoring are essential to respond to zero-day threats.</w:t>
+      </w:r>
+    </w:p>
+    <w:p>
+      <w:pPr>
+        <w:rPr>
+          <w:lang w:val="en-US"/>
+        </w:rPr>
+      </w:pPr>
+      <w:r>
+        <w:rPr>
+          <w:lang w:val="en-US"/>
+        </w:rPr>
+        <w:t>To mitigate the risk of vulnerable code exploits, maintain an up-to-date inventory of container images, apply security patches promptly, and use container image scanning tools to identify and address known vulnerabilities in your images.</w:t>
+      </w:r>
+    </w:p>
+    <w:p>
+      <w:pPr>
+        <w:rPr>
+          <w:lang w:val="en-US"/>
+        </w:rPr>
+      </w:pPr>
+      <w:r>
+        <w:rPr>
+          <w:lang w:val="en-US"/>
+        </w:rPr>
+        <w:t xml:space="preserve">Usually, the applications can run in the user space, so if the user wants to access a file, it should ask the kernel to do so; the interface allowing the user space to make there are requests are system calls/syscalls (inside of Linux, there are more than 300 syscalls, both inside </w:t>
+      </w:r>
+      <w:r>
+        <w:rPr>
+          <w:lang w:val="en-US"/>
+        </w:rPr>
+        <w:t>and</w:t>
+      </w:r>
+      <w:r>
+        <w:rPr>
+          <w:lang w:val="en-US"/>
+        </w:rPr>
+        <w:t xml:space="preserve"> outside the system). </w:t>
+      </w:r>
+    </w:p>
+    <w:p>
+      <w:pPr>
+        <w:rPr>
+          <w:lang w:val="en-US"/>
+        </w:rPr>
+      </w:pPr>
+      <w:r>
+        <w:rPr>
+          <w:lang w:val="en-US"/>
+        </w:rPr>
+        <w:t>When you execute a file, the process that gets started inherits the User ID (slide code example):</w:t>
+      </w:r>
+    </w:p>
+    <w:p>
+      <w:pPr>
+        <w:rPr>
+          <w:lang w:val="en-US"/>
+        </w:rPr>
+      </w:pPr>
+    </w:p>
+    <w:p>
+      <w:pPr>
+        <w:rPr>
+          <w:lang w:val="en-US"/>
+        </w:rPr>
+      </w:pPr>
+      <w:r>
+        <w:rPr>
+          <w:lang w:val="en-US"/>
+        </w:rPr>
+        <w:t>We can also change the ownership, but still cannot run it unless root (slide code example):</w:t>
+      </w:r>
+    </w:p>
+    <w:p>
+      <w:pPr>
+        <w:rPr>
+          <w:lang w:val="en-US"/>
+        </w:rPr>
+      </w:pPr>
+    </w:p>
+    <w:p>
+      <w:pPr>
+        <w:rPr>
+          <w:lang w:val="en-US"/>
+        </w:rPr>
+      </w:pPr>
+      <w:r>
+        <w:rPr>
+          <w:lang w:val="en-US"/>
+        </w:rPr>
+        <w:t>If we set the UID bit (</w:t>
+      </w:r>
+      <w:r>
+        <w:rPr>
+          <w:i/>
+          <w:iCs/>
+          <w:lang w:val="en-US"/>
+        </w:rPr>
+        <w:t>setuid</w:t>
+      </w:r>
+      <w:r>
+        <w:rPr>
+          <w:lang w:val="en-US"/>
+        </w:rPr>
+        <w:t xml:space="preserve">, creating executable permissions and </w:t>
+      </w:r>
+      <w:r>
+        <w:rPr>
+          <w:i/>
+          <w:iCs/>
+          <w:lang w:val="en-US"/>
+        </w:rPr>
+        <w:t>setgid</w:t>
+      </w:r>
+      <w:r>
+        <w:rPr>
+          <w:lang w:val="en-US"/>
+        </w:rPr>
+        <w:t>, to affect both files and directories) (slide code example):</w:t>
+      </w:r>
+    </w:p>
+    <w:p>
+      <w:pPr>
+        <w:rPr>
+          <w:lang w:val="en-US"/>
+        </w:rPr>
+      </w:pPr>
+    </w:p>
+    <w:p>
+      <w:pPr>
+        <w:rPr>
+          <w:lang w:val="en-US"/>
+        </w:rPr>
+      </w:pPr>
+      <w:r>
+        <w:rPr>
+          <w:lang w:val="en-US"/>
+        </w:rPr>
+        <w:br w:type="page"/>
+      </w:r>
+    </w:p>
+    <w:p>
+      <w:pPr>
+        <w:rPr>
+          <w:lang w:val="en-US"/>
+        </w:rPr>
+      </w:pPr>
+      <w:r>
+        <w:rPr>
+          <w:lang w:val="en-US"/>
+        </w:rPr>
+        <w:lastRenderedPageBreak/>
+        <w:t xml:space="preserve">To prove more granularity over privileges, there are </w:t>
+      </w:r>
+      <w:r>
+        <w:rPr>
+          <w:i/>
+          <w:iCs/>
+          <w:lang w:val="en-US"/>
+        </w:rPr>
+        <w:t>capabilities</w:t>
+      </w:r>
+      <w:r>
+        <w:rPr>
+          <w:lang w:val="en-US"/>
+        </w:rPr>
+        <w:t xml:space="preserve">, which need to be set since version 2.2 of Linux OS and are assigned to assign specific privileges (in case of containers, what they do in a machine). A good overview here: </w:t>
+      </w:r>
+      <w:hyperlink r:id="rId11" w:history="1">
+        <w:r>
+          <w:rPr>
+            <w:rStyle w:val="Collegamentoipertestuale"/>
+            <w:lang w:val="en-US"/>
+          </w:rPr>
+          <w:t>https://man7.org/linux/man-pages/man7/capabilities.7.html</w:t>
+        </w:r>
+      </w:hyperlink>
+      <w:r>
+        <w:rPr>
+          <w:lang w:val="en-US"/>
+        </w:rPr>
+        <w:t xml:space="preserve"> </w:t>
+      </w:r>
+    </w:p>
+    <w:p>
+      <w:pPr>
+        <w:rPr>
+          <w:lang w:val="en-US"/>
+        </w:rPr>
+      </w:pPr>
+    </w:p>
+    <w:p>
+      <w:pPr>
+        <w:rPr>
+          <w:lang w:val="en-US"/>
+        </w:rPr>
+      </w:pPr>
+      <w:r>
+        <w:rPr>
+          <w:lang w:val="en-US"/>
+        </w:rPr>
+        <w:t xml:space="preserve">We can set capabilities for command we have </w:t>
+      </w:r>
+      <w:r>
+        <w:rPr>
+          <w:i/>
+          <w:iCs/>
+          <w:lang w:val="en-US"/>
+        </w:rPr>
+        <w:t>setcap</w:t>
+      </w:r>
+      <w:r>
+        <w:rPr>
+          <w:lang w:val="en-US"/>
+        </w:rPr>
+        <w:t xml:space="preserve"> and </w:t>
+      </w:r>
+      <w:r>
+        <w:rPr>
+          <w:i/>
+          <w:iCs/>
+          <w:lang w:val="en-US"/>
+        </w:rPr>
+        <w:t>getcap</w:t>
+      </w:r>
+      <w:r>
+        <w:rPr>
+          <w:lang w:val="en-US"/>
+        </w:rPr>
+        <w:t xml:space="preserve"> to know what they are.</w:t>
+      </w:r>
+    </w:p>
+    <w:p>
+      <w:pPr>
+        <w:rPr>
+          <w:lang w:val="en-US"/>
+        </w:rPr>
+      </w:pPr>
+    </w:p>
+    <w:p>
+      <w:pPr>
+        <w:rPr>
+          <w:lang w:val="en-US"/>
+        </w:rPr>
+      </w:pPr>
+      <w:r>
+        <w:rPr>
+          <w:lang w:val="en-US"/>
+        </w:rPr>
+        <w:t xml:space="preserve">We have </w:t>
+      </w:r>
+      <w:r>
+        <w:rPr>
+          <w:i/>
+          <w:iCs/>
+          <w:lang w:val="en-US"/>
+        </w:rPr>
+        <w:t>control groups</w:t>
+      </w:r>
+      <w:r>
+        <w:rPr>
+          <w:lang w:val="en-US"/>
+        </w:rPr>
+        <w:t xml:space="preserve">, which are a kernel feature to allow an admin </w:t>
+      </w:r>
+      <w:r>
+        <w:rPr>
+          <w:lang w:val="en-US"/>
+        </w:rPr>
+        <w:t xml:space="preserve"> to allocate resources such as CPU, memory, and I/O bandwidth to groups of processes</w:t>
+      </w:r>
+      <w:r>
+        <w:rPr>
+          <w:lang w:val="en-US"/>
+        </w:rPr>
+        <w:t xml:space="preserve">. Managing them involves reading and writing to files/directories within those hierarchies, seeing them as listing content to directories. </w:t>
+      </w:r>
+    </w:p>
+    <w:p>
+      <w:pPr>
+        <w:rPr>
+          <w:lang w:val="en-US"/>
+        </w:rPr>
+      </w:pPr>
+      <w:r>
+        <w:rPr>
+          <w:lang w:val="en-US"/>
+        </w:rPr>
+        <w:t>Cgroups are like processes in that:</w:t>
+      </w:r>
+    </w:p>
+    <w:p>
+      <w:pPr>
+        <w:numPr>
+          <w:ilvl w:val="0"/>
+          <w:numId w:val="9"/>
+        </w:numPr>
+      </w:pPr>
+      <w:r>
+        <w:t>they are hierarchical, and</w:t>
+      </w:r>
+    </w:p>
+    <w:p>
+      <w:pPr>
+        <w:numPr>
+          <w:ilvl w:val="0"/>
+          <w:numId w:val="9"/>
+        </w:numPr>
+        <w:rPr>
+          <w:lang w:val="en-US"/>
+        </w:rPr>
+      </w:pPr>
+      <w:r>
+        <w:rPr>
+          <w:lang w:val="en-US"/>
+        </w:rPr>
+        <w:t>child cgroups inherit certain attributes from their parent cgroup.</w:t>
+      </w:r>
+    </w:p>
+    <w:p>
+      <w:pPr>
+        <w:rPr>
+          <w:lang w:val="en-US"/>
+        </w:rPr>
+      </w:pPr>
+      <w:r>
+        <w:rPr>
+          <w:lang w:val="en-US"/>
+        </w:rPr>
+        <w:t>The fundamental difference is that many different hierarchies of cgroups can exist simultaneously on a system. If the Linux process model is a single tree of processes, then the cgroup model is one or more separate, unconnected trees of tasks (i.e. processes).</w:t>
+      </w:r>
+    </w:p>
+    <w:p>
+      <w:pPr>
+        <w:rPr>
+          <w:lang w:val="en-US"/>
+        </w:rPr>
+      </w:pPr>
+      <w:r>
+        <w:rPr>
+          <w:lang w:val="en-US"/>
+        </w:rPr>
+        <w:t>In those, we have namespace, which wrap  global system resource in an abstraction that</w:t>
+      </w:r>
+      <w:r>
+        <w:rPr>
+          <w:lang w:val="en-US"/>
+        </w:rPr>
+        <w:t xml:space="preserve"> </w:t>
+      </w:r>
+      <w:r>
+        <w:rPr>
+          <w:lang w:val="en-US"/>
+        </w:rPr>
+        <w:t>makes it appear to the processes within the namespace that they</w:t>
+      </w:r>
+      <w:r>
+        <w:rPr>
+          <w:lang w:val="en-US"/>
+        </w:rPr>
+        <w:t xml:space="preserve"> </w:t>
+      </w:r>
+      <w:r>
+        <w:rPr>
+          <w:lang w:val="en-US"/>
+        </w:rPr>
+        <w:t>have their own isolated instance of the global resource.  Changes</w:t>
+      </w:r>
+      <w:r>
+        <w:rPr>
+          <w:lang w:val="en-US"/>
+        </w:rPr>
+        <w:t xml:space="preserve"> </w:t>
+      </w:r>
+      <w:r>
+        <w:rPr>
+          <w:lang w:val="en-US"/>
+        </w:rPr>
+        <w:t>to the global resource are visible to other processes that are</w:t>
+      </w:r>
+      <w:r>
+        <w:rPr>
+          <w:lang w:val="en-US"/>
+        </w:rPr>
+        <w:t xml:space="preserve"> </w:t>
+      </w:r>
+      <w:r>
+        <w:rPr>
+          <w:lang w:val="en-US"/>
+        </w:rPr>
+        <w:t>members of the namespace but are invisible to other processes.</w:t>
+      </w:r>
+      <w:r>
+        <w:rPr>
+          <w:lang w:val="en-US"/>
+        </w:rPr>
+        <w:t xml:space="preserve"> </w:t>
+      </w:r>
+      <w:r>
+        <w:rPr>
+          <w:lang w:val="en-US"/>
+        </w:rPr>
+        <w:t>One use of namespaces is to implement containers.</w:t>
+      </w:r>
+    </w:p>
+    <w:p>
+      <w:pPr>
+        <w:rPr>
+          <w:lang w:val="en-US"/>
+        </w:rPr>
+      </w:pPr>
+      <w:r>
+        <w:rPr>
+          <w:lang w:val="en-US"/>
+        </w:rPr>
+        <w:t xml:space="preserve">We can use the </w:t>
+      </w:r>
+      <w:r>
+        <w:rPr>
+          <w:i/>
+          <w:iCs/>
+          <w:lang w:val="en-US"/>
+        </w:rPr>
+        <w:t xml:space="preserve">unshare </w:t>
+      </w:r>
+      <w:r>
+        <w:rPr>
+          <w:lang w:val="en-US"/>
+        </w:rPr>
+        <w:t>command, creating a new process from kernel to the program and then some namespace from parent to allow doing this (just like containers do).</w:t>
+      </w:r>
+      <w:r>
+        <w:rPr>
+          <w:lang w:val="en-US"/>
+        </w:rPr>
+        <w:t xml:space="preserve"> In the case of Docker, we use the </w:t>
+      </w:r>
+      <w:r>
+        <w:rPr>
+          <w:i/>
+          <w:iCs/>
+          <w:lang w:val="en-US"/>
+        </w:rPr>
+        <w:t>docker build</w:t>
+      </w:r>
+      <w:r>
+        <w:rPr>
+          <w:lang w:val="en-US"/>
+        </w:rPr>
+        <w:t xml:space="preserve"> command, following the instructions from Dockerfile, carefully managing resources and APIs actions. </w:t>
+      </w:r>
+      <w:r>
+        <w:rPr>
+          <w:lang w:val="en-US"/>
+        </w:rPr>
+        <w:t xml:space="preserve">Remember any user can trigger </w:t>
+      </w:r>
+      <w:r>
+        <w:rPr>
+          <w:i/>
+          <w:iCs/>
+          <w:lang w:val="en-US"/>
+        </w:rPr>
+        <w:t>docker build</w:t>
+      </w:r>
+      <w:r>
+        <w:rPr>
+          <w:lang w:val="en-US"/>
+        </w:rPr>
+        <w:t xml:space="preserve"> and performing </w:t>
+      </w:r>
+      <w:r>
+        <w:rPr>
+          <w:i/>
+          <w:iCs/>
+          <w:lang w:val="en-US"/>
+        </w:rPr>
+        <w:t>docker run</w:t>
+      </w:r>
+      <w:r>
+        <w:rPr>
+          <w:lang w:val="en-US"/>
+        </w:rPr>
+        <w:t xml:space="preserve">. </w:t>
+      </w:r>
+    </w:p>
+    <w:p>
+      <w:pPr>
+        <w:rPr>
+          <w:lang w:val="en-US"/>
+        </w:rPr>
+      </w:pPr>
+      <w:r>
+        <w:rPr>
+          <w:lang w:val="en-US"/>
+        </w:rPr>
+        <w:t xml:space="preserve">We need an orchestrator to have a lot of containers, so we need an orchestrator, to automate software production; for this we have software like </w:t>
+      </w:r>
+      <w:r>
+        <w:rPr>
+          <w:i/>
+          <w:iCs/>
+          <w:lang w:val="en-US"/>
+        </w:rPr>
+        <w:t>Kubernetes</w:t>
+      </w:r>
+      <w:r>
+        <w:rPr>
+          <w:lang w:val="en-US"/>
+        </w:rPr>
+        <w:t xml:space="preserve">, designed by Google initially, providing a framework to distribute the system resiliently, operating with clusters. </w:t>
+      </w:r>
+    </w:p>
+    <w:p>
+      <w:pPr>
+        <w:rPr>
+          <w:lang w:val="en-US"/>
+        </w:rPr>
+      </w:pPr>
+      <w:r>
+        <w:rPr>
+          <w:noProof/>
+        </w:rPr>
+        <w:drawing>
+          <wp:inline distT="0" distB="0" distL="0" distR="0" wp14:anchorId="4E9E8F45" wp14:editId="68AA0DEF">
+            <wp:extent cx="4655128" cy="2183066"/>
+            <wp:effectExtent l="0" t="0" r="0" b="8255"/>
+            <wp:docPr id="928621355" name="Immagine 2" descr="3 Ways To Address Your Kubernetes Data Protection Challenges - CloudCasa"/>
+            <wp:cNvGraphicFramePr>
+              <a:graphicFrameLocks xmlns:a="http://schemas.openxmlformats.org/drawingml/2006/main" noChangeAspect="1"/>
+            </wp:cNvGraphicFramePr>
+            <a:graphic xmlns:a="http://schemas.openxmlformats.org/drawingml/2006/main">
+              <a:graphicData uri="http://schemas.openxmlformats.org/drawingml/2006/picture">
+                <pic:pic xmlns:pic="http://schemas.openxmlformats.org/drawingml/2006/picture">
+                  <pic:nvPicPr>
+                    <pic:cNvPr id="0" name="Picture 6" descr="3 Ways To Address Your Kubernetes Data Protection Challenges - CloudCasa"/>
+                    <pic:cNvPicPr>
+                      <a:picLocks noChangeAspect="1" noChangeArrowheads="1"/>
+                    </pic:cNvPicPr>
+                  </pic:nvPicPr>
+                  <pic:blipFill>
+                    <a:blip r:embed="rId12">
+                      <a:extLst>
+                        <a:ext uri="{28A0092B-C50C-407E-A947-70E740481C1C}">
+                          <a14:useLocalDpi xmlns:a14="http://schemas.microsoft.com/office/drawing/2010/main" val="0"/>
+                        </a:ext>
+                      </a:extLst>
+                    </a:blip>
+                    <a:srcRect/>
+                    <a:stretch>
+                      <a:fillRect/>
+                    </a:stretch>
+                  </pic:blipFill>
+                  <pic:spPr bwMode="auto">
+                    <a:xfrm>
+                      <a:off x="0" y="0"/>
+                      <a:ext cx="4662512" cy="2186529"/>
+                    </a:xfrm>
+                    <a:prstGeom prst="rect">
+                      <a:avLst/>
+                    </a:prstGeom>
+                    <a:noFill/>
+                    <a:ln>
+                      <a:noFill/>
+                    </a:ln>
+                  </pic:spPr>
+                </pic:pic>
+              </a:graphicData>
+            </a:graphic>
+          </wp:inline>
+        </w:drawing>
+      </w:r>
+    </w:p>
+    <w:p>
+      <w:pPr>
+        <w:rPr>
+          <w:lang w:val="en-US"/>
+        </w:rPr>
+      </w:pPr>
+      <w:r>
+        <w:rPr>
+          <w:lang w:val="en-US"/>
+        </w:rPr>
+        <w:br w:type="page"/>
+      </w:r>
+    </w:p>
+    <w:p>
+      <w:pPr>
+        <w:rPr>
+          <w:lang w:val="en-US"/>
+        </w:rPr>
+      </w:pPr>
+      <w:r>
+        <w:rPr>
+          <w:lang w:val="en-US"/>
+        </w:rPr>
+        <w:lastRenderedPageBreak/>
+        <w:t xml:space="preserve">The smallest units deployable are </w:t>
+      </w:r>
+      <w:r>
+        <w:rPr>
+          <w:i/>
+          <w:iCs/>
+          <w:lang w:val="en-US"/>
+        </w:rPr>
+        <w:t>Pods</w:t>
+      </w:r>
+      <w:r>
+        <w:rPr>
+          <w:lang w:val="en-US"/>
+        </w:rPr>
+        <w:t xml:space="preserve">, which are environments where multiple containers run and define a trust boundary. Each one has its own IP access, data linked to them, etc. </w:t>
+      </w:r>
+      <w:r>
+        <w:rPr>
+          <w:lang w:val="en-US"/>
+        </w:rPr>
+        <w:t>What matters is that they have no identity, security context, encryption or something like that</w:t>
+      </w:r>
+      <w:r>
+        <w:rPr>
+          <w:lang w:val="en-US"/>
+        </w:rPr>
+        <w:t xml:space="preserve"> (we need to set all these things ourselves). </w:t>
+      </w:r>
+    </w:p>
+    <w:p>
+      <w:pPr>
+        <w:rPr>
+          <w:lang w:val="en-US"/>
+        </w:rPr>
+      </w:pPr>
+      <w:r>
+        <w:rPr>
+          <w:lang w:val="en-US"/>
+        </w:rPr>
+        <w:t xml:space="preserve">The whole point is that, by default, there are a lot of unsecure configurations, poisoned or reuse of pieces of code which are not secure, so defending against supply chain attacks is a top priority. </w:t>
+      </w:r>
+    </w:p>
+    <w:p>
+      <w:pPr>
+        <w:pStyle w:val="Titolo1"/>
+        <w:jc w:val="center"/>
+        <w:rPr>
+          <w:lang w:val="en-US"/>
+        </w:rPr>
+      </w:pPr>
+      <w:r>
+        <w:rPr>
+          <w:lang w:val="en-US"/>
+        </w:rPr>
+        <w:t>spritzmater – Security partner of innovation</w:t>
+      </w:r>
+    </w:p>
+    <w:p>
+      <w:pPr>
+        <w:jc w:val="center"/>
+        <w:rPr>
+          <w:lang w:val="en-US"/>
+        </w:rPr>
+      </w:pPr>
+      <w:r>
+        <w:rPr>
+          <w:lang w:val="en-US"/>
+        </w:rPr>
+        <w:t>(Host: 2</w:t>
+      </w:r>
+      <w:r>
+        <w:rPr>
+          <w:vertAlign w:val="superscript"/>
+          <w:lang w:val="en-US"/>
+        </w:rPr>
+        <w:t>nd</w:t>
+      </w:r>
+      <w:r>
+        <w:rPr>
+          <w:lang w:val="en-US"/>
+        </w:rPr>
+        <w:t xml:space="preserve"> talk – Federico Turrin)</w:t>
+      </w:r>
+    </w:p>
+    <w:p>
+      <w:pPr>
+        <w:rPr>
+          <w:lang w:val="en-US"/>
+        </w:rPr>
+      </w:pPr>
+      <w:r>
+        <w:rPr>
+          <w:lang w:val="en-US"/>
+        </w:rPr>
+        <w:t>We talk about cyber-physical system as system that interconnect physical processes (operation technology – OT) and information technology (IT). Contrary to traditional IT systems, which only access the internet, these kinds of system connect to the internet, but also physical connections to defined.</w:t>
+      </w:r>
+    </w:p>
+    <w:p>
+      <w:pPr>
+        <w:rPr>
+          <w:lang w:val="en-US"/>
+        </w:rPr>
+      </w:pPr>
+      <w:r>
+        <w:rPr>
+          <w:lang w:val="en-US"/>
+        </w:rPr>
+        <w:t xml:space="preserve">We need confidentiality, integrity and availability for those systems (with the last one being very important). Today’s vehicle networks are mostly based on those, for example with a technology called the CAN bus to have access to the antennas or vehicle music. </w:t>
+      </w:r>
+    </w:p>
+    <w:p>
+      <w:pPr>
+        <w:rPr>
+          <w:lang w:val="en-US"/>
+        </w:rPr>
+      </w:pPr>
+      <w:r>
+        <w:rPr>
+          <w:lang w:val="en-US"/>
+        </w:rPr>
+        <w:t xml:space="preserve">A paradigm used to control and monitor vehicles are Vehicle-to-Grid (V2G), with wide spreading electric vehicles, enabling secure communication. Air Ground, instead, we have Automatic Dependent Surveillance (ADS-B), to monitor everything specifically. </w:t>
+      </w:r>
+    </w:p>
+    <w:p>
+      <w:pPr>
+        <w:rPr>
+          <w:lang w:val="en-US"/>
+        </w:rPr>
+      </w:pPr>
+      <w:r>
+        <w:rPr>
+          <w:lang w:val="en-US"/>
+        </w:rPr>
+        <w:t xml:space="preserve">We also see Industrial Control Systems, categorized also as Critical Infrastructures are nuclear power plants and water treatment systems (damaging them means several damages). </w:t>
+      </w:r>
+      <w:r>
+        <w:rPr>
+          <w:lang w:val="en-US"/>
+        </w:rPr>
+        <w:t>In this model, we have a concept of demilitarized zone to prevent threats and firewalls for system, supervising and monitoring system accordingly to how much problem can cause the coming of other entry point</w:t>
+      </w:r>
+      <w:r>
+        <w:rPr>
+          <w:lang w:val="en-US"/>
+        </w:rPr>
+        <w:t xml:space="preserve">s (between operation, control and operational devices). </w:t>
+      </w:r>
+    </w:p>
+    <w:p>
+      <w:r>
+        <w:rPr>
+          <w:lang w:val="en-US"/>
+        </w:rPr>
+        <w:t>Cyber-attacks</w:t>
+      </w:r>
+      <w:r>
+        <w:rPr>
+          <w:lang w:val="en-US"/>
+        </w:rPr>
+        <w:t xml:space="preserve"> on </w:t>
+      </w:r>
+      <w:r>
+        <w:rPr>
+          <w:lang w:val="en-US"/>
+        </w:rPr>
+        <w:t>this system</w:t>
+      </w:r>
+      <w:r>
+        <w:rPr>
+          <w:lang w:val="en-US"/>
+        </w:rPr>
+        <w:t xml:space="preserve"> enabled of many dangerous impacts, even health and lives at times (famous example: Stuxnet). </w:t>
+      </w:r>
+      <w:r>
+        <w:rPr>
+          <w:lang w:val="en-US"/>
+        </w:rPr>
+        <w:t xml:space="preserve">In this case, we lose customer trust or even take fines. Protocols are designed with no auth, no integrity or TCP/IP protection, adapting to communication and connection to legacy devices. </w:t>
+      </w:r>
+      <w:r>
+        <w:rPr>
+          <w:lang w:val="en-US"/>
+        </w:rPr>
+        <w:t>These system</w:t>
+      </w:r>
+      <w:r>
+        <w:rPr>
+          <w:lang w:val="en-US"/>
+        </w:rPr>
+        <w:t>s</w:t>
+      </w:r>
+      <w:r>
+        <w:rPr>
+          <w:lang w:val="en-US"/>
+        </w:rPr>
+        <w:t xml:space="preserve"> are called SCADA - </w:t>
+      </w:r>
+      <w:r>
+        <w:rPr>
+          <w:lang w:val="en-US"/>
+        </w:rPr>
+        <w:t>Supervisory Control And Data Acquisition</w:t>
+      </w:r>
+      <w:r>
+        <w:rPr>
+          <w:lang w:val="en-US"/>
+        </w:rPr>
+        <w:t>, working on such protocols like Modbus, based on ladder logic programming to receive I/O</w:t>
+      </w:r>
+      <w:r>
+        <w:rPr>
+          <w:lang w:val="en-US"/>
+        </w:rPr>
+        <w:t>, controlling everything downwards and remotely collecting data, while maintaining control on everything.</w:t>
+      </w:r>
+    </w:p>
+    <w:p>
+      <w:pPr>
+        <w:rPr>
+          <w:lang w:val="en-US"/>
+        </w:rPr>
+      </w:pPr>
+      <w:r>
+        <w:rPr>
+          <w:lang w:val="en-US"/>
+        </w:rPr>
+        <w:t>These systems need to b</w:t>
+      </w:r>
+      <w:r>
+        <w:rPr>
+          <w:lang w:val="en-US"/>
+        </w:rPr>
+        <w:t>e monitored real-time, working with legacy systems most of the time, so they’re not well suited for control systems</w:t>
+      </w:r>
+      <w:r>
+        <w:rPr>
+          <w:lang w:val="en-US"/>
+        </w:rPr>
+        <w:t xml:space="preserve">, given their simpler network dynamics. </w:t>
+      </w:r>
+      <w:r>
+        <w:rPr>
+          <w:lang w:val="en-US"/>
+        </w:rPr>
+        <w:t xml:space="preserve">The communication links lack on security features, also no physical protection and they have a long lifespan. </w:t>
+      </w:r>
+      <w:r>
+        <w:rPr>
+          <w:lang w:val="en-US"/>
+        </w:rPr>
+        <w:t>These devices are continuously scanned, looking for leveraging tools to craft attacks.</w:t>
+      </w:r>
+    </w:p>
+    <w:p>
+      <w:pPr>
+        <w:rPr>
+          <w:lang w:val="en-US"/>
+        </w:rPr>
+      </w:pPr>
+      <w:r>
+        <w:rPr>
+          <w:lang w:val="en-US"/>
+        </w:rPr>
+        <w:t xml:space="preserve">An interesting piece of software is </w:t>
+      </w:r>
+      <w:r>
+        <w:rPr>
+          <w:i/>
+          <w:iCs/>
+          <w:lang w:val="en-US"/>
+        </w:rPr>
+        <w:t>Shodan</w:t>
+      </w:r>
+      <w:r>
+        <w:rPr>
+          <w:lang w:val="en-US"/>
+        </w:rPr>
+        <w:t xml:space="preserve">, an engine which continuously maps internet connected devices and shows ports, modules, names and details. </w:t>
+      </w:r>
+    </w:p>
+    <w:p>
+      <w:pPr>
+        <w:rPr>
+          <w:lang w:val="en-US"/>
+        </w:rPr>
+      </w:pPr>
+      <w:r>
+        <w:rPr>
+          <w:lang w:val="en-US"/>
+        </w:rPr>
+        <w:t xml:space="preserve">Some interesting search queries: </w:t>
+      </w:r>
+      <w:hyperlink r:id="rId13" w:history="1">
+        <w:r>
+          <w:rPr>
+            <w:rStyle w:val="Collegamentoipertestuale"/>
+            <w:lang w:val="en-US"/>
+          </w:rPr>
+          <w:t>https://github.com/jakejarvis/awesome-shodan-queries</w:t>
+        </w:r>
+      </w:hyperlink>
+      <w:r>
+        <w:rPr>
+          <w:lang w:val="en-US"/>
+        </w:rPr>
+        <w:t xml:space="preserve"> </w:t>
+      </w:r>
+    </w:p>
+    <w:p>
+      <w:pPr>
+        <w:rPr>
+          <w:lang w:val="en-US"/>
+        </w:rPr>
+      </w:pPr>
+      <w:r>
+        <w:rPr>
+          <w:lang w:val="en-US"/>
+        </w:rPr>
+        <w:t>To protect from these threats we need:</w:t>
+      </w:r>
+    </w:p>
+    <w:p>
+      <w:pPr>
+        <w:pStyle w:val="Paragrafoelenco"/>
+        <w:numPr>
+          <w:ilvl w:val="0"/>
+          <w:numId w:val="1"/>
+        </w:numPr>
+        <w:rPr>
+          <w:lang w:val="en-US"/>
+        </w:rPr>
+      </w:pPr>
+      <w:r>
+        <w:rPr>
+          <w:lang w:val="en-US"/>
+        </w:rPr>
+        <w:t>Security by Design (according to standards, security best practices, challenging the current architectures, etc.)</w:t>
+      </w:r>
+    </w:p>
+    <w:p>
+      <w:pPr>
+        <w:pStyle w:val="Paragrafoelenco"/>
+        <w:numPr>
+          <w:ilvl w:val="0"/>
+          <w:numId w:val="1"/>
+        </w:numPr>
+        <w:rPr>
+          <w:lang w:val="en-US"/>
+        </w:rPr>
+      </w:pPr>
+      <w:r>
+        <w:rPr>
+          <w:lang w:val="en-US"/>
+        </w:rPr>
+        <w:t xml:space="preserve">Continuous Security Assessment, testing always to many levels the security in networks via for example of VAPT tests, snapshotting the network and then trying to patch it </w:t>
+      </w:r>
     </w:p>
     <w:sectPr>
+      <w:headerReference w:type="default" r:id="rId14"/>
+      <w:footerReference w:type="default" r:id="rId15"/>
       <w:pgSz w:w="11906" w:h="16838"/>
       <w:pgMar w:top="1417" w:right="1134" w:bottom="1134" w:left="1134" w:header="708" w:footer="708" w:gutter="0"/>
       <w:pgNumType w:start="0"/>
@@ -5811,6 +7335,118 @@
     </w:sectPr>
   </w:body>
 </w:document>
+</file>
+
+<file path=word/endnotes.xml><?xml version="1.0" encoding="utf-8"?>
+<w:endnotes xmlns:wpc="http://schemas.microsoft.com/office/word/2010/wordprocessingCanvas" xmlns:cx="http://schemas.microsoft.com/office/drawing/2014/chartex" xmlns:cx1="http://schemas.microsoft.com/office/drawing/2015/9/8/chartex" xmlns:cx2="http://schemas.microsoft.com/office/drawing/2015/10/21/chartex" xmlns:cx3="http://schemas.microsoft.com/office/drawing/2016/5/9/chartex" xmlns:cx4="http://schemas.microsoft.com/office/drawing/2016/5/10/chartex" xmlns:cx5="http://schemas.microsoft.com/office/drawing/2016/5/11/chartex" xmlns:cx6="http://schemas.microsoft.com/office/drawing/2016/5/12/chartex" xmlns:cx7="http://schemas.microsoft.com/office/drawing/2016/5/13/chartex" xmlns:cx8="http://schemas.microsoft.com/office/drawing/2016/5/14/chartex" xmlns:mc="http://schemas.openxmlformats.org/markup-compatibility/2006" xmlns:aink="http://schemas.microsoft.com/office/drawing/2016/ink" xmlns:am3d="http://schemas.microsoft.com/office/drawing/2017/model3d" xmlns:o="urn:schemas-microsoft-com:office:office" xmlns:oel="http://schemas.microsoft.com/office/2019/extlst" xmlns:r="http://schemas.openxmlformats.org/officeDocument/2006/relationships" xmlns:m="http://schemas.openxmlformats.org/officeDocument/2006/math" xmlns:v="urn:schemas-microsoft-com:vml" xmlns:wp14="http://schemas.microsoft.com/office/word/2010/wordprocessingDrawing" xmlns:wp="http://schemas.openxmlformats.org/drawingml/2006/wordprocessingDrawing" xmlns:w10="urn:schemas-microsoft-com:office:word" xmlns:w="http://schemas.openxmlformats.org/wordprocessingml/2006/main" xmlns:w14="http://schemas.microsoft.com/office/word/2010/wordml" xmlns:w15="http://schemas.microsoft.com/office/word/2012/wordml" xmlns:w16cex="http://schemas.microsoft.com/office/word/2018/wordml/cex" xmlns:w16cid="http://schemas.microsoft.com/office/word/2016/wordml/cid" xmlns:w16="http://schemas.microsoft.com/office/word/2018/wordml" xmlns:w16sdtdh="http://schemas.microsoft.com/office/word/2020/wordml/sdtdatahash" xmlns:w16se="http://schemas.microsoft.com/office/word/2015/wordml/symex" xmlns:wpg="http://schemas.microsoft.com/office/word/2010/wordprocessingGroup" xmlns:wpi="http://schemas.microsoft.com/office/word/2010/wordprocessingInk" xmlns:wne="http://schemas.microsoft.com/office/word/2006/wordml" xmlns:wps="http://schemas.microsoft.com/office/word/2010/wordprocessingShape" mc:Ignorable="w14 w15 w16se w16cid w16 w16cex w16sdtdh wp14">
+  <w:endnote w:type="separator" w:id="-1">
+    <w:p>
+      <w:pPr>
+        <w:spacing w:after="0" w:line="240" w:lineRule="auto"/>
+      </w:pPr>
+      <w:r>
+        <w:separator/>
+      </w:r>
+    </w:p>
+  </w:endnote>
+  <w:endnote w:type="continuationSeparator" w:id="0">
+    <w:p>
+      <w:pPr>
+        <w:spacing w:after="0" w:line="240" w:lineRule="auto"/>
+      </w:pPr>
+      <w:r>
+        <w:continuationSeparator/>
+      </w:r>
+    </w:p>
+  </w:endnote>
+</w:endnotes>
+</file>
+
+<file path=word/footer1.xml><?xml version="1.0" encoding="utf-8"?>
+<w:ftr xmlns:wpc="http://schemas.microsoft.com/office/word/2010/wordprocessingCanvas" xmlns:cx="http://schemas.microsoft.com/office/drawing/2014/chartex" xmlns:cx1="http://schemas.microsoft.com/office/drawing/2015/9/8/chartex" xmlns:cx2="http://schemas.microsoft.com/office/drawing/2015/10/21/chartex" xmlns:cx3="http://schemas.microsoft.com/office/drawing/2016/5/9/chartex" xmlns:cx4="http://schemas.microsoft.com/office/drawing/2016/5/10/chartex" xmlns:cx5="http://schemas.microsoft.com/office/drawing/2016/5/11/chartex" xmlns:cx6="http://schemas.microsoft.com/office/drawing/2016/5/12/chartex" xmlns:cx7="http://schemas.microsoft.com/office/drawing/2016/5/13/chartex" xmlns:cx8="http://schemas.microsoft.com/office/drawing/2016/5/14/chartex" xmlns:mc="http://schemas.openxmlformats.org/markup-compatibility/2006" xmlns:aink="http://schemas.microsoft.com/office/drawing/2016/ink" xmlns:am3d="http://schemas.microsoft.com/office/drawing/2017/model3d" xmlns:o="urn:schemas-microsoft-com:office:office" xmlns:oel="http://schemas.microsoft.com/office/2019/extlst" xmlns:r="http://schemas.openxmlformats.org/officeDocument/2006/relationships" xmlns:m="http://schemas.openxmlformats.org/officeDocument/2006/math" xmlns:v="urn:schemas-microsoft-com:vml" xmlns:wp14="http://schemas.microsoft.com/office/word/2010/wordprocessingDrawing" xmlns:wp="http://schemas.openxmlformats.org/drawingml/2006/wordprocessingDrawing" xmlns:w10="urn:schemas-microsoft-com:office:word" xmlns:w="http://schemas.openxmlformats.org/wordprocessingml/2006/main" xmlns:w14="http://schemas.microsoft.com/office/word/2010/wordml" xmlns:w15="http://schemas.microsoft.com/office/word/2012/wordml" xmlns:w16cex="http://schemas.microsoft.com/office/word/2018/wordml/cex" xmlns:w16cid="http://schemas.microsoft.com/office/word/2016/wordml/cid" xmlns:w16="http://schemas.microsoft.com/office/word/2018/wordml" xmlns:w16sdtdh="http://schemas.microsoft.com/office/word/2020/wordml/sdtdatahash" xmlns:w16se="http://schemas.microsoft.com/office/word/2015/wordml/symex" xmlns:wpg="http://schemas.microsoft.com/office/word/2010/wordprocessingGroup" xmlns:wpi="http://schemas.microsoft.com/office/word/2010/wordprocessingInk" xmlns:wne="http://schemas.microsoft.com/office/word/2006/wordml" xmlns:wps="http://schemas.microsoft.com/office/word/2010/wordprocessingShape" mc:Ignorable="w14 w15 w16se w16cid w16 w16cex w16sdtdh wp14">
+  <w:p>
+    <w:pPr>
+      <w:pStyle w:val="Pidipagina"/>
+      <w:rPr>
+        <w:i/>
+        <w:iCs/>
+      </w:rPr>
+    </w:pPr>
+    <w:r>
+      <w:rPr>
+        <w:i/>
+        <w:iCs/>
+      </w:rPr>
+      <w:t>Written by Gabriel R.</w:t>
+    </w:r>
+  </w:p>
+</w:ftr>
+</file>
+
+<file path=word/footnotes.xml><?xml version="1.0" encoding="utf-8"?>
+<w:footnotes xmlns:wpc="http://schemas.microsoft.com/office/word/2010/wordprocessingCanvas" xmlns:cx="http://schemas.microsoft.com/office/drawing/2014/chartex" xmlns:cx1="http://schemas.microsoft.com/office/drawing/2015/9/8/chartex" xmlns:cx2="http://schemas.microsoft.com/office/drawing/2015/10/21/chartex" xmlns:cx3="http://schemas.microsoft.com/office/drawing/2016/5/9/chartex" xmlns:cx4="http://schemas.microsoft.com/office/drawing/2016/5/10/chartex" xmlns:cx5="http://schemas.microsoft.com/office/drawing/2016/5/11/chartex" xmlns:cx6="http://schemas.microsoft.com/office/drawing/2016/5/12/chartex" xmlns:cx7="http://schemas.microsoft.com/office/drawing/2016/5/13/chartex" xmlns:cx8="http://schemas.microsoft.com/office/drawing/2016/5/14/chartex" xmlns:mc="http://schemas.openxmlformats.org/markup-compatibility/2006" xmlns:aink="http://schemas.microsoft.com/office/drawing/2016/ink" xmlns:am3d="http://schemas.microsoft.com/office/drawing/2017/model3d" xmlns:o="urn:schemas-microsoft-com:office:office" xmlns:oel="http://schemas.microsoft.com/office/2019/extlst" xmlns:r="http://schemas.openxmlformats.org/officeDocument/2006/relationships" xmlns:m="http://schemas.openxmlformats.org/officeDocument/2006/math" xmlns:v="urn:schemas-microsoft-com:vml" xmlns:wp14="http://schemas.microsoft.com/office/word/2010/wordprocessingDrawing" xmlns:wp="http://schemas.openxmlformats.org/drawingml/2006/wordprocessingDrawing" xmlns:w10="urn:schemas-microsoft-com:office:word" xmlns:w="http://schemas.openxmlformats.org/wordprocessingml/2006/main" xmlns:w14="http://schemas.microsoft.com/office/word/2010/wordml" xmlns:w15="http://schemas.microsoft.com/office/word/2012/wordml" xmlns:w16cex="http://schemas.microsoft.com/office/word/2018/wordml/cex" xmlns:w16cid="http://schemas.microsoft.com/office/word/2016/wordml/cid" xmlns:w16="http://schemas.microsoft.com/office/word/2018/wordml" xmlns:w16sdtdh="http://schemas.microsoft.com/office/word/2020/wordml/sdtdatahash" xmlns:w16se="http://schemas.microsoft.com/office/word/2015/wordml/symex" xmlns:wpg="http://schemas.microsoft.com/office/word/2010/wordprocessingGroup" xmlns:wpi="http://schemas.microsoft.com/office/word/2010/wordprocessingInk" xmlns:wne="http://schemas.microsoft.com/office/word/2006/wordml" xmlns:wps="http://schemas.microsoft.com/office/word/2010/wordprocessingShape" mc:Ignorable="w14 w15 w16se w16cid w16 w16cex w16sdtdh wp14">
+  <w:footnote w:type="separator" w:id="-1">
+    <w:p>
+      <w:pPr>
+        <w:spacing w:after="0" w:line="240" w:lineRule="auto"/>
+      </w:pPr>
+      <w:r>
+        <w:separator/>
+      </w:r>
+    </w:p>
+  </w:footnote>
+  <w:footnote w:type="continuationSeparator" w:id="0">
+    <w:p>
+      <w:pPr>
+        <w:spacing w:after="0" w:line="240" w:lineRule="auto"/>
+      </w:pPr>
+      <w:r>
+        <w:continuationSeparator/>
+      </w:r>
+    </w:p>
+  </w:footnote>
+</w:footnotes>
+</file>
+
+<file path=word/header1.xml><?xml version="1.0" encoding="utf-8"?>
+<w:hdr xmlns:wpc="http://schemas.microsoft.com/office/word/2010/wordprocessingCanvas" xmlns:cx="http://schemas.microsoft.com/office/drawing/2014/chartex" xmlns:cx1="http://schemas.microsoft.com/office/drawing/2015/9/8/chartex" xmlns:cx2="http://schemas.microsoft.com/office/drawing/2015/10/21/chartex" xmlns:cx3="http://schemas.microsoft.com/office/drawing/2016/5/9/chartex" xmlns:cx4="http://schemas.microsoft.com/office/drawing/2016/5/10/chartex" xmlns:cx5="http://schemas.microsoft.com/office/drawing/2016/5/11/chartex" xmlns:cx6="http://schemas.microsoft.com/office/drawing/2016/5/12/chartex" xmlns:cx7="http://schemas.microsoft.com/office/drawing/2016/5/13/chartex" xmlns:cx8="http://schemas.microsoft.com/office/drawing/2016/5/14/chartex" xmlns:mc="http://schemas.openxmlformats.org/markup-compatibility/2006" xmlns:aink="http://schemas.microsoft.com/office/drawing/2016/ink" xmlns:am3d="http://schemas.microsoft.com/office/drawing/2017/model3d" xmlns:o="urn:schemas-microsoft-com:office:office" xmlns:oel="http://schemas.microsoft.com/office/2019/extlst" xmlns:r="http://schemas.openxmlformats.org/officeDocument/2006/relationships" xmlns:m="http://schemas.openxmlformats.org/officeDocument/2006/math" xmlns:v="urn:schemas-microsoft-com:vml" xmlns:wp14="http://schemas.microsoft.com/office/word/2010/wordprocessingDrawing" xmlns:wp="http://schemas.openxmlformats.org/drawingml/2006/wordprocessingDrawing" xmlns:w10="urn:schemas-microsoft-com:office:word" xmlns:w="http://schemas.openxmlformats.org/wordprocessingml/2006/main" xmlns:w14="http://schemas.microsoft.com/office/word/2010/wordml" xmlns:w15="http://schemas.microsoft.com/office/word/2012/wordml" xmlns:w16cex="http://schemas.microsoft.com/office/word/2018/wordml/cex" xmlns:w16cid="http://schemas.microsoft.com/office/word/2016/wordml/cid" xmlns:w16="http://schemas.microsoft.com/office/word/2018/wordml" xmlns:w16sdtdh="http://schemas.microsoft.com/office/word/2020/wordml/sdtdatahash" xmlns:w16se="http://schemas.microsoft.com/office/word/2015/wordml/symex" xmlns:wpg="http://schemas.microsoft.com/office/word/2010/wordprocessingGroup" xmlns:wpi="http://schemas.microsoft.com/office/word/2010/wordprocessingInk" xmlns:wne="http://schemas.microsoft.com/office/word/2006/wordml" xmlns:wps="http://schemas.microsoft.com/office/word/2010/wordprocessingShape" mc:Ignorable="w14 w15 w16se w16cid w16 w16cex w16sdtdh wp14">
+  <w:sdt>
+    <w:sdtPr>
+      <w:id w:val="1660430454"/>
+      <w:docPartObj>
+        <w:docPartGallery w:val="Page Numbers (Top of Page)"/>
+        <w:docPartUnique/>
+      </w:docPartObj>
+    </w:sdtPr>
+    <w:sdtContent>
+      <w:p>
+        <w:pPr>
+          <w:pStyle w:val="Intestazione"/>
+        </w:pPr>
+        <w:r>
+          <w:fldChar w:fldCharType="begin"/>
+        </w:r>
+        <w:r>
+          <w:instrText>PAGE   \* MERGEFORMAT</w:instrText>
+        </w:r>
+        <w:r>
+          <w:fldChar w:fldCharType="separate"/>
+        </w:r>
+        <w:r>
+          <w:t>2</w:t>
+        </w:r>
+        <w:r>
+          <w:fldChar w:fldCharType="end"/>
+        </w:r>
+      </w:p>
+    </w:sdtContent>
+  </w:sdt>
+  <w:p>
+    <w:pPr>
+      <w:pStyle w:val="Intestazione"/>
+    </w:pPr>
+  </w:p>
+</w:hdr>
 </file>
 
 <file path=word/numbering.xml><?xml version="1.0" encoding="utf-8"?>
@@ -6578,6 +8214,272 @@
       <w:lvlJc w:val="right"/>
       <w:pPr>
         <w:ind w:left="6480" w:hanging="180"/>
+      </w:pPr>
+    </w:lvl>
+  </w:abstractNum>
+  <w:abstractNum w:abstractNumId="7" w15:restartNumberingAfterBreak="0">
+    <w:nsid w:val="66C3231D"/>
+    <w:multiLevelType w:val="multilevel"/>
+    <w:tmpl w:val="AEFC7E2C"/>
+    <w:lvl w:ilvl="0">
+      <w:start w:val="1"/>
+      <w:numFmt w:val="bullet"/>
+      <w:lvlText w:val=""/>
+      <w:lvlJc w:val="left"/>
+      <w:pPr>
+        <w:tabs>
+          <w:tab w:val="num" w:pos="720"/>
+        </w:tabs>
+        <w:ind w:left="720" w:hanging="360"/>
+      </w:pPr>
+      <w:rPr>
+        <w:rFonts w:ascii="Symbol" w:hAnsi="Symbol" w:hint="default"/>
+        <w:sz w:val="20"/>
+      </w:rPr>
+    </w:lvl>
+    <w:lvl w:ilvl="1" w:tentative="1">
+      <w:start w:val="1"/>
+      <w:numFmt w:val="bullet"/>
+      <w:lvlText w:val="o"/>
+      <w:lvlJc w:val="left"/>
+      <w:pPr>
+        <w:tabs>
+          <w:tab w:val="num" w:pos="1440"/>
+        </w:tabs>
+        <w:ind w:left="1440" w:hanging="360"/>
+      </w:pPr>
+      <w:rPr>
+        <w:rFonts w:ascii="Courier New" w:hAnsi="Courier New" w:hint="default"/>
+        <w:sz w:val="20"/>
+      </w:rPr>
+    </w:lvl>
+    <w:lvl w:ilvl="2" w:tentative="1">
+      <w:start w:val="1"/>
+      <w:numFmt w:val="bullet"/>
+      <w:lvlText w:val=""/>
+      <w:lvlJc w:val="left"/>
+      <w:pPr>
+        <w:tabs>
+          <w:tab w:val="num" w:pos="2160"/>
+        </w:tabs>
+        <w:ind w:left="2160" w:hanging="360"/>
+      </w:pPr>
+      <w:rPr>
+        <w:rFonts w:ascii="Wingdings" w:hAnsi="Wingdings" w:hint="default"/>
+        <w:sz w:val="20"/>
+      </w:rPr>
+    </w:lvl>
+    <w:lvl w:ilvl="3" w:tentative="1">
+      <w:start w:val="1"/>
+      <w:numFmt w:val="bullet"/>
+      <w:lvlText w:val=""/>
+      <w:lvlJc w:val="left"/>
+      <w:pPr>
+        <w:tabs>
+          <w:tab w:val="num" w:pos="2880"/>
+        </w:tabs>
+        <w:ind w:left="2880" w:hanging="360"/>
+      </w:pPr>
+      <w:rPr>
+        <w:rFonts w:ascii="Wingdings" w:hAnsi="Wingdings" w:hint="default"/>
+        <w:sz w:val="20"/>
+      </w:rPr>
+    </w:lvl>
+    <w:lvl w:ilvl="4" w:tentative="1">
+      <w:start w:val="1"/>
+      <w:numFmt w:val="bullet"/>
+      <w:lvlText w:val=""/>
+      <w:lvlJc w:val="left"/>
+      <w:pPr>
+        <w:tabs>
+          <w:tab w:val="num" w:pos="3600"/>
+        </w:tabs>
+        <w:ind w:left="3600" w:hanging="360"/>
+      </w:pPr>
+      <w:rPr>
+        <w:rFonts w:ascii="Wingdings" w:hAnsi="Wingdings" w:hint="default"/>
+        <w:sz w:val="20"/>
+      </w:rPr>
+    </w:lvl>
+    <w:lvl w:ilvl="5" w:tentative="1">
+      <w:start w:val="1"/>
+      <w:numFmt w:val="bullet"/>
+      <w:lvlText w:val=""/>
+      <w:lvlJc w:val="left"/>
+      <w:pPr>
+        <w:tabs>
+          <w:tab w:val="num" w:pos="4320"/>
+        </w:tabs>
+        <w:ind w:left="4320" w:hanging="360"/>
+      </w:pPr>
+      <w:rPr>
+        <w:rFonts w:ascii="Wingdings" w:hAnsi="Wingdings" w:hint="default"/>
+        <w:sz w:val="20"/>
+      </w:rPr>
+    </w:lvl>
+    <w:lvl w:ilvl="6" w:tentative="1">
+      <w:start w:val="1"/>
+      <w:numFmt w:val="bullet"/>
+      <w:lvlText w:val=""/>
+      <w:lvlJc w:val="left"/>
+      <w:pPr>
+        <w:tabs>
+          <w:tab w:val="num" w:pos="5040"/>
+        </w:tabs>
+        <w:ind w:left="5040" w:hanging="360"/>
+      </w:pPr>
+      <w:rPr>
+        <w:rFonts w:ascii="Wingdings" w:hAnsi="Wingdings" w:hint="default"/>
+        <w:sz w:val="20"/>
+      </w:rPr>
+    </w:lvl>
+    <w:lvl w:ilvl="7" w:tentative="1">
+      <w:start w:val="1"/>
+      <w:numFmt w:val="bullet"/>
+      <w:lvlText w:val=""/>
+      <w:lvlJc w:val="left"/>
+      <w:pPr>
+        <w:tabs>
+          <w:tab w:val="num" w:pos="5760"/>
+        </w:tabs>
+        <w:ind w:left="5760" w:hanging="360"/>
+      </w:pPr>
+      <w:rPr>
+        <w:rFonts w:ascii="Wingdings" w:hAnsi="Wingdings" w:hint="default"/>
+        <w:sz w:val="20"/>
+      </w:rPr>
+    </w:lvl>
+    <w:lvl w:ilvl="8" w:tentative="1">
+      <w:start w:val="1"/>
+      <w:numFmt w:val="bullet"/>
+      <w:lvlText w:val=""/>
+      <w:lvlJc w:val="left"/>
+      <w:pPr>
+        <w:tabs>
+          <w:tab w:val="num" w:pos="6480"/>
+        </w:tabs>
+        <w:ind w:left="6480" w:hanging="360"/>
+      </w:pPr>
+      <w:rPr>
+        <w:rFonts w:ascii="Wingdings" w:hAnsi="Wingdings" w:hint="default"/>
+        <w:sz w:val="20"/>
+      </w:rPr>
+    </w:lvl>
+  </w:abstractNum>
+  <w:abstractNum w:abstractNumId="8" w15:restartNumberingAfterBreak="0">
+    <w:nsid w:val="6D470861"/>
+    <w:multiLevelType w:val="multilevel"/>
+    <w:tmpl w:val="2E96BA4A"/>
+    <w:lvl w:ilvl="0">
+      <w:start w:val="1"/>
+      <w:numFmt w:val="decimal"/>
+      <w:lvlText w:val="%1."/>
+      <w:lvlJc w:val="left"/>
+      <w:pPr>
+        <w:tabs>
+          <w:tab w:val="num" w:pos="720"/>
+        </w:tabs>
+        <w:ind w:left="720" w:hanging="360"/>
+      </w:pPr>
+    </w:lvl>
+    <w:lvl w:ilvl="1">
+      <w:start w:val="1"/>
+      <w:numFmt w:val="bullet"/>
+      <w:lvlText w:val=""/>
+      <w:lvlJc w:val="left"/>
+      <w:pPr>
+        <w:tabs>
+          <w:tab w:val="num" w:pos="1440"/>
+        </w:tabs>
+        <w:ind w:left="1440" w:hanging="360"/>
+      </w:pPr>
+      <w:rPr>
+        <w:rFonts w:ascii="Symbol" w:hAnsi="Symbol" w:hint="default"/>
+        <w:sz w:val="20"/>
+      </w:rPr>
+    </w:lvl>
+    <w:lvl w:ilvl="2" w:tentative="1">
+      <w:start w:val="1"/>
+      <w:numFmt w:val="decimal"/>
+      <w:lvlText w:val="%3."/>
+      <w:lvlJc w:val="left"/>
+      <w:pPr>
+        <w:tabs>
+          <w:tab w:val="num" w:pos="2160"/>
+        </w:tabs>
+        <w:ind w:left="2160" w:hanging="360"/>
+      </w:pPr>
+    </w:lvl>
+    <w:lvl w:ilvl="3" w:tentative="1">
+      <w:start w:val="1"/>
+      <w:numFmt w:val="decimal"/>
+      <w:lvlText w:val="%4."/>
+      <w:lvlJc w:val="left"/>
+      <w:pPr>
+        <w:tabs>
+          <w:tab w:val="num" w:pos="2880"/>
+        </w:tabs>
+        <w:ind w:left="2880" w:hanging="360"/>
+      </w:pPr>
+    </w:lvl>
+    <w:lvl w:ilvl="4" w:tentative="1">
+      <w:start w:val="1"/>
+      <w:numFmt w:val="decimal"/>
+      <w:lvlText w:val="%5."/>
+      <w:lvlJc w:val="left"/>
+      <w:pPr>
+        <w:tabs>
+          <w:tab w:val="num" w:pos="3600"/>
+        </w:tabs>
+        <w:ind w:left="3600" w:hanging="360"/>
+      </w:pPr>
+    </w:lvl>
+    <w:lvl w:ilvl="5" w:tentative="1">
+      <w:start w:val="1"/>
+      <w:numFmt w:val="decimal"/>
+      <w:lvlText w:val="%6."/>
+      <w:lvlJc w:val="left"/>
+      <w:pPr>
+        <w:tabs>
+          <w:tab w:val="num" w:pos="4320"/>
+        </w:tabs>
+        <w:ind w:left="4320" w:hanging="360"/>
+      </w:pPr>
+    </w:lvl>
+    <w:lvl w:ilvl="6" w:tentative="1">
+      <w:start w:val="1"/>
+      <w:numFmt w:val="decimal"/>
+      <w:lvlText w:val="%7."/>
+      <w:lvlJc w:val="left"/>
+      <w:pPr>
+        <w:tabs>
+          <w:tab w:val="num" w:pos="5040"/>
+        </w:tabs>
+        <w:ind w:left="5040" w:hanging="360"/>
+      </w:pPr>
+    </w:lvl>
+    <w:lvl w:ilvl="7" w:tentative="1">
+      <w:start w:val="1"/>
+      <w:numFmt w:val="decimal"/>
+      <w:lvlText w:val="%8."/>
+      <w:lvlJc w:val="left"/>
+      <w:pPr>
+        <w:tabs>
+          <w:tab w:val="num" w:pos="5760"/>
+        </w:tabs>
+        <w:ind w:left="5760" w:hanging="360"/>
+      </w:pPr>
+    </w:lvl>
+    <w:lvl w:ilvl="8" w:tentative="1">
+      <w:start w:val="1"/>
+      <w:numFmt w:val="decimal"/>
+      <w:lvlText w:val="%9."/>
+      <w:lvlJc w:val="left"/>
+      <w:pPr>
+        <w:tabs>
+          <w:tab w:val="num" w:pos="6480"/>
+        </w:tabs>
+        <w:ind w:left="6480" w:hanging="360"/>
       </w:pPr>
     </w:lvl>
   </w:abstractNum>
@@ -6601,6 +8503,12 @@
   </w:num>
   <w:num w:numId="7" w16cid:durableId="1842617053">
     <w:abstractNumId w:val="5"/>
+  </w:num>
+  <w:num w:numId="8" w16cid:durableId="753476533">
+    <w:abstractNumId w:val="8"/>
+  </w:num>
+  <w:num w:numId="9" w16cid:durableId="2081516820">
+    <w:abstractNumId w:val="7"/>
   </w:num>
 </w:numbering>
 </file>
@@ -7005,6 +8913,7 @@
   <w:style w:type="paragraph" w:default="1" w:styleId="Normale">
     <w:name w:val="Normal"/>
     <w:qFormat/>
+    <w:rsid w:val="009B51AE"/>
   </w:style>
   <w:style w:type="paragraph" w:styleId="Titolo1">
     <w:name w:val="heading 1"/>
@@ -7027,10 +8936,55 @@
       <w:szCs w:val="32"/>
     </w:rPr>
   </w:style>
+  <w:style w:type="paragraph" w:styleId="Titolo2">
+    <w:name w:val="heading 2"/>
+    <w:basedOn w:val="Normale"/>
+    <w:next w:val="Normale"/>
+    <w:link w:val="Titolo2Carattere"/>
+    <w:uiPriority w:val="9"/>
+    <w:semiHidden/>
+    <w:unhideWhenUsed/>
+    <w:qFormat/>
+    <w:rsid w:val="008F7803"/>
+    <w:pPr>
+      <w:keepNext/>
+      <w:keepLines/>
+      <w:spacing w:before="40" w:after="0"/>
+      <w:outlineLvl w:val="1"/>
+    </w:pPr>
+    <w:rPr>
+      <w:rFonts w:asciiTheme="majorHAnsi" w:eastAsiaTheme="majorEastAsia" w:hAnsiTheme="majorHAnsi" w:cstheme="majorBidi"/>
+      <w:color w:val="2F5496" w:themeColor="accent1" w:themeShade="BF"/>
+      <w:sz w:val="26"/>
+      <w:szCs w:val="26"/>
+    </w:rPr>
+  </w:style>
+  <w:style w:type="paragraph" w:styleId="Titolo3">
+    <w:name w:val="heading 3"/>
+    <w:basedOn w:val="Normale"/>
+    <w:next w:val="Normale"/>
+    <w:link w:val="Titolo3Carattere"/>
+    <w:uiPriority w:val="9"/>
+    <w:semiHidden/>
+    <w:unhideWhenUsed/>
+    <w:qFormat/>
+    <w:rsid w:val="008F7803"/>
+    <w:pPr>
+      <w:keepNext/>
+      <w:keepLines/>
+      <w:spacing w:before="40" w:after="0"/>
+      <w:outlineLvl w:val="2"/>
+    </w:pPr>
+    <w:rPr>
+      <w:rFonts w:asciiTheme="majorHAnsi" w:eastAsiaTheme="majorEastAsia" w:hAnsiTheme="majorHAnsi" w:cstheme="majorBidi"/>
+      <w:color w:val="1F3763" w:themeColor="accent1" w:themeShade="7F"/>
+      <w:sz w:val="24"/>
+      <w:szCs w:val="24"/>
+    </w:rPr>
+  </w:style>
   <w:style w:type="character" w:default="1" w:styleId="Carpredefinitoparagrafo">
     <w:name w:val="Default Paragraph Font"/>
     <w:uiPriority w:val="1"/>
-    <w:semiHidden/>
     <w:unhideWhenUsed/>
   </w:style>
   <w:style w:type="table" w:default="1" w:styleId="Tabellanormale">
@@ -7167,6 +9121,78 @@
       <w:kern w:val="0"/>
       <w:lang w:eastAsia="it-IT"/>
       <w14:ligatures w14:val="none"/>
+    </w:rPr>
+  </w:style>
+  <w:style w:type="paragraph" w:styleId="Intestazione">
+    <w:name w:val="header"/>
+    <w:basedOn w:val="Normale"/>
+    <w:link w:val="IntestazioneCarattere"/>
+    <w:uiPriority w:val="99"/>
+    <w:unhideWhenUsed/>
+    <w:rsid w:val="009F31CE"/>
+    <w:pPr>
+      <w:tabs>
+        <w:tab w:val="center" w:pos="4819"/>
+        <w:tab w:val="right" w:pos="9638"/>
+      </w:tabs>
+      <w:spacing w:after="0" w:line="240" w:lineRule="auto"/>
+    </w:pPr>
+  </w:style>
+  <w:style w:type="character" w:customStyle="1" w:styleId="IntestazioneCarattere">
+    <w:name w:val="Intestazione Carattere"/>
+    <w:basedOn w:val="Carpredefinitoparagrafo"/>
+    <w:link w:val="Intestazione"/>
+    <w:uiPriority w:val="99"/>
+    <w:rsid w:val="009F31CE"/>
+  </w:style>
+  <w:style w:type="paragraph" w:styleId="Pidipagina">
+    <w:name w:val="footer"/>
+    <w:basedOn w:val="Normale"/>
+    <w:link w:val="PidipaginaCarattere"/>
+    <w:uiPriority w:val="99"/>
+    <w:unhideWhenUsed/>
+    <w:rsid w:val="009F31CE"/>
+    <w:pPr>
+      <w:tabs>
+        <w:tab w:val="center" w:pos="4819"/>
+        <w:tab w:val="right" w:pos="9638"/>
+      </w:tabs>
+      <w:spacing w:after="0" w:line="240" w:lineRule="auto"/>
+    </w:pPr>
+  </w:style>
+  <w:style w:type="character" w:customStyle="1" w:styleId="PidipaginaCarattere">
+    <w:name w:val="Piè di pagina Carattere"/>
+    <w:basedOn w:val="Carpredefinitoparagrafo"/>
+    <w:link w:val="Pidipagina"/>
+    <w:uiPriority w:val="99"/>
+    <w:rsid w:val="009F31CE"/>
+  </w:style>
+  <w:style w:type="character" w:customStyle="1" w:styleId="Titolo2Carattere">
+    <w:name w:val="Titolo 2 Carattere"/>
+    <w:basedOn w:val="Carpredefinitoparagrafo"/>
+    <w:link w:val="Titolo2"/>
+    <w:uiPriority w:val="9"/>
+    <w:semiHidden/>
+    <w:rsid w:val="008F7803"/>
+    <w:rPr>
+      <w:rFonts w:asciiTheme="majorHAnsi" w:eastAsiaTheme="majorEastAsia" w:hAnsiTheme="majorHAnsi" w:cstheme="majorBidi"/>
+      <w:color w:val="2F5496" w:themeColor="accent1" w:themeShade="BF"/>
+      <w:sz w:val="26"/>
+      <w:szCs w:val="26"/>
+    </w:rPr>
+  </w:style>
+  <w:style w:type="character" w:customStyle="1" w:styleId="Titolo3Carattere">
+    <w:name w:val="Titolo 3 Carattere"/>
+    <w:basedOn w:val="Carpredefinitoparagrafo"/>
+    <w:link w:val="Titolo3"/>
+    <w:uiPriority w:val="9"/>
+    <w:semiHidden/>
+    <w:rsid w:val="008F7803"/>
+    <w:rPr>
+      <w:rFonts w:asciiTheme="majorHAnsi" w:eastAsiaTheme="majorEastAsia" w:hAnsiTheme="majorHAnsi" w:cstheme="majorBidi"/>
+      <w:color w:val="1F3763" w:themeColor="accent1" w:themeShade="7F"/>
+      <w:sz w:val="24"/>
+      <w:szCs w:val="24"/>
     </w:rPr>
   </w:style>
 </w:styles>

</xml_diff>

<commit_message>
Talk of Vinod here
</commit_message>
<xml_diff>
--- a/Advances topics in computer networks and security simple (for real).docx
+++ b/Advances topics in computer networks and security simple (for real).docx
@@ -3736,7 +3736,7 @@
                                         <w:sz w:val="20"/>
                                         <w:szCs w:val="20"/>
                                       </w:rPr>
-                                      <w:t>[nome della società]</w:t>
+                                      <w:t xml:space="preserve">     </w:t>
                                     </w:r>
                                   </w:sdtContent>
                                 </w:sdt>
@@ -3836,7 +3836,7 @@
                                   <w:sz w:val="20"/>
                                   <w:szCs w:val="20"/>
                                 </w:rPr>
-                                <w:t>[nome della società]</w:t>
+                                <w:t xml:space="preserve">     </w:t>
                               </w:r>
                             </w:sdtContent>
                           </w:sdt>
@@ -3856,7 +3856,7 @@
             <mc:AlternateContent>
               <mc:Choice Requires="wps">
                 <w:drawing>
-                  <wp:anchor distT="0" distB="0" distL="114300" distR="114300" simplePos="0" relativeHeight="251660288" behindDoc="0" locked="0" layoutInCell="1" allowOverlap="1" wp14:anchorId="046D30B7" wp14:editId="6BF295A6">
+                  <wp:anchor distT="0" distB="0" distL="114300" distR="114300" simplePos="0" relativeHeight="251660288" behindDoc="0" locked="0" layoutInCell="1" allowOverlap="1" wp14:anchorId="046D30B7" wp14:editId="66D87A49">
                     <wp:simplePos x="0" y="0"/>
                     <mc:AlternateContent>
                       <mc:Choice Requires="wp14">
@@ -4183,7 +4183,7 @@
           <w:r>
             <w:fldChar w:fldCharType="separate"/>
           </w:r>
-          <w:hyperlink w:anchor="_Toc147906824" w:history="1">
+          <w:hyperlink w:anchor="_Toc147995811" w:history="1">
             <w:r>
               <w:rPr>
                 <w:rStyle w:val="Collegamentoipertestuale"/>
@@ -4211,7 +4211,7 @@
                 <w:noProof/>
                 <w:webHidden/>
               </w:rPr>
-              <w:instrText xml:space="preserve"> PAGEREF _Toc147906824 \h </w:instrText>
+              <w:instrText xml:space="preserve"> PAGEREF _Toc147995811 \h </w:instrText>
             </w:r>
             <w:r>
               <w:rPr>
@@ -4254,7 +4254,7 @@
               <w:lang w:eastAsia="it-IT"/>
             </w:rPr>
           </w:pPr>
-          <w:hyperlink w:anchor="_Toc147906825" w:history="1">
+          <w:hyperlink w:anchor="_Toc147995812" w:history="1">
             <w:r>
               <w:rPr>
                 <w:rStyle w:val="Collegamentoipertestuale"/>
@@ -4282,7 +4282,78 @@
                 <w:noProof/>
                 <w:webHidden/>
               </w:rPr>
-              <w:instrText xml:space="preserve"> PAGEREF _Toc147906825 \h </w:instrText>
+              <w:instrText xml:space="preserve"> PAGEREF _Toc147995812 \h </w:instrText>
+            </w:r>
+            <w:r>
+              <w:rPr>
+                <w:noProof/>
+                <w:webHidden/>
+              </w:rPr>
+            </w:r>
+            <w:r>
+              <w:rPr>
+                <w:noProof/>
+                <w:webHidden/>
+              </w:rPr>
+              <w:fldChar w:fldCharType="separate"/>
+            </w:r>
+            <w:r>
+              <w:rPr>
+                <w:noProof/>
+                <w:webHidden/>
+              </w:rPr>
+              <w:t>3</w:t>
+            </w:r>
+            <w:r>
+              <w:rPr>
+                <w:noProof/>
+                <w:webHidden/>
+              </w:rPr>
+              <w:fldChar w:fldCharType="end"/>
+            </w:r>
+          </w:hyperlink>
+        </w:p>
+        <w:p>
+          <w:pPr>
+            <w:pStyle w:val="Sommario1"/>
+            <w:tabs>
+              <w:tab w:val="right" w:leader="dot" w:pos="9628"/>
+            </w:tabs>
+            <w:rPr>
+              <w:rFonts w:eastAsiaTheme="minorEastAsia"/>
+              <w:noProof/>
+              <w:lang w:eastAsia="it-IT"/>
+            </w:rPr>
+          </w:pPr>
+          <w:hyperlink w:anchor="_Toc147995813" w:history="1">
+            <w:r>
+              <w:rPr>
+                <w:rStyle w:val="Collegamentoipertestuale"/>
+                <w:noProof/>
+                <w:lang w:val="en-US"/>
+              </w:rPr>
+              <w:t>Containers and Kubernetes Security</w:t>
+            </w:r>
+            <w:r>
+              <w:rPr>
+                <w:noProof/>
+                <w:webHidden/>
+              </w:rPr>
+              <w:tab/>
+            </w:r>
+            <w:r>
+              <w:rPr>
+                <w:noProof/>
+                <w:webHidden/>
+              </w:rPr>
+              <w:fldChar w:fldCharType="begin"/>
+            </w:r>
+            <w:r>
+              <w:rPr>
+                <w:noProof/>
+                <w:webHidden/>
+              </w:rPr>
+              <w:instrText xml:space="preserve"> PAGEREF _Toc147995813 \h </w:instrText>
             </w:r>
             <w:r>
               <w:rPr>
@@ -4325,14 +4396,14 @@
               <w:lang w:eastAsia="it-IT"/>
             </w:rPr>
           </w:pPr>
-          <w:hyperlink w:anchor="_Toc147906826" w:history="1">
+          <w:hyperlink w:anchor="_Toc147995814" w:history="1">
             <w:r>
               <w:rPr>
                 <w:rStyle w:val="Collegamentoipertestuale"/>
                 <w:noProof/>
                 <w:lang w:val="en-US"/>
               </w:rPr>
-              <w:t>Containers and Kubernetes Security</w:t>
+              <w:t>spritzmater – Security partner of innovation</w:t>
             </w:r>
             <w:r>
               <w:rPr>
@@ -4353,7 +4424,7 @@
                 <w:noProof/>
                 <w:webHidden/>
               </w:rPr>
-              <w:instrText xml:space="preserve"> PAGEREF _Toc147906826 \h </w:instrText>
+              <w:instrText xml:space="preserve"> PAGEREF _Toc147995814 \h </w:instrText>
             </w:r>
             <w:r>
               <w:rPr>
@@ -4373,7 +4444,94 @@
                 <w:noProof/>
                 <w:webHidden/>
               </w:rPr>
-              <w:t>5</w:t>
+              <w:t>7</w:t>
+            </w:r>
+            <w:r>
+              <w:rPr>
+                <w:noProof/>
+                <w:webHidden/>
+              </w:rPr>
+              <w:fldChar w:fldCharType="end"/>
+            </w:r>
+          </w:hyperlink>
+        </w:p>
+        <w:p>
+          <w:pPr>
+            <w:pStyle w:val="Sommario1"/>
+            <w:tabs>
+              <w:tab w:val="right" w:leader="dot" w:pos="9628"/>
+            </w:tabs>
+            <w:rPr>
+              <w:rFonts w:eastAsiaTheme="minorEastAsia"/>
+              <w:noProof/>
+              <w:lang w:eastAsia="it-IT"/>
+            </w:rPr>
+          </w:pPr>
+          <w:hyperlink w:anchor="_Toc147995815" w:history="1">
+            <w:r>
+              <w:rPr>
+                <w:rStyle w:val="Collegamentoipertestuale"/>
+                <w:noProof/>
+                <w:lang w:val="en-US"/>
+              </w:rPr>
+              <w:t>Natural Langu</w:t>
+            </w:r>
+            <w:r>
+              <w:rPr>
+                <w:rStyle w:val="Collegamentoipertestuale"/>
+                <w:noProof/>
+                <w:lang w:val="en-US"/>
+              </w:rPr>
+              <w:t>a</w:t>
+            </w:r>
+            <w:r>
+              <w:rPr>
+                <w:rStyle w:val="Collegamentoipertestuale"/>
+                <w:noProof/>
+                <w:lang w:val="en-US"/>
+              </w:rPr>
+              <w:t>ge Processing in Cyber Threat Intelligence</w:t>
+            </w:r>
+            <w:r>
+              <w:rPr>
+                <w:noProof/>
+                <w:webHidden/>
+              </w:rPr>
+              <w:tab/>
+            </w:r>
+            <w:r>
+              <w:rPr>
+                <w:noProof/>
+                <w:webHidden/>
+              </w:rPr>
+              <w:fldChar w:fldCharType="begin"/>
+            </w:r>
+            <w:r>
+              <w:rPr>
+                <w:noProof/>
+                <w:webHidden/>
+              </w:rPr>
+              <w:instrText xml:space="preserve"> PAGEREF _Toc147995815 \h </w:instrText>
+            </w:r>
+            <w:r>
+              <w:rPr>
+                <w:noProof/>
+                <w:webHidden/>
+              </w:rPr>
+            </w:r>
+            <w:r>
+              <w:rPr>
+                <w:noProof/>
+                <w:webHidden/>
+              </w:rPr>
+              <w:fldChar w:fldCharType="separate"/>
+            </w:r>
+            <w:r>
+              <w:rPr>
+                <w:noProof/>
+                <w:webHidden/>
+              </w:rPr>
+              <w:t>8</w:t>
             </w:r>
             <w:r>
               <w:rPr>
@@ -4408,7 +4566,7 @@
           <w:lang w:val="en-US"/>
         </w:rPr>
       </w:pPr>
-      <w:bookmarkStart w:id="0" w:name="_Toc147906824"/>
+      <w:bookmarkStart w:id="0" w:name="_Toc147995811"/>
       <w:r>
         <w:rPr>
           <w:lang w:val="en-US"/>
@@ -5051,7 +5209,7 @@
           <w:lang w:val="en-US"/>
         </w:rPr>
       </w:pPr>
-      <w:bookmarkStart w:id="1" w:name="_Toc147906825"/>
+      <w:bookmarkStart w:id="1" w:name="_Toc147995812"/>
       <w:r>
         <w:rPr>
           <w:lang w:val="en-US"/>
@@ -5102,7 +5260,21 @@
         <w:rPr>
           <w:lang w:val="en-US"/>
         </w:rPr>
-        <w:t>In our case, it’s reading papers, attending talks, thinking and discussing</w:t>
+        <w:t xml:space="preserve">In our case, </w:t>
+      </w:r>
+      <w:proofErr w:type="gramStart"/>
+      <w:r>
+        <w:rPr>
+          <w:lang w:val="en-US"/>
+        </w:rPr>
+        <w:t>it’s</w:t>
+      </w:r>
+      <w:proofErr w:type="gramEnd"/>
+      <w:r>
+        <w:rPr>
+          <w:lang w:val="en-US"/>
+        </w:rPr>
+        <w:t xml:space="preserve"> reading papers, attending talks, thinking and discussing</w:t>
       </w:r>
       <w:r>
         <w:rPr>
@@ -5754,7 +5926,7 @@
           <w:lang w:val="en-US"/>
         </w:rPr>
       </w:pPr>
-      <w:bookmarkStart w:id="2" w:name="_Toc147906826"/>
+      <w:bookmarkStart w:id="2" w:name="_Toc147995813"/>
       <w:r>
         <w:rPr>
           <w:lang w:val="en-US"/>
@@ -6419,35 +6591,33 @@
         <w:rPr>
           <w:lang w:val="en-US"/>
         </w:rPr>
-        <w:t>When you execute a file, the process that gets started inherits the User ID (slide code example):</w:t>
-      </w:r>
-    </w:p>
-    <w:p>
-      <w:pPr>
-        <w:rPr>
-          <w:lang w:val="en-US"/>
-        </w:rPr>
-      </w:pPr>
-    </w:p>
-    <w:p>
-      <w:pPr>
-        <w:rPr>
-          <w:lang w:val="en-US"/>
-        </w:rPr>
-      </w:pPr>
-      <w:r>
-        <w:rPr>
-          <w:lang w:val="en-US"/>
-        </w:rPr>
-        <w:t>We can also change the ownership, but still cannot run it unless root (slide code example):</w:t>
-      </w:r>
-    </w:p>
-    <w:p>
-      <w:pPr>
-        <w:rPr>
-          <w:lang w:val="en-US"/>
-        </w:rPr>
-      </w:pPr>
+        <w:t>When you execute a file, the process that gets started inherits the User ID</w:t>
+      </w:r>
+      <w:r>
+        <w:rPr>
+          <w:lang w:val="en-US"/>
+        </w:rPr>
+        <w:t>.</w:t>
+      </w:r>
+    </w:p>
+    <w:p>
+      <w:pPr>
+        <w:rPr>
+          <w:lang w:val="en-US"/>
+        </w:rPr>
+      </w:pPr>
+      <w:r>
+        <w:rPr>
+          <w:lang w:val="en-US"/>
+        </w:rPr>
+        <w:t xml:space="preserve">We can also change the ownership, but still cannot run it unless </w:t>
+      </w:r>
+      <w:r>
+        <w:rPr>
+          <w:lang w:val="en-US"/>
+        </w:rPr>
+        <w:t>root.</w:t>
+      </w:r>
     </w:p>
     <w:p>
       <w:pPr>
@@ -6487,40 +6657,25 @@
         <w:rPr>
           <w:lang w:val="en-US"/>
         </w:rPr>
-        <w:t>, to affect both files and directories) (slide code example):</w:t>
-      </w:r>
-    </w:p>
-    <w:p>
-      <w:pPr>
-        <w:rPr>
-          <w:lang w:val="en-US"/>
-        </w:rPr>
-      </w:pPr>
-    </w:p>
-    <w:p>
-      <w:pPr>
-        <w:rPr>
-          <w:lang w:val="en-US"/>
-        </w:rPr>
-      </w:pPr>
-      <w:r>
-        <w:rPr>
-          <w:lang w:val="en-US"/>
-        </w:rPr>
-        <w:br w:type="page"/>
-      </w:r>
-    </w:p>
-    <w:p>
-      <w:pPr>
-        <w:rPr>
-          <w:lang w:val="en-US"/>
-        </w:rPr>
-      </w:pPr>
-      <w:r>
-        <w:rPr>
-          <w:lang w:val="en-US"/>
-        </w:rPr>
-        <w:lastRenderedPageBreak/>
+        <w:t>, to affect both files and directories)</w:t>
+      </w:r>
+      <w:r>
+        <w:rPr>
+          <w:lang w:val="en-US"/>
+        </w:rPr>
+        <w:t>.</w:t>
+      </w:r>
+    </w:p>
+    <w:p>
+      <w:pPr>
+        <w:rPr>
+          <w:lang w:val="en-US"/>
+        </w:rPr>
+      </w:pPr>
+      <w:r>
+        <w:rPr>
+          <w:lang w:val="en-US"/>
+        </w:rPr>
         <w:t xml:space="preserve">To prove more granularity over privileges, there are </w:t>
       </w:r>
       <w:r>
@@ -6559,13 +6714,6 @@
           <w:lang w:val="en-US"/>
         </w:rPr>
       </w:pPr>
-    </w:p>
-    <w:p>
-      <w:pPr>
-        <w:rPr>
-          <w:lang w:val="en-US"/>
-        </w:rPr>
-      </w:pPr>
       <w:r>
         <w:rPr>
           <w:lang w:val="en-US"/>
@@ -6600,13 +6748,6 @@
         </w:rPr>
         <w:t xml:space="preserve"> to know what they are.</w:t>
       </w:r>
-    </w:p>
-    <w:p>
-      <w:pPr>
-        <w:rPr>
-          <w:lang w:val="en-US"/>
-        </w:rPr>
-      </w:pPr>
     </w:p>
     <w:p>
       <w:pPr>
@@ -6784,6 +6925,7 @@
         <w:rPr>
           <w:lang w:val="en-US"/>
         </w:rPr>
+        <w:lastRenderedPageBreak/>
         <w:t xml:space="preserve">We can use the </w:t>
       </w:r>
       <w:r>
@@ -6952,20 +7094,6 @@
         <w:rPr>
           <w:lang w:val="en-US"/>
         </w:rPr>
-        <w:br w:type="page"/>
-      </w:r>
-    </w:p>
-    <w:p>
-      <w:pPr>
-        <w:rPr>
-          <w:lang w:val="en-US"/>
-        </w:rPr>
-      </w:pPr>
-      <w:r>
-        <w:rPr>
-          <w:lang w:val="en-US"/>
-        </w:rPr>
-        <w:lastRenderedPageBreak/>
         <w:t xml:space="preserve">The smallest units deployable are </w:t>
       </w:r>
       <w:r>
@@ -7016,12 +7144,14 @@
           <w:lang w:val="en-US"/>
         </w:rPr>
       </w:pPr>
+      <w:bookmarkStart w:id="3" w:name="_Toc147995814"/>
       <w:r>
         <w:rPr>
           <w:lang w:val="en-US"/>
         </w:rPr>
         <w:t>spritzmater – Security partner of innovation</w:t>
       </w:r>
+      <w:bookmarkEnd w:id="3"/>
     </w:p>
     <w:p>
       <w:pPr>
@@ -7115,6 +7245,11 @@
       </w:r>
     </w:p>
     <w:p>
+      <w:pPr>
+        <w:rPr>
+          <w:lang w:val="en-US"/>
+        </w:rPr>
+      </w:pPr>
       <w:r>
         <w:rPr>
           <w:lang w:val="en-US"/>
@@ -7149,7 +7284,14 @@
         <w:rPr>
           <w:lang w:val="en-US"/>
         </w:rPr>
-        <w:t>These system</w:t>
+        <w:t xml:space="preserve">These </w:t>
+      </w:r>
+      <w:r>
+        <w:rPr>
+          <w:lang w:val="en-US"/>
+        </w:rPr>
+        <w:lastRenderedPageBreak/>
+        <w:t>system</w:t>
       </w:r>
       <w:r>
         <w:rPr>
@@ -7323,9 +7465,1289 @@
         <w:t xml:space="preserve">Continuous Security Assessment, testing always to many levels the security in networks via for example of VAPT tests, snapshotting the network and then trying to patch it </w:t>
       </w:r>
     </w:p>
+    <w:p>
+      <w:pPr>
+        <w:pStyle w:val="Titolo1"/>
+        <w:jc w:val="center"/>
+        <w:rPr>
+          <w:lang w:val="en-US"/>
+        </w:rPr>
+      </w:pPr>
+      <w:bookmarkStart w:id="4" w:name="_Toc147995815"/>
+      <w:r>
+        <w:rPr>
+          <w:lang w:val="en-US"/>
+        </w:rPr>
+        <w:t>Natural Language Processing in Cyber Threat Intelligence</w:t>
+      </w:r>
+      <w:bookmarkEnd w:id="4"/>
+    </w:p>
+    <w:p>
+      <w:pPr>
+        <w:jc w:val="center"/>
+        <w:rPr>
+          <w:lang w:val="en-US"/>
+        </w:rPr>
+      </w:pPr>
+      <w:r>
+        <w:rPr>
+          <w:lang w:val="en-US"/>
+        </w:rPr>
+        <w:t xml:space="preserve">(Host: </w:t>
+      </w:r>
+      <w:r>
+        <w:rPr>
+          <w:lang w:val="en-US"/>
+        </w:rPr>
+        <w:t>Puthuvath Vinod</w:t>
+      </w:r>
+      <w:r>
+        <w:rPr>
+          <w:lang w:val="en-US"/>
+        </w:rPr>
+        <w:t>)</w:t>
+      </w:r>
+    </w:p>
+    <w:p>
+      <w:pPr>
+        <w:rPr>
+          <w:lang w:val="en-US"/>
+        </w:rPr>
+      </w:pPr>
+      <w:r>
+        <w:rPr>
+          <w:lang w:val="en-US"/>
+        </w:rPr>
+        <w:t>We analyze an attack as:</w:t>
+      </w:r>
+    </w:p>
+    <w:p>
+      <w:pPr>
+        <w:pStyle w:val="Paragrafoelenco"/>
+        <w:numPr>
+          <w:ilvl w:val="0"/>
+          <w:numId w:val="1"/>
+        </w:numPr>
+        <w:rPr>
+          <w:lang w:val="en-US"/>
+        </w:rPr>
+      </w:pPr>
+      <w:r>
+        <w:rPr>
+          <w:lang w:val="en-US"/>
+        </w:rPr>
+        <w:t>Reconnaissance of an attack, gathering information and vulnerabilities</w:t>
+      </w:r>
+    </w:p>
+    <w:p>
+      <w:pPr>
+        <w:pStyle w:val="Paragrafoelenco"/>
+        <w:numPr>
+          <w:ilvl w:val="0"/>
+          <w:numId w:val="1"/>
+        </w:numPr>
+        <w:rPr>
+          <w:lang w:val="en-US"/>
+        </w:rPr>
+      </w:pPr>
+      <w:r>
+        <w:rPr>
+          <w:lang w:val="en-US"/>
+        </w:rPr>
+        <w:t>Attack to the corporate network</w:t>
+      </w:r>
+    </w:p>
+    <w:p>
+      <w:pPr>
+        <w:pStyle w:val="Paragrafoelenco"/>
+        <w:numPr>
+          <w:ilvl w:val="0"/>
+          <w:numId w:val="1"/>
+        </w:numPr>
+        <w:rPr>
+          <w:lang w:val="en-US"/>
+        </w:rPr>
+      </w:pPr>
+      <w:r>
+        <w:rPr>
+          <w:lang w:val="en-US"/>
+        </w:rPr>
+        <w:t>Expansion, leveraging vulnerabilities to other machines in the network</w:t>
+      </w:r>
+    </w:p>
+    <w:p>
+      <w:pPr>
+        <w:pStyle w:val="Paragrafoelenco"/>
+        <w:numPr>
+          <w:ilvl w:val="0"/>
+          <w:numId w:val="1"/>
+        </w:numPr>
+        <w:rPr>
+          <w:lang w:val="en-US"/>
+        </w:rPr>
+      </w:pPr>
+      <w:r>
+        <w:rPr>
+          <w:lang w:val="en-US"/>
+        </w:rPr>
+        <w:t>Keeping control inside of the network</w:t>
+      </w:r>
+    </w:p>
+    <w:p>
+      <w:pPr>
+        <w:rPr>
+          <w:lang w:val="en-US"/>
+        </w:rPr>
+      </w:pPr>
+      <w:r>
+        <w:rPr>
+          <w:lang w:val="en-US"/>
+        </w:rPr>
+        <w:t xml:space="preserve">Inside industries, we try to analyze a lot of data, filtering between a lot of useless data, just to understand what’s going on. </w:t>
+      </w:r>
+      <w:r>
+        <w:rPr>
+          <w:lang w:val="en-US"/>
+        </w:rPr>
+        <w:t xml:space="preserve">The main goal is to infiltrate inside of a network with a purpose, given the vulnerability of cyberspace. </w:t>
+      </w:r>
+    </w:p>
+    <w:p>
+      <w:pPr>
+        <w:rPr>
+          <w:lang w:val="en-US"/>
+        </w:rPr>
+      </w:pPr>
+      <w:r>
+        <w:rPr>
+          <w:i/>
+          <w:iCs/>
+          <w:lang w:val="en-US"/>
+        </w:rPr>
+        <w:t>Cyber threat intelligence</w:t>
+      </w:r>
+      <w:r>
+        <w:rPr>
+          <w:lang w:val="en-US"/>
+        </w:rPr>
+        <w:t xml:space="preserve"> </w:t>
+      </w:r>
+      <w:r>
+        <w:rPr>
+          <w:lang w:val="en-US"/>
+        </w:rPr>
+        <w:t xml:space="preserve">(CTI) </w:t>
+      </w:r>
+      <w:r>
+        <w:rPr>
+          <w:lang w:val="en-US"/>
+        </w:rPr>
+        <w:t xml:space="preserve">is data that is collected, processed and analyzed to understand a threat actor’s motives, targets and attack behaviours. </w:t>
+      </w:r>
+      <w:r>
+        <w:rPr>
+          <w:lang w:val="en-US"/>
+        </w:rPr>
+        <w:t xml:space="preserve">We do preprocessing to extract knowledge from data, understanding the </w:t>
+      </w:r>
+      <w:r>
+        <w:rPr>
+          <w:lang w:val="en-US"/>
+        </w:rPr>
+        <w:t>attacker’s</w:t>
+      </w:r>
+      <w:r>
+        <w:rPr>
+          <w:lang w:val="en-US"/>
+        </w:rPr>
+        <w:t xml:space="preserve"> behaviour, finding out what will happen. This is evidence-based knowledge about existing or emerging menaces/hazards to inform decisions about specific attacks. </w:t>
+      </w:r>
+      <w:r>
+        <w:rPr>
+          <w:lang w:val="en-US"/>
+        </w:rPr>
+        <w:t xml:space="preserve">This way, we will understand tactics, techniques and procedures. </w:t>
+      </w:r>
+    </w:p>
+    <w:p>
+      <w:pPr>
+        <w:rPr>
+          <w:lang w:val="en-US"/>
+        </w:rPr>
+      </w:pPr>
+      <w:r>
+        <w:rPr>
+          <w:lang w:val="en-US"/>
+        </w:rPr>
+        <w:t>We identify the Indicators of Compromise (IOCs), actionable pieces of CTI to identify and block attacks. They are forensic artifacts signals that a host or a network might have been compromised. IOC can be collected by Structured Threat Feeds or unstructured documents (like blogs, articles, social network, etc.)</w:t>
+      </w:r>
+      <w:r>
+        <w:rPr>
+          <w:lang w:val="en-US"/>
+        </w:rPr>
+        <w:t>.</w:t>
+      </w:r>
+    </w:p>
+    <w:p>
+      <w:pPr>
+        <w:rPr>
+          <w:lang w:val="en-US"/>
+        </w:rPr>
+      </w:pPr>
+      <w:r>
+        <w:rPr>
+          <w:lang w:val="en-US"/>
+        </w:rPr>
+        <w:t>The indicators use as parameters:</w:t>
+      </w:r>
+    </w:p>
+    <w:p>
+      <w:pPr>
+        <w:pStyle w:val="Paragrafoelenco"/>
+        <w:numPr>
+          <w:ilvl w:val="0"/>
+          <w:numId w:val="1"/>
+        </w:numPr>
+        <w:rPr>
+          <w:lang w:val="en-US"/>
+        </w:rPr>
+      </w:pPr>
+      <w:r>
+        <w:rPr>
+          <w:lang w:val="en-US"/>
+        </w:rPr>
+        <w:t>Network</w:t>
+      </w:r>
+    </w:p>
+    <w:p>
+      <w:pPr>
+        <w:pStyle w:val="Paragrafoelenco"/>
+        <w:numPr>
+          <w:ilvl w:val="0"/>
+          <w:numId w:val="1"/>
+        </w:numPr>
+        <w:rPr>
+          <w:lang w:val="en-US"/>
+        </w:rPr>
+      </w:pPr>
+      <w:r>
+        <w:rPr>
+          <w:lang w:val="en-US"/>
+        </w:rPr>
+        <w:t>Social</w:t>
+      </w:r>
+    </w:p>
+    <w:p>
+      <w:pPr>
+        <w:pStyle w:val="Paragrafoelenco"/>
+        <w:numPr>
+          <w:ilvl w:val="0"/>
+          <w:numId w:val="1"/>
+        </w:numPr>
+        <w:rPr>
+          <w:lang w:val="en-US"/>
+        </w:rPr>
+      </w:pPr>
+      <w:r>
+        <w:rPr>
+          <w:lang w:val="en-US"/>
+        </w:rPr>
+        <w:t>Blockchain</w:t>
+      </w:r>
+    </w:p>
+    <w:p>
+      <w:pPr>
+        <w:pStyle w:val="Paragrafoelenco"/>
+        <w:numPr>
+          <w:ilvl w:val="0"/>
+          <w:numId w:val="1"/>
+        </w:numPr>
+        <w:rPr>
+          <w:lang w:val="en-US"/>
+        </w:rPr>
+      </w:pPr>
+      <w:r>
+        <w:rPr>
+          <w:lang w:val="en-US"/>
+        </w:rPr>
+        <w:t>Cryptography</w:t>
+      </w:r>
+    </w:p>
+    <w:p>
+      <w:pPr>
+        <w:pStyle w:val="Paragrafoelenco"/>
+        <w:numPr>
+          <w:ilvl w:val="0"/>
+          <w:numId w:val="1"/>
+        </w:numPr>
+        <w:rPr>
+          <w:lang w:val="en-US"/>
+        </w:rPr>
+      </w:pPr>
+      <w:r>
+        <w:rPr>
+          <w:lang w:val="en-US"/>
+        </w:rPr>
+        <w:t>Attack</w:t>
+      </w:r>
+    </w:p>
+    <w:p>
+      <w:pPr>
+        <w:pStyle w:val="Paragrafoelenco"/>
+        <w:numPr>
+          <w:ilvl w:val="0"/>
+          <w:numId w:val="1"/>
+        </w:numPr>
+        <w:rPr>
+          <w:lang w:val="en-US"/>
+        </w:rPr>
+      </w:pPr>
+      <w:r>
+        <w:rPr>
+          <w:lang w:val="en-US"/>
+        </w:rPr>
+        <w:t>Vulnerability</w:t>
+      </w:r>
+    </w:p>
+    <w:p>
+      <w:pPr>
+        <w:pStyle w:val="Paragrafoelenco"/>
+        <w:numPr>
+          <w:ilvl w:val="0"/>
+          <w:numId w:val="1"/>
+        </w:numPr>
+        <w:rPr>
+          <w:lang w:val="en-US"/>
+        </w:rPr>
+      </w:pPr>
+      <w:r>
+        <w:rPr>
+          <w:lang w:val="en-US"/>
+        </w:rPr>
+        <w:t>Location</w:t>
+      </w:r>
+    </w:p>
+    <w:p>
+      <w:pPr>
+        <w:rPr>
+          <w:lang w:val="en-US"/>
+        </w:rPr>
+      </w:pPr>
+      <w:r>
+        <w:rPr>
+          <w:noProof/>
+        </w:rPr>
+        <w:lastRenderedPageBreak/>
+        <w:drawing>
+          <wp:anchor distT="0" distB="0" distL="114300" distR="114300" simplePos="0" relativeHeight="251662336" behindDoc="0" locked="0" layoutInCell="1" allowOverlap="1" wp14:anchorId="526A6DE6" wp14:editId="1AC42BC0">
+            <wp:simplePos x="0" y="0"/>
+            <wp:positionH relativeFrom="column">
+              <wp:posOffset>3976914</wp:posOffset>
+            </wp:positionH>
+            <wp:positionV relativeFrom="paragraph">
+              <wp:posOffset>454</wp:posOffset>
+            </wp:positionV>
+            <wp:extent cx="2470785" cy="2000885"/>
+            <wp:effectExtent l="0" t="0" r="5715" b="0"/>
+            <wp:wrapSquare wrapText="bothSides"/>
+            <wp:docPr id="1494954622" name="Immagine 1" descr="Understanding the Diamond Model of Intrusion Analysis"/>
+            <wp:cNvGraphicFramePr>
+              <a:graphicFrameLocks xmlns:a="http://schemas.openxmlformats.org/drawingml/2006/main" noChangeAspect="1"/>
+            </wp:cNvGraphicFramePr>
+            <a:graphic xmlns:a="http://schemas.openxmlformats.org/drawingml/2006/main">
+              <a:graphicData uri="http://schemas.openxmlformats.org/drawingml/2006/picture">
+                <pic:pic xmlns:pic="http://schemas.openxmlformats.org/drawingml/2006/picture">
+                  <pic:nvPicPr>
+                    <pic:cNvPr id="0" name="Picture 1" descr="Understanding the Diamond Model of Intrusion Analysis"/>
+                    <pic:cNvPicPr>
+                      <a:picLocks noChangeAspect="1" noChangeArrowheads="1"/>
+                    </pic:cNvPicPr>
+                  </pic:nvPicPr>
+                  <pic:blipFill>
+                    <a:blip r:embed="rId14">
+                      <a:extLst>
+                        <a:ext uri="{28A0092B-C50C-407E-A947-70E740481C1C}">
+                          <a14:useLocalDpi xmlns:a14="http://schemas.microsoft.com/office/drawing/2010/main" val="0"/>
+                        </a:ext>
+                      </a:extLst>
+                    </a:blip>
+                    <a:srcRect/>
+                    <a:stretch>
+                      <a:fillRect/>
+                    </a:stretch>
+                  </pic:blipFill>
+                  <pic:spPr bwMode="auto">
+                    <a:xfrm>
+                      <a:off x="0" y="0"/>
+                      <a:ext cx="2470785" cy="2000885"/>
+                    </a:xfrm>
+                    <a:prstGeom prst="rect">
+                      <a:avLst/>
+                    </a:prstGeom>
+                    <a:noFill/>
+                    <a:ln>
+                      <a:noFill/>
+                    </a:ln>
+                  </pic:spPr>
+                </pic:pic>
+              </a:graphicData>
+            </a:graphic>
+            <wp14:sizeRelH relativeFrom="margin">
+              <wp14:pctWidth>0</wp14:pctWidth>
+            </wp14:sizeRelH>
+            <wp14:sizeRelV relativeFrom="margin">
+              <wp14:pctHeight>0</wp14:pctHeight>
+            </wp14:sizeRelV>
+          </wp:anchor>
+        </w:drawing>
+      </w:r>
+    </w:p>
+    <w:p>
+      <w:pPr>
+        <w:rPr>
+          <w:lang w:val="en-US"/>
+        </w:rPr>
+      </w:pPr>
+      <w:r>
+        <w:rPr>
+          <w:lang w:val="en-US"/>
+        </w:rPr>
+        <w:t xml:space="preserve">A famous model available is the </w:t>
+      </w:r>
+      <w:r>
+        <w:rPr>
+          <w:i/>
+          <w:iCs/>
+          <w:lang w:val="en-US"/>
+        </w:rPr>
+        <w:t>Diamond Model</w:t>
+      </w:r>
+      <w:r>
+        <w:rPr>
+          <w:lang w:val="en-US"/>
+        </w:rPr>
+        <w:t xml:space="preserve">, which focuses on four core elements: adversary, infrastructure, capability and victim. It helps analysts to understand relationships between these elements and interactions during a </w:t>
+      </w:r>
+      <w:r>
+        <w:rPr>
+          <w:lang w:val="en-US"/>
+        </w:rPr>
+        <w:t>cyber-attack</w:t>
+      </w:r>
+      <w:r>
+        <w:rPr>
+          <w:lang w:val="en-US"/>
+        </w:rPr>
+        <w:t>.</w:t>
+      </w:r>
+    </w:p>
+    <w:p>
+      <w:pPr>
+        <w:rPr>
+          <w:lang w:val="en-US"/>
+        </w:rPr>
+      </w:pPr>
+      <w:r>
+        <w:rPr>
+          <w:lang w:val="en-US"/>
+        </w:rPr>
+        <w:t>IOC-centric CTI systems are questionable though:</w:t>
+      </w:r>
+    </w:p>
+    <w:p>
+      <w:pPr>
+        <w:pStyle w:val="Paragrafoelenco"/>
+        <w:numPr>
+          <w:ilvl w:val="0"/>
+          <w:numId w:val="10"/>
+        </w:numPr>
+        <w:rPr>
+          <w:lang w:val="en-US"/>
+        </w:rPr>
+      </w:pPr>
+      <w:r>
+        <w:rPr>
+          <w:lang w:val="en-US"/>
+        </w:rPr>
+        <w:t>They can’t depict the technical details</w:t>
+      </w:r>
+    </w:p>
+    <w:p>
+      <w:pPr>
+        <w:pStyle w:val="Paragrafoelenco"/>
+        <w:numPr>
+          <w:ilvl w:val="0"/>
+          <w:numId w:val="10"/>
+        </w:numPr>
+        <w:rPr>
+          <w:lang w:val="en-US"/>
+        </w:rPr>
+      </w:pPr>
+      <w:r>
+        <w:rPr>
+          <w:lang w:val="en-US"/>
+        </w:rPr>
+        <w:t>Attackers frequently change infrastructure, so having static indicators may be limited</w:t>
+      </w:r>
+      <w:r>
+        <w:rPr>
+          <w:lang w:val="en-US"/>
+        </w:rPr>
+        <w:t xml:space="preserve"> </w:t>
+      </w:r>
+    </w:p>
+    <w:p>
+      <w:pPr>
+        <w:rPr>
+          <w:lang w:val="en-US"/>
+        </w:rPr>
+      </w:pPr>
+      <w:r>
+        <w:rPr>
+          <w:lang w:val="en-US"/>
+        </w:rPr>
+        <w:t>We have CTI extraction methods:</w:t>
+      </w:r>
+    </w:p>
+    <w:p>
+      <w:pPr>
+        <w:pStyle w:val="Paragrafoelenco"/>
+        <w:numPr>
+          <w:ilvl w:val="0"/>
+          <w:numId w:val="1"/>
+        </w:numPr>
+        <w:rPr>
+          <w:lang w:val="en-US"/>
+        </w:rPr>
+      </w:pPr>
+      <w:r>
+        <w:rPr>
+          <w:lang w:val="en-US"/>
+        </w:rPr>
+        <w:t>Dictionary based</w:t>
+      </w:r>
+    </w:p>
+    <w:p>
+      <w:pPr>
+        <w:pStyle w:val="Paragrafoelenco"/>
+        <w:numPr>
+          <w:ilvl w:val="1"/>
+          <w:numId w:val="1"/>
+        </w:numPr>
+        <w:rPr>
+          <w:lang w:val="en-US"/>
+        </w:rPr>
+      </w:pPr>
+      <w:r>
+        <w:rPr>
+          <w:lang w:val="en-US"/>
+        </w:rPr>
+        <w:t>Using a list of predefined terms so they cannot capture previously unseen CTI data (they yield high false positive and negative rates)</w:t>
+      </w:r>
+    </w:p>
+    <w:p>
+      <w:pPr>
+        <w:pStyle w:val="Paragrafoelenco"/>
+        <w:numPr>
+          <w:ilvl w:val="0"/>
+          <w:numId w:val="1"/>
+        </w:numPr>
+        <w:rPr>
+          <w:lang w:val="en-US"/>
+        </w:rPr>
+      </w:pPr>
+      <w:r>
+        <w:rPr>
+          <w:lang w:val="en-US"/>
+        </w:rPr>
+        <w:t>Rule based</w:t>
+      </w:r>
+    </w:p>
+    <w:p>
+      <w:pPr>
+        <w:pStyle w:val="Paragrafoelenco"/>
+        <w:numPr>
+          <w:ilvl w:val="1"/>
+          <w:numId w:val="1"/>
+        </w:numPr>
+        <w:rPr>
+          <w:lang w:val="en-US"/>
+        </w:rPr>
+      </w:pPr>
+      <w:r>
+        <w:rPr>
+          <w:lang w:val="en-US"/>
+        </w:rPr>
+        <w:t>Here CTI data is represented with letters and numbers, trying to find patterns or rules</w:t>
+      </w:r>
+    </w:p>
+    <w:p>
+      <w:pPr>
+        <w:pStyle w:val="Paragrafoelenco"/>
+        <w:numPr>
+          <w:ilvl w:val="0"/>
+          <w:numId w:val="1"/>
+        </w:numPr>
+        <w:rPr>
+          <w:lang w:val="en-US"/>
+        </w:rPr>
+      </w:pPr>
+      <w:r>
+        <w:rPr>
+          <w:lang w:val="en-US"/>
+        </w:rPr>
+        <w:t>Deep learning based</w:t>
+      </w:r>
+    </w:p>
+    <w:p>
+      <w:pPr>
+        <w:pStyle w:val="Paragrafoelenco"/>
+        <w:numPr>
+          <w:ilvl w:val="1"/>
+          <w:numId w:val="1"/>
+        </w:numPr>
+        <w:rPr>
+          <w:lang w:val="en-US"/>
+        </w:rPr>
+      </w:pPr>
+      <w:r>
+        <w:rPr>
+          <w:lang w:val="en-US"/>
+        </w:rPr>
+        <w:t>Try to gather a lot of data, giving satisfactory performances when enough will be gathered</w:t>
+      </w:r>
+    </w:p>
+    <w:p>
+      <w:pPr>
+        <w:rPr>
+          <w:lang w:val="en-US"/>
+        </w:rPr>
+      </w:pPr>
+      <w:r>
+        <w:rPr>
+          <w:lang w:val="en-US"/>
+        </w:rPr>
+        <w:t xml:space="preserve">The goal is trying to gather as much CTI data as possible, defining </w:t>
+      </w:r>
+      <w:r>
+        <w:rPr>
+          <w:i/>
+          <w:iCs/>
+          <w:lang w:val="en-US"/>
+        </w:rPr>
+        <w:t>tactics</w:t>
+      </w:r>
+      <w:r>
+        <w:rPr>
+          <w:lang w:val="en-US"/>
+        </w:rPr>
+        <w:t xml:space="preserve"> as high-level strategies used by threat actors (classical example: phishing). We define </w:t>
+      </w:r>
+      <w:r>
+        <w:rPr>
+          <w:i/>
+          <w:iCs/>
+          <w:lang w:val="en-US"/>
+        </w:rPr>
+        <w:t>techniques</w:t>
+      </w:r>
+      <w:r>
+        <w:rPr>
+          <w:lang w:val="en-US"/>
+        </w:rPr>
+        <w:t xml:space="preserve"> as the specific methods or tools employed with tactics, include social engineering (playing with emotions), forcing victims to click malicious links or techniques. To prevent this, we try to outline the step-by-step process followed by adversaries to execute their tactics and techniques.</w:t>
+      </w:r>
+    </w:p>
+    <w:p>
+      <w:pPr>
+        <w:rPr>
+          <w:lang w:val="en-US"/>
+        </w:rPr>
+      </w:pPr>
+      <w:r>
+        <w:rPr>
+          <w:lang w:val="en-US"/>
+        </w:rPr>
+        <w:t>The goal of analyzing data is finding links to similar reports of a specific problem and correlating that to specific companies</w:t>
+      </w:r>
+      <w:r>
+        <w:rPr>
+          <w:lang w:val="en-US"/>
+        </w:rPr>
+        <w:t xml:space="preserve"> and specific entities. In natural language processing, we want to find processes to extract entities</w:t>
+      </w:r>
+      <w:r>
+        <w:rPr>
+          <w:lang w:val="en-US"/>
+        </w:rPr>
+        <w:t xml:space="preserve"> and associate parts of speech and terms to specific things</w:t>
+      </w:r>
+      <w:r>
+        <w:rPr>
+          <w:lang w:val="en-US"/>
+        </w:rPr>
+        <w:t xml:space="preserve"> (specifically, it’s defined as </w:t>
+      </w:r>
+      <w:r>
+        <w:rPr>
+          <w:i/>
+          <w:iCs/>
+          <w:lang w:val="en-US"/>
+        </w:rPr>
+        <w:t xml:space="preserve">named entity </w:t>
+      </w:r>
+      <w:r>
+        <w:rPr>
+          <w:i/>
+          <w:iCs/>
+          <w:lang w:val="en-US"/>
+        </w:rPr>
+        <w:t>recognition</w:t>
+      </w:r>
+      <w:r>
+        <w:rPr>
+          <w:lang w:val="en-US"/>
+        </w:rPr>
+        <w:t>)</w:t>
+      </w:r>
+      <w:r>
+        <w:rPr>
+          <w:lang w:val="en-US"/>
+        </w:rPr>
+        <w:t xml:space="preserve"> or </w:t>
+      </w:r>
+      <w:r>
+        <w:rPr>
+          <w:lang w:val="en-US"/>
+        </w:rPr>
+        <w:t>grammatically/s</w:t>
+      </w:r>
+      <w:r>
+        <w:rPr>
+          <w:lang w:val="en-US"/>
+        </w:rPr>
+        <w:t xml:space="preserve">emantically understand the term (if it’s malware, </w:t>
+      </w:r>
+      <w:r>
+        <w:rPr>
+          <w:lang w:val="en-US"/>
+        </w:rPr>
+        <w:t>if it’s a verb, noun, etc</w:t>
+      </w:r>
+      <w:r>
+        <w:rPr>
+          <w:lang w:val="en-US"/>
+        </w:rPr>
+        <w:t>.)</w:t>
+      </w:r>
+      <w:r>
+        <w:rPr>
+          <w:lang w:val="en-US"/>
+        </w:rPr>
+        <w:t xml:space="preserve"> via a 1 to 1 mapping.</w:t>
+      </w:r>
+      <w:r>
+        <w:rPr>
+          <w:lang w:val="en-US"/>
+        </w:rPr>
+        <w:t xml:space="preserve"> </w:t>
+      </w:r>
+    </w:p>
+    <w:p>
+      <w:pPr>
+        <w:rPr>
+          <w:lang w:val="en-US"/>
+        </w:rPr>
+      </w:pPr>
+      <w:r>
+        <w:rPr>
+          <w:lang w:val="en-US"/>
+        </w:rPr>
+        <w:t>Each data will be tagged via some terms and via specific libraries (e.g. Python), we can name data and recognize the specific entities (basing itself to English text meanings and not cybersec meanings, e.g. virus which could be a malware and not a disease). Speech tagging, by itself, it’s not a big deal: we just give a tag to each word, segmenting things with no problems. Naming entities, also, assigns labels to spans of text, more difficult because of ambiguity in meanings.</w:t>
+      </w:r>
+      <w:r>
+        <w:rPr>
+          <w:lang w:val="en-US"/>
+        </w:rPr>
+        <w:t xml:space="preserve"> There will be something called </w:t>
+      </w:r>
+      <w:r>
+        <w:rPr>
+          <w:i/>
+          <w:iCs/>
+          <w:lang w:val="en-US"/>
+        </w:rPr>
+        <w:t>cross-type confusion</w:t>
+      </w:r>
+      <w:r>
+        <w:rPr>
+          <w:lang w:val="en-US"/>
+        </w:rPr>
+        <w:t xml:space="preserve">, where same entities can refer to people, locations, organizations, etc. </w:t>
+      </w:r>
+    </w:p>
+    <w:p>
+      <w:pPr>
+        <w:rPr>
+          <w:lang w:val="en-US"/>
+        </w:rPr>
+      </w:pPr>
+      <w:r>
+        <w:rPr>
+          <w:lang w:val="en-US"/>
+        </w:rPr>
+        <w:t xml:space="preserve">A model bases itself tries to categorize entity </w:t>
+      </w:r>
+      <w:r>
+        <w:rPr>
+          <w:lang w:val="en-US"/>
+        </w:rPr>
+        <w:t>types</w:t>
+      </w:r>
+      <w:r>
+        <w:rPr>
+          <w:lang w:val="en-US"/>
+        </w:rPr>
+        <w:t xml:space="preserve"> and boundaries, having huge amounts of data to annotate things and label them according to abbreviations and acronyms without many variations or ambiguity</w:t>
+      </w:r>
+      <w:r>
+        <w:rPr>
+          <w:lang w:val="en-US"/>
+        </w:rPr>
+        <w:t xml:space="preserve">. We then adopt </w:t>
+      </w:r>
+      <w:r>
+        <w:rPr>
+          <w:lang w:val="en-US"/>
+        </w:rPr>
+        <w:t>a specific</w:t>
+      </w:r>
+      <w:r>
+        <w:rPr>
+          <w:lang w:val="en-US"/>
+        </w:rPr>
+        <w:t xml:space="preserve"> annotation strategy, taking every word in a sentence and tagging labeling sequence for span-recognition problem, where each word has a single label</w:t>
+      </w:r>
+      <w:r>
+        <w:rPr>
+          <w:lang w:val="en-US"/>
+        </w:rPr>
+        <w:t xml:space="preserve"> (each word will get categorized inside spans of interest according to the specific context)</w:t>
+      </w:r>
+      <w:r>
+        <w:rPr>
+          <w:lang w:val="en-US"/>
+        </w:rPr>
+        <w:t xml:space="preserve">; examples of tagging may be IO/BIOES tagging. </w:t>
+      </w:r>
+    </w:p>
+    <w:p>
+      <w:pPr>
+        <w:rPr>
+          <w:lang w:val="en-US"/>
+        </w:rPr>
+      </w:pPr>
+      <w:r>
+        <w:rPr>
+          <w:lang w:val="en-US"/>
+        </w:rPr>
+        <w:br w:type="page"/>
+      </w:r>
+    </w:p>
+    <w:p>
+      <w:pPr>
+        <w:rPr>
+          <w:lang w:val="en-US"/>
+        </w:rPr>
+      </w:pPr>
+      <w:r>
+        <w:rPr>
+          <w:lang w:val="en-US"/>
+        </w:rPr>
+        <w:lastRenderedPageBreak/>
+        <w:t>Now we have annotated data and for each sample, we want to label data according to human annotators.</w:t>
+      </w:r>
+      <w:r>
+        <w:rPr>
+          <w:lang w:val="en-US"/>
+        </w:rPr>
+        <w:t xml:space="preserve"> Using </w:t>
+      </w:r>
+      <w:r>
+        <w:rPr>
+          <w:i/>
+          <w:iCs/>
+          <w:lang w:val="en-US"/>
+        </w:rPr>
+        <w:t>Cohen’s kappa statistics</w:t>
+      </w:r>
+      <w:r>
+        <w:rPr>
+          <w:lang w:val="en-US"/>
+        </w:rPr>
+        <w:t xml:space="preserve">, we can calculate </w:t>
+      </w:r>
+      <w:r>
+        <w:rPr>
+          <w:lang w:val="en-US"/>
+        </w:rPr>
+        <w:t>measure inter-rater reliability (</w:t>
+      </w:r>
+      <w:r>
+        <w:rPr>
+          <w:lang w:val="en-US"/>
+        </w:rPr>
+        <w:t>how independent are the terms</w:t>
+      </w:r>
+      <w:r>
+        <w:rPr>
+          <w:lang w:val="en-US"/>
+        </w:rPr>
+        <w:t xml:space="preserve">) for qualitative (categorical) </w:t>
+      </w:r>
+      <w:r>
+        <w:rPr>
+          <w:lang w:val="en-US"/>
+        </w:rPr>
+        <w:t>words (so, how much words are linked together according to labels), putting them in an inference matrix and rate variables and words alike</w:t>
+      </w:r>
+      <w:r>
+        <w:rPr>
+          <w:lang w:val="en-US"/>
+        </w:rPr>
+        <w:t xml:space="preserve"> (also </w:t>
+      </w:r>
+      <w:r>
+        <w:rPr>
+          <w:i/>
+          <w:iCs/>
+          <w:lang w:val="en-US"/>
+        </w:rPr>
+        <w:t>Fleiss Kappa</w:t>
+      </w:r>
+      <w:r>
+        <w:rPr>
+          <w:lang w:val="en-US"/>
+        </w:rPr>
+        <w:t>, analyzing the relationship between multiple terms and correlations</w:t>
+      </w:r>
+      <w:r>
+        <w:rPr>
+          <w:lang w:val="en-US"/>
+        </w:rPr>
+        <w:t>)</w:t>
+      </w:r>
+      <w:r>
+        <w:rPr>
+          <w:lang w:val="en-US"/>
+        </w:rPr>
+        <w:t xml:space="preserve">. </w:t>
+      </w:r>
+    </w:p>
+    <w:p>
+      <w:pPr>
+        <w:rPr>
+          <w:lang w:val="en-US"/>
+        </w:rPr>
+      </w:pPr>
+      <w:r>
+        <w:rPr>
+          <w:lang w:val="en-US"/>
+        </w:rPr>
+        <w:t xml:space="preserve">The goal is creating </w:t>
+      </w:r>
+      <w:r>
+        <w:rPr>
+          <w:i/>
+          <w:iCs/>
+          <w:lang w:val="en-US"/>
+        </w:rPr>
+        <w:t>dependency parsing</w:t>
+      </w:r>
+      <w:r>
+        <w:rPr>
+          <w:lang w:val="en-US"/>
+        </w:rPr>
+        <w:t xml:space="preserve">, determining relationships between words via libraries or toolkits. The approach is first crawling data inside the cyberspace, performing breadth-first crawling, starting from homepage and discover each link until no new one is found. This one is based on </w:t>
+      </w:r>
+      <w:r>
+        <w:rPr>
+          <w:i/>
+          <w:iCs/>
+          <w:lang w:val="en-US"/>
+        </w:rPr>
+        <w:t>blog scrappers</w:t>
+      </w:r>
+      <w:r>
+        <w:rPr>
+          <w:lang w:val="en-US"/>
+        </w:rPr>
+        <w:t>, comparing DOM’s pages to template of pages to drop outliers</w:t>
+      </w:r>
+      <w:r>
+        <w:rPr>
+          <w:lang w:val="en-US"/>
+        </w:rPr>
+        <w:t xml:space="preserve"> (in this domai</w:t>
+      </w:r>
+      <w:r>
+        <w:rPr>
+          <w:lang w:val="en-US"/>
+        </w:rPr>
+        <w:t>n</w:t>
+      </w:r>
+      <w:r>
+        <w:rPr>
+          <w:lang w:val="en-US"/>
+        </w:rPr>
+        <w:t xml:space="preserve">, we talk about creating </w:t>
+      </w:r>
+      <w:r>
+        <w:rPr>
+          <w:i/>
+          <w:iCs/>
+          <w:lang w:val="en-US"/>
+        </w:rPr>
+        <w:t>focused crawlers</w:t>
+      </w:r>
+      <w:r>
+        <w:rPr>
+          <w:lang w:val="en-US"/>
+        </w:rPr>
+        <w:t xml:space="preserve">). </w:t>
+      </w:r>
+      <w:r>
+        <w:rPr>
+          <w:lang w:val="en-US"/>
+        </w:rPr>
+        <w:t xml:space="preserve">Something specific might be a </w:t>
+      </w:r>
+      <w:r>
+        <w:rPr>
+          <w:i/>
+          <w:iCs/>
+          <w:lang w:val="en-US"/>
+        </w:rPr>
+        <w:t>topic collector</w:t>
+      </w:r>
+      <w:r>
+        <w:rPr>
+          <w:lang w:val="en-US"/>
+        </w:rPr>
+        <w:t>, where we filter IOC articles (usually longer ones</w:t>
+      </w:r>
+      <w:r>
+        <w:rPr>
+          <w:lang w:val="en-US"/>
+        </w:rPr>
+        <w:t>, having lower dictionary</w:t>
+      </w:r>
+      <w:r>
+        <w:rPr>
+          <w:lang w:val="en-US"/>
+        </w:rPr>
+        <w:t xml:space="preserve">) from non-IOC ones, selecting from articles up to </w:t>
+      </w:r>
+      <w:r>
+        <w:rPr>
+          <w:i/>
+          <w:iCs/>
+          <w:lang w:val="en-US"/>
+        </w:rPr>
+        <w:t>x</w:t>
+      </w:r>
+      <w:r>
+        <w:rPr>
+          <w:lang w:val="en-US"/>
+        </w:rPr>
+        <w:t xml:space="preserve"> words together with their frequencies. </w:t>
+      </w:r>
+    </w:p>
+    <w:p>
+      <w:pPr>
+        <w:rPr>
+          <w:lang w:val="en-US"/>
+        </w:rPr>
+      </w:pPr>
+      <w:r>
+        <w:rPr>
+          <w:lang w:val="en-US"/>
+        </w:rPr>
+        <w:t>On this, a classification model can be classified over subsets of datasets, label the unknown sets and validating manually selected instances</w:t>
+      </w:r>
+      <w:r>
+        <w:rPr>
+          <w:lang w:val="en-US"/>
+        </w:rPr>
+        <w:t xml:space="preserve"> from the classified results. </w:t>
+      </w:r>
+      <w:r>
+        <w:rPr>
+          <w:lang w:val="en-US"/>
+        </w:rPr>
+        <w:t xml:space="preserve">To identify sentences, we look for IOCs using regex and context terms, referring to existing standards. </w:t>
+      </w:r>
+      <w:r>
+        <w:rPr>
+          <w:lang w:val="en-US"/>
+        </w:rPr>
+        <w:t xml:space="preserve">We then check relations between context terms and then parsing sentences into a dependency graph, finding main parts of sentences then parsing </w:t>
+      </w:r>
+      <w:r>
+        <w:rPr>
+          <w:lang w:val="en-US"/>
+        </w:rPr>
+        <w:t>all</w:t>
+      </w:r>
+      <w:r>
+        <w:rPr>
+          <w:lang w:val="en-US"/>
+        </w:rPr>
+        <w:t xml:space="preserve"> the other parts</w:t>
+      </w:r>
+      <w:r>
+        <w:rPr>
+          <w:lang w:val="en-US"/>
+        </w:rPr>
+        <w:t xml:space="preserve"> and finding the shortest paths in between single words</w:t>
+      </w:r>
+      <w:r>
+        <w:rPr>
+          <w:lang w:val="en-US"/>
+        </w:rPr>
+        <w:t xml:space="preserve"> (transforming them into vectors and then checking all relationships between every single term). </w:t>
+      </w:r>
+    </w:p>
+    <w:p>
+      <w:pPr>
+        <w:rPr>
+          <w:lang w:val="en-US"/>
+        </w:rPr>
+      </w:pPr>
+      <w:r>
+        <w:rPr>
+          <w:lang w:val="en-US"/>
+        </w:rPr>
+        <w:t>The relation checking refers to the verb in between two entities in the graph, mapping the verb with action/relation in STIX (Structed Threat Information Expression) and find the relation. The concept of self-attention (which refers to understanding the context of a sentence and what do parts implicitly refer into sentences) is complicated for computers or machines (for example, “the AV did not detect the trojan because it was too complex; a PC does not understand what “it” refers to).</w:t>
+      </w:r>
+    </w:p>
+    <w:p>
+      <w:pPr>
+        <w:rPr>
+          <w:lang w:val="en-US"/>
+        </w:rPr>
+      </w:pPr>
+      <w:r>
+        <w:rPr>
+          <w:lang w:val="en-US"/>
+        </w:rPr>
+        <w:t>Basically, words are embedded, then transformed according to embeddings a</w:t>
+      </w:r>
+      <w:r>
+        <w:rPr>
+          <w:lang w:val="en-US"/>
+        </w:rPr>
+        <w:t xml:space="preserve">nd representing values between key/query/value and finding out the attention scores. </w:t>
+      </w:r>
+      <w:r>
+        <w:rPr>
+          <w:lang w:val="en-US"/>
+        </w:rPr>
+        <w:t xml:space="preserve">The </w:t>
+      </w:r>
+      <w:r>
+        <w:rPr>
+          <w:i/>
+          <w:iCs/>
+          <w:lang w:val="en-US"/>
+        </w:rPr>
+        <w:t>Transformer model</w:t>
+      </w:r>
+      <w:r>
+        <w:rPr>
+          <w:lang w:val="en-US"/>
+        </w:rPr>
+        <w:t xml:space="preserve"> </w:t>
+      </w:r>
+      <w:r>
+        <w:rPr>
+          <w:lang w:val="en-US"/>
+        </w:rPr>
+        <w:t xml:space="preserve">(which labels data weighting words and then stacking them into layers according to the specs) </w:t>
+      </w:r>
+      <w:r>
+        <w:rPr>
+          <w:lang w:val="en-US"/>
+        </w:rPr>
+        <w:t>is what’s in mainly used in this context</w:t>
+      </w:r>
+      <w:r>
+        <w:rPr>
+          <w:lang w:val="en-US"/>
+        </w:rPr>
+        <w:t xml:space="preserve">; for example, we have the BERT (Bidirectional Encoder Representations from Transformers), learning how contextualized words are bidirectionally linked between semantics and contexts. In this, you mask words and make the model identifying the missing words; also, we can make the model foresee what the next sentence will be. </w:t>
+      </w:r>
+    </w:p>
+    <w:p>
+      <w:pPr>
+        <w:rPr>
+          <w:lang w:val="en-US"/>
+        </w:rPr>
+      </w:pPr>
+      <w:r>
+        <w:rPr>
+          <w:lang w:val="en-US"/>
+        </w:rPr>
+        <w:t>Federated learning</w:t>
+      </w:r>
+      <w:r>
+        <w:rPr>
+          <w:lang w:val="en-US"/>
+        </w:rPr>
+        <w:t xml:space="preserve"> (FL)</w:t>
+      </w:r>
+      <w:r>
+        <w:rPr>
+          <w:lang w:val="en-US"/>
+        </w:rPr>
+        <w:t xml:space="preserve"> then aims to collaboratively train a ML model, keeping data decent</w:t>
+      </w:r>
+      <w:r>
+        <w:rPr>
+          <w:lang w:val="en-US"/>
+        </w:rPr>
+        <w:t>ralized and sharing model between servers</w:t>
+      </w:r>
+      <w:r>
+        <w:rPr>
+          <w:lang w:val="en-US"/>
+        </w:rPr>
+        <w:t xml:space="preserve">, averaging the parameters then sharing all data, repeating the things until the model it’s closed. </w:t>
+      </w:r>
+      <w:r>
+        <w:rPr>
+          <w:lang w:val="en-US"/>
+        </w:rPr>
+        <w:t>We can also have the P2P FL, selecting the specific server for distributing globally the model, training it with local data, exchanging models and aggregating data as well.</w:t>
+      </w:r>
+    </w:p>
+    <w:p>
+      <w:pPr>
+        <w:rPr>
+          <w:lang w:val="en-US"/>
+        </w:rPr>
+      </w:pPr>
+    </w:p>
+    <w:p>
+      <w:pPr>
+        <w:rPr>
+          <w:lang w:val="en-US"/>
+        </w:rPr>
+      </w:pPr>
+    </w:p>
     <w:sectPr>
-      <w:headerReference w:type="default" r:id="rId14"/>
-      <w:footerReference w:type="default" r:id="rId15"/>
+      <w:headerReference w:type="default" r:id="rId15"/>
+      <w:footerReference w:type="default" r:id="rId16"/>
       <w:pgSz w:w="11906" w:h="16838"/>
       <w:pgMar w:top="1417" w:right="1134" w:bottom="1134" w:left="1134" w:header="708" w:footer="708" w:gutter="0"/>
       <w:pgNumType w:start="0"/>
@@ -7678,6 +9100,95 @@
     </w:lvl>
   </w:abstractNum>
   <w:abstractNum w:abstractNumId="2" w15:restartNumberingAfterBreak="0">
+    <w:nsid w:val="14E2438C"/>
+    <w:multiLevelType w:val="hybridMultilevel"/>
+    <w:tmpl w:val="1BE8EC24"/>
+    <w:lvl w:ilvl="0" w:tplc="04100011">
+      <w:start w:val="1"/>
+      <w:numFmt w:val="decimal"/>
+      <w:lvlText w:val="%1)"/>
+      <w:lvlJc w:val="left"/>
+      <w:pPr>
+        <w:ind w:left="720" w:hanging="360"/>
+      </w:pPr>
+      <w:rPr>
+        <w:rFonts w:hint="default"/>
+      </w:rPr>
+    </w:lvl>
+    <w:lvl w:ilvl="1" w:tplc="04100019" w:tentative="1">
+      <w:start w:val="1"/>
+      <w:numFmt w:val="lowerLetter"/>
+      <w:lvlText w:val="%2."/>
+      <w:lvlJc w:val="left"/>
+      <w:pPr>
+        <w:ind w:left="1440" w:hanging="360"/>
+      </w:pPr>
+    </w:lvl>
+    <w:lvl w:ilvl="2" w:tplc="0410001B" w:tentative="1">
+      <w:start w:val="1"/>
+      <w:numFmt w:val="lowerRoman"/>
+      <w:lvlText w:val="%3."/>
+      <w:lvlJc w:val="right"/>
+      <w:pPr>
+        <w:ind w:left="2160" w:hanging="180"/>
+      </w:pPr>
+    </w:lvl>
+    <w:lvl w:ilvl="3" w:tplc="0410000F" w:tentative="1">
+      <w:start w:val="1"/>
+      <w:numFmt w:val="decimal"/>
+      <w:lvlText w:val="%4."/>
+      <w:lvlJc w:val="left"/>
+      <w:pPr>
+        <w:ind w:left="2880" w:hanging="360"/>
+      </w:pPr>
+    </w:lvl>
+    <w:lvl w:ilvl="4" w:tplc="04100019" w:tentative="1">
+      <w:start w:val="1"/>
+      <w:numFmt w:val="lowerLetter"/>
+      <w:lvlText w:val="%5."/>
+      <w:lvlJc w:val="left"/>
+      <w:pPr>
+        <w:ind w:left="3600" w:hanging="360"/>
+      </w:pPr>
+    </w:lvl>
+    <w:lvl w:ilvl="5" w:tplc="0410001B" w:tentative="1">
+      <w:start w:val="1"/>
+      <w:numFmt w:val="lowerRoman"/>
+      <w:lvlText w:val="%6."/>
+      <w:lvlJc w:val="right"/>
+      <w:pPr>
+        <w:ind w:left="4320" w:hanging="180"/>
+      </w:pPr>
+    </w:lvl>
+    <w:lvl w:ilvl="6" w:tplc="0410000F" w:tentative="1">
+      <w:start w:val="1"/>
+      <w:numFmt w:val="decimal"/>
+      <w:lvlText w:val="%7."/>
+      <w:lvlJc w:val="left"/>
+      <w:pPr>
+        <w:ind w:left="5040" w:hanging="360"/>
+      </w:pPr>
+    </w:lvl>
+    <w:lvl w:ilvl="7" w:tplc="04100019" w:tentative="1">
+      <w:start w:val="1"/>
+      <w:numFmt w:val="lowerLetter"/>
+      <w:lvlText w:val="%8."/>
+      <w:lvlJc w:val="left"/>
+      <w:pPr>
+        <w:ind w:left="5760" w:hanging="360"/>
+      </w:pPr>
+    </w:lvl>
+    <w:lvl w:ilvl="8" w:tplc="0410001B" w:tentative="1">
+      <w:start w:val="1"/>
+      <w:numFmt w:val="lowerRoman"/>
+      <w:lvlText w:val="%9."/>
+      <w:lvlJc w:val="right"/>
+      <w:pPr>
+        <w:ind w:left="6480" w:hanging="180"/>
+      </w:pPr>
+    </w:lvl>
+  </w:abstractNum>
+  <w:abstractNum w:abstractNumId="3" w15:restartNumberingAfterBreak="0">
     <w:nsid w:val="1B6536FA"/>
     <w:multiLevelType w:val="hybridMultilevel"/>
     <w:tmpl w:val="AB461B98"/>
@@ -7790,7 +9301,7 @@
       </w:rPr>
     </w:lvl>
   </w:abstractNum>
-  <w:abstractNum w:abstractNumId="3" w15:restartNumberingAfterBreak="0">
+  <w:abstractNum w:abstractNumId="4" w15:restartNumberingAfterBreak="0">
     <w:nsid w:val="2A3A2D3E"/>
     <w:multiLevelType w:val="hybridMultilevel"/>
     <w:tmpl w:val="CE342BFE"/>
@@ -7903,7 +9414,7 @@
       </w:rPr>
     </w:lvl>
   </w:abstractNum>
-  <w:abstractNum w:abstractNumId="4" w15:restartNumberingAfterBreak="0">
+  <w:abstractNum w:abstractNumId="5" w15:restartNumberingAfterBreak="0">
     <w:nsid w:val="3C7473C5"/>
     <w:multiLevelType w:val="hybridMultilevel"/>
     <w:tmpl w:val="652805CE"/>
@@ -8015,7 +9526,7 @@
       </w:rPr>
     </w:lvl>
   </w:abstractNum>
-  <w:abstractNum w:abstractNumId="5" w15:restartNumberingAfterBreak="0">
+  <w:abstractNum w:abstractNumId="6" w15:restartNumberingAfterBreak="0">
     <w:nsid w:val="443B4F00"/>
     <w:multiLevelType w:val="hybridMultilevel"/>
     <w:tmpl w:val="EA7C3C78"/>
@@ -8128,7 +9639,7 @@
       </w:rPr>
     </w:lvl>
   </w:abstractNum>
-  <w:abstractNum w:abstractNumId="6" w15:restartNumberingAfterBreak="0">
+  <w:abstractNum w:abstractNumId="7" w15:restartNumberingAfterBreak="0">
     <w:nsid w:val="4B820E66"/>
     <w:multiLevelType w:val="hybridMultilevel"/>
     <w:tmpl w:val="DE026D3C"/>
@@ -8217,7 +9728,7 @@
       </w:pPr>
     </w:lvl>
   </w:abstractNum>
-  <w:abstractNum w:abstractNumId="7" w15:restartNumberingAfterBreak="0">
+  <w:abstractNum w:abstractNumId="8" w15:restartNumberingAfterBreak="0">
     <w:nsid w:val="66C3231D"/>
     <w:multiLevelType w:val="multilevel"/>
     <w:tmpl w:val="AEFC7E2C"/>
@@ -8366,7 +9877,7 @@
       </w:rPr>
     </w:lvl>
   </w:abstractNum>
-  <w:abstractNum w:abstractNumId="8" w15:restartNumberingAfterBreak="0">
+  <w:abstractNum w:abstractNumId="9" w15:restartNumberingAfterBreak="0">
     <w:nsid w:val="6D470861"/>
     <w:multiLevelType w:val="multilevel"/>
     <w:tmpl w:val="2E96BA4A"/>
@@ -8484,31 +9995,34 @@
     </w:lvl>
   </w:abstractNum>
   <w:num w:numId="1" w16cid:durableId="1899976336">
-    <w:abstractNumId w:val="4"/>
+    <w:abstractNumId w:val="5"/>
   </w:num>
   <w:num w:numId="2" w16cid:durableId="232980556">
     <w:abstractNumId w:val="0"/>
   </w:num>
   <w:num w:numId="3" w16cid:durableId="1339625044">
-    <w:abstractNumId w:val="6"/>
+    <w:abstractNumId w:val="7"/>
   </w:num>
   <w:num w:numId="4" w16cid:durableId="1732999713">
-    <w:abstractNumId w:val="2"/>
+    <w:abstractNumId w:val="3"/>
   </w:num>
   <w:num w:numId="5" w16cid:durableId="1619215104">
-    <w:abstractNumId w:val="3"/>
+    <w:abstractNumId w:val="4"/>
   </w:num>
   <w:num w:numId="6" w16cid:durableId="427849963">
     <w:abstractNumId w:val="1"/>
   </w:num>
   <w:num w:numId="7" w16cid:durableId="1842617053">
-    <w:abstractNumId w:val="5"/>
+    <w:abstractNumId w:val="6"/>
   </w:num>
   <w:num w:numId="8" w16cid:durableId="753476533">
+    <w:abstractNumId w:val="9"/>
+  </w:num>
+  <w:num w:numId="9" w16cid:durableId="2081516820">
     <w:abstractNumId w:val="8"/>
   </w:num>
-  <w:num w:numId="9" w16cid:durableId="2081516820">
-    <w:abstractNumId w:val="7"/>
+  <w:num w:numId="10" w16cid:durableId="868568379">
+    <w:abstractNumId w:val="2"/>
   </w:num>
 </w:numbering>
 </file>
@@ -8985,6 +10499,7 @@
   <w:style w:type="character" w:default="1" w:styleId="Carpredefinitoparagrafo">
     <w:name w:val="Default Paragraph Font"/>
     <w:uiPriority w:val="1"/>
+    <w:semiHidden/>
     <w:unhideWhenUsed/>
   </w:style>
   <w:style w:type="table" w:default="1" w:styleId="Tabellanormale">

</xml_diff>

<commit_message>
Today talks, indices and selected topics
</commit_message>
<xml_diff>
--- a/Advances topics in computer networks and security simple (for real).docx
+++ b/Advances topics in computer networks and security simple (for real).docx
@@ -4183,7 +4183,7 @@
           <w:r>
             <w:fldChar w:fldCharType="separate"/>
           </w:r>
-          <w:hyperlink w:anchor="_Toc148170872" w:history="1">
+          <w:hyperlink w:anchor="_Toc148515543" w:history="1">
             <w:r>
               <w:rPr>
                 <w:rStyle w:val="Collegamentoipertestuale"/>
@@ -4211,7 +4211,7 @@
                 <w:noProof/>
                 <w:webHidden/>
               </w:rPr>
-              <w:instrText xml:space="preserve"> PAGEREF _Toc148170872 \h </w:instrText>
+              <w:instrText xml:space="preserve"> PAGEREF _Toc148515543 \h </w:instrText>
             </w:r>
             <w:r>
               <w:rPr>
@@ -4254,7 +4254,7 @@
               <w:lang w:eastAsia="it-IT"/>
             </w:rPr>
           </w:pPr>
-          <w:hyperlink w:anchor="_Toc148170873" w:history="1">
+          <w:hyperlink w:anchor="_Toc148515544" w:history="1">
             <w:r>
               <w:rPr>
                 <w:rStyle w:val="Collegamentoipertestuale"/>
@@ -4282,7 +4282,7 @@
                 <w:noProof/>
                 <w:webHidden/>
               </w:rPr>
-              <w:instrText xml:space="preserve"> PAGEREF _Toc148170873 \h </w:instrText>
+              <w:instrText xml:space="preserve"> PAGEREF _Toc148515544 \h </w:instrText>
             </w:r>
             <w:r>
               <w:rPr>
@@ -4325,7 +4325,7 @@
               <w:lang w:eastAsia="it-IT"/>
             </w:rPr>
           </w:pPr>
-          <w:hyperlink w:anchor="_Toc148170874" w:history="1">
+          <w:hyperlink w:anchor="_Toc148515545" w:history="1">
             <w:r>
               <w:rPr>
                 <w:rStyle w:val="Collegamentoipertestuale"/>
@@ -4353,7 +4353,7 @@
                 <w:noProof/>
                 <w:webHidden/>
               </w:rPr>
-              <w:instrText xml:space="preserve"> PAGEREF _Toc148170874 \h </w:instrText>
+              <w:instrText xml:space="preserve"> PAGEREF _Toc148515545 \h </w:instrText>
             </w:r>
             <w:r>
               <w:rPr>
@@ -4396,7 +4396,7 @@
               <w:lang w:eastAsia="it-IT"/>
             </w:rPr>
           </w:pPr>
-          <w:hyperlink w:anchor="_Toc148170875" w:history="1">
+          <w:hyperlink w:anchor="_Toc148515546" w:history="1">
             <w:r>
               <w:rPr>
                 <w:rStyle w:val="Collegamentoipertestuale"/>
@@ -4424,7 +4424,7 @@
                 <w:noProof/>
                 <w:webHidden/>
               </w:rPr>
-              <w:instrText xml:space="preserve"> PAGEREF _Toc148170875 \h </w:instrText>
+              <w:instrText xml:space="preserve"> PAGEREF _Toc148515546 \h </w:instrText>
             </w:r>
             <w:r>
               <w:rPr>
@@ -4467,7 +4467,7 @@
               <w:lang w:eastAsia="it-IT"/>
             </w:rPr>
           </w:pPr>
-          <w:hyperlink w:anchor="_Toc148170876" w:history="1">
+          <w:hyperlink w:anchor="_Toc148515547" w:history="1">
             <w:r>
               <w:rPr>
                 <w:rStyle w:val="Collegamentoipertestuale"/>
@@ -4495,7 +4495,7 @@
                 <w:noProof/>
                 <w:webHidden/>
               </w:rPr>
-              <w:instrText xml:space="preserve"> PAGEREF _Toc148170876 \h </w:instrText>
+              <w:instrText xml:space="preserve"> PAGEREF _Toc148515547 \h </w:instrText>
             </w:r>
             <w:r>
               <w:rPr>
@@ -4527,6 +4527,148 @@
           </w:hyperlink>
         </w:p>
         <w:p>
+          <w:pPr>
+            <w:pStyle w:val="Sommario1"/>
+            <w:tabs>
+              <w:tab w:val="right" w:leader="dot" w:pos="9628"/>
+            </w:tabs>
+            <w:rPr>
+              <w:rFonts w:eastAsiaTheme="minorEastAsia"/>
+              <w:noProof/>
+              <w:lang w:eastAsia="it-IT"/>
+            </w:rPr>
+          </w:pPr>
+          <w:hyperlink w:anchor="_Toc148515548" w:history="1">
+            <w:r>
+              <w:rPr>
+                <w:rStyle w:val="Collegamentoipertestuale"/>
+                <w:noProof/>
+                <w:lang w:val="en-US"/>
+              </w:rPr>
+              <w:t>User profiling in video games</w:t>
+            </w:r>
+            <w:r>
+              <w:rPr>
+                <w:noProof/>
+                <w:webHidden/>
+              </w:rPr>
+              <w:tab/>
+            </w:r>
+            <w:r>
+              <w:rPr>
+                <w:noProof/>
+                <w:webHidden/>
+              </w:rPr>
+              <w:fldChar w:fldCharType="begin"/>
+            </w:r>
+            <w:r>
+              <w:rPr>
+                <w:noProof/>
+                <w:webHidden/>
+              </w:rPr>
+              <w:instrText xml:space="preserve"> PAGEREF _Toc148515548 \h </w:instrText>
+            </w:r>
+            <w:r>
+              <w:rPr>
+                <w:noProof/>
+                <w:webHidden/>
+              </w:rPr>
+            </w:r>
+            <w:r>
+              <w:rPr>
+                <w:noProof/>
+                <w:webHidden/>
+              </w:rPr>
+              <w:fldChar w:fldCharType="separate"/>
+            </w:r>
+            <w:r>
+              <w:rPr>
+                <w:noProof/>
+                <w:webHidden/>
+              </w:rPr>
+              <w:t>14</w:t>
+            </w:r>
+            <w:r>
+              <w:rPr>
+                <w:noProof/>
+                <w:webHidden/>
+              </w:rPr>
+              <w:fldChar w:fldCharType="end"/>
+            </w:r>
+          </w:hyperlink>
+        </w:p>
+        <w:p>
+          <w:pPr>
+            <w:pStyle w:val="Sommario1"/>
+            <w:tabs>
+              <w:tab w:val="right" w:leader="dot" w:pos="9628"/>
+            </w:tabs>
+            <w:rPr>
+              <w:rFonts w:eastAsiaTheme="minorEastAsia"/>
+              <w:noProof/>
+              <w:lang w:eastAsia="it-IT"/>
+            </w:rPr>
+          </w:pPr>
+          <w:hyperlink w:anchor="_Toc148515549" w:history="1">
+            <w:r>
+              <w:rPr>
+                <w:rStyle w:val="Collegamentoipertestuale"/>
+                <w:noProof/>
+                <w:lang w:val="en-US"/>
+              </w:rPr>
+              <w:t>Breaking AI in practice</w:t>
+            </w:r>
+            <w:r>
+              <w:rPr>
+                <w:noProof/>
+                <w:webHidden/>
+              </w:rPr>
+              <w:tab/>
+            </w:r>
+            <w:r>
+              <w:rPr>
+                <w:noProof/>
+                <w:webHidden/>
+              </w:rPr>
+              <w:fldChar w:fldCharType="begin"/>
+            </w:r>
+            <w:r>
+              <w:rPr>
+                <w:noProof/>
+                <w:webHidden/>
+              </w:rPr>
+              <w:instrText xml:space="preserve"> PAGEREF _Toc148515549 \h </w:instrText>
+            </w:r>
+            <w:r>
+              <w:rPr>
+                <w:noProof/>
+                <w:webHidden/>
+              </w:rPr>
+            </w:r>
+            <w:r>
+              <w:rPr>
+                <w:noProof/>
+                <w:webHidden/>
+              </w:rPr>
+              <w:fldChar w:fldCharType="separate"/>
+            </w:r>
+            <w:r>
+              <w:rPr>
+                <w:noProof/>
+                <w:webHidden/>
+              </w:rPr>
+              <w:t>14</w:t>
+            </w:r>
+            <w:r>
+              <w:rPr>
+                <w:noProof/>
+                <w:webHidden/>
+              </w:rPr>
+              <w:fldChar w:fldCharType="end"/>
+            </w:r>
+          </w:hyperlink>
+        </w:p>
+        <w:p>
           <w:r>
             <w:rPr>
               <w:b/>
@@ -4550,7 +4692,7 @@
           <w:lang w:val="en-US"/>
         </w:rPr>
       </w:pPr>
-      <w:bookmarkStart w:id="0" w:name="_Toc148170872"/>
+      <w:bookmarkStart w:id="0" w:name="_Toc148515543"/>
       <w:r>
         <w:rPr>
           <w:lang w:val="en-US"/>
@@ -5193,7 +5335,7 @@
           <w:lang w:val="en-US"/>
         </w:rPr>
       </w:pPr>
-      <w:bookmarkStart w:id="1" w:name="_Toc148170873"/>
+      <w:bookmarkStart w:id="1" w:name="_Toc148515544"/>
       <w:r>
         <w:rPr>
           <w:lang w:val="en-US"/>
@@ -5910,7 +6052,7 @@
           <w:lang w:val="en-US"/>
         </w:rPr>
       </w:pPr>
-      <w:bookmarkStart w:id="2" w:name="_Toc148170874"/>
+      <w:bookmarkStart w:id="2" w:name="_Toc148515545"/>
       <w:r>
         <w:rPr>
           <w:lang w:val="en-US"/>
@@ -6101,6 +6243,7 @@
       </w:pPr>
       <w:r>
         <w:rPr>
+          <w:noProof/>
           <w:lang w:val="en-US"/>
         </w:rPr>
         <w:drawing>
@@ -6373,12 +6516,14 @@
         <w:rPr>
           <w:b/>
           <w:bCs/>
+          <w:lang w:val="en-US"/>
         </w:rPr>
       </w:pPr>
       <w:r>
         <w:rPr>
           <w:b/>
           <w:bCs/>
+          <w:lang w:val="en-US"/>
         </w:rPr>
         <w:br w:type="page"/>
       </w:r>
@@ -6680,6 +6825,7 @@
       </w:pPr>
       <w:r>
         <w:rPr>
+          <w:noProof/>
           <w:lang w:val="en-US"/>
         </w:rPr>
         <w:drawing>
@@ -6760,6 +6906,7 @@
       </w:pPr>
       <w:r>
         <w:rPr>
+          <w:noProof/>
           <w:lang w:val="en-US"/>
         </w:rPr>
         <w:drawing>
@@ -6854,6 +7001,7 @@
       </w:pPr>
       <w:r>
         <w:rPr>
+          <w:noProof/>
           <w:lang w:val="en-US"/>
         </w:rPr>
         <w:drawing>
@@ -7178,7 +7326,129 @@
           <w:iCs/>
           <w:lang w:val="en-US"/>
         </w:rPr>
-        <w:t>r</w:t>
+        <w:t>resource exhaustion attack</w:t>
+      </w:r>
+      <w:r>
+        <w:rPr>
+          <w:lang w:val="en-US"/>
+        </w:rPr>
+        <w:t>: use as much memory as possibl</w:t>
+      </w:r>
+      <w:r>
+        <w:rPr>
+          <w:lang w:val="en-US"/>
+        </w:rPr>
+        <w:t>e. They are created automatically within platforms like Docker.</w:t>
+      </w:r>
+    </w:p>
+    <w:p>
+      <w:pPr>
+        <w:rPr>
+          <w:lang w:val="en-US"/>
+        </w:rPr>
+      </w:pPr>
+      <w:r>
+        <w:rPr>
+          <w:lang w:val="en-US"/>
+        </w:rPr>
+        <w:t>If cgroups control the resources a process can use, namespaces control what it can see</w:t>
+      </w:r>
+      <w:r>
+        <w:rPr>
+          <w:lang w:val="en-US"/>
+        </w:rPr>
+        <w:t>, which wrap global system resource</w:t>
+      </w:r>
+      <w:r>
+        <w:rPr>
+          <w:lang w:val="en-US"/>
+        </w:rPr>
+        <w:t>s</w:t>
+      </w:r>
+      <w:r>
+        <w:rPr>
+          <w:lang w:val="en-US"/>
+        </w:rPr>
+        <w:t xml:space="preserve"> in an abstraction that</w:t>
+      </w:r>
+      <w:r>
+        <w:rPr>
+          <w:lang w:val="en-US"/>
+        </w:rPr>
+        <w:t xml:space="preserve"> </w:t>
+      </w:r>
+      <w:r>
+        <w:rPr>
+          <w:lang w:val="en-US"/>
+        </w:rPr>
+        <w:t>makes it appear to the processes within the namespace that they</w:t>
+      </w:r>
+      <w:r>
+        <w:rPr>
+          <w:lang w:val="en-US"/>
+        </w:rPr>
+        <w:t xml:space="preserve"> </w:t>
+      </w:r>
+      <w:r>
+        <w:rPr>
+          <w:lang w:val="en-US"/>
+        </w:rPr>
+        <w:t>have their own isolated instance of the global resource.  Changes</w:t>
+      </w:r>
+      <w:r>
+        <w:rPr>
+          <w:lang w:val="en-US"/>
+        </w:rPr>
+        <w:t xml:space="preserve"> </w:t>
+      </w:r>
+      <w:r>
+        <w:rPr>
+          <w:lang w:val="en-US"/>
+        </w:rPr>
+        <w:t>to the global resource are visible to other processes that are</w:t>
+      </w:r>
+      <w:r>
+        <w:rPr>
+          <w:lang w:val="en-US"/>
+        </w:rPr>
+        <w:t xml:space="preserve"> </w:t>
+      </w:r>
+      <w:r>
+        <w:rPr>
+          <w:lang w:val="en-US"/>
+        </w:rPr>
+        <w:t>members of the namespace but are invisible to other processes.</w:t>
+      </w:r>
+      <w:r>
+        <w:rPr>
+          <w:lang w:val="en-US"/>
+        </w:rPr>
+        <w:t xml:space="preserve"> </w:t>
+      </w:r>
+      <w:r>
+        <w:rPr>
+          <w:lang w:val="en-US"/>
+        </w:rPr>
+        <w:t>One use of namespaces is to implement containers</w:t>
+      </w:r>
+      <w:r>
+        <w:rPr>
+          <w:lang w:val="en-US"/>
+        </w:rPr>
+        <w:t>, this way isolating hostname of a machine from other things.</w:t>
+      </w:r>
+    </w:p>
+    <w:p>
+      <w:pPr>
+        <w:rPr>
+          <w:lang w:val="en-US"/>
+        </w:rPr>
+      </w:pPr>
+      <w:r>
+        <w:rPr>
+          <w:lang w:val="en-US"/>
+        </w:rPr>
+        <w:t xml:space="preserve">We can use the </w:t>
       </w:r>
       <w:r>
         <w:rPr>
@@ -7186,129 +7456,55 @@
           <w:iCs/>
           <w:lang w:val="en-US"/>
         </w:rPr>
-        <w:t>esource exhaustion attack</w:t>
-      </w:r>
-      <w:r>
-        <w:rPr>
-          <w:lang w:val="en-US"/>
-        </w:rPr>
-        <w:t>: use as much memory as possibl</w:t>
-      </w:r>
-      <w:r>
-        <w:rPr>
-          <w:lang w:val="en-US"/>
-        </w:rPr>
-        <w:t>e. They are created automatically within platforms like Docker.</w:t>
-      </w:r>
-    </w:p>
-    <w:p>
-      <w:pPr>
-        <w:rPr>
-          <w:lang w:val="en-US"/>
-        </w:rPr>
-      </w:pPr>
-      <w:r>
-        <w:rPr>
-          <w:lang w:val="en-US"/>
-        </w:rPr>
-        <w:t>If cgroups control the resources a process can use, namespaces control what it can see</w:t>
-      </w:r>
-      <w:r>
-        <w:rPr>
-          <w:lang w:val="en-US"/>
-        </w:rPr>
-        <w:t>, which wrap global system resource</w:t>
-      </w:r>
-      <w:r>
-        <w:rPr>
-          <w:lang w:val="en-US"/>
-        </w:rPr>
-        <w:t>s</w:t>
-      </w:r>
-      <w:r>
-        <w:rPr>
-          <w:lang w:val="en-US"/>
-        </w:rPr>
-        <w:t xml:space="preserve"> in an abstraction that</w:t>
-      </w:r>
-      <w:r>
-        <w:rPr>
-          <w:lang w:val="en-US"/>
-        </w:rPr>
-        <w:t xml:space="preserve"> </w:t>
-      </w:r>
-      <w:r>
-        <w:rPr>
-          <w:lang w:val="en-US"/>
-        </w:rPr>
-        <w:t>makes it appear to the processes within the namespace that they</w:t>
-      </w:r>
-      <w:r>
-        <w:rPr>
-          <w:lang w:val="en-US"/>
-        </w:rPr>
-        <w:t xml:space="preserve"> </w:t>
-      </w:r>
-      <w:r>
-        <w:rPr>
-          <w:lang w:val="en-US"/>
-        </w:rPr>
-        <w:t>have their own isolated instance of the global resource.  Changes</w:t>
-      </w:r>
-      <w:r>
-        <w:rPr>
-          <w:lang w:val="en-US"/>
-        </w:rPr>
-        <w:t xml:space="preserve"> </w:t>
-      </w:r>
-      <w:r>
-        <w:rPr>
-          <w:lang w:val="en-US"/>
-        </w:rPr>
-        <w:t>to the global resource are visible to other processes that are</w:t>
-      </w:r>
-      <w:r>
-        <w:rPr>
-          <w:lang w:val="en-US"/>
-        </w:rPr>
-        <w:t xml:space="preserve"> </w:t>
-      </w:r>
-      <w:r>
-        <w:rPr>
-          <w:lang w:val="en-US"/>
-        </w:rPr>
-        <w:t>members of the namespace but are invisible to other processes.</w:t>
-      </w:r>
-      <w:r>
-        <w:rPr>
-          <w:lang w:val="en-US"/>
-        </w:rPr>
-        <w:t xml:space="preserve"> </w:t>
-      </w:r>
-      <w:r>
-        <w:rPr>
-          <w:lang w:val="en-US"/>
-        </w:rPr>
-        <w:t>One use of namespaces is to implement containers</w:t>
-      </w:r>
-      <w:r>
-        <w:rPr>
-          <w:lang w:val="en-US"/>
-        </w:rPr>
-        <w:t>, this way isolating hostname of a machine from other things.</w:t>
-      </w:r>
-    </w:p>
-    <w:p>
-      <w:pPr>
-        <w:rPr>
-          <w:lang w:val="en-US"/>
-        </w:rPr>
-      </w:pPr>
-      <w:r>
-        <w:rPr>
-          <w:lang w:val="en-US"/>
-        </w:rPr>
-        <w:t xml:space="preserve">We can use the </w:t>
+        <w:t xml:space="preserve">unshare </w:t>
+      </w:r>
+      <w:r>
+        <w:rPr>
+          <w:lang w:val="en-US"/>
+        </w:rPr>
+        <w:t>command, creating a new process from kernel to the program and then some namespace</w:t>
+      </w:r>
+      <w:r>
+        <w:rPr>
+          <w:lang w:val="en-US"/>
+        </w:rPr>
+        <w:t xml:space="preserve"> unshared</w:t>
+      </w:r>
+      <w:r>
+        <w:rPr>
+          <w:lang w:val="en-US"/>
+        </w:rPr>
+        <w:t xml:space="preserve"> from parent (just like containers </w:t>
+      </w:r>
+      <w:r>
+        <w:rPr>
+          <w:lang w:val="en-US"/>
+        </w:rPr>
+        <w:t>in managing resources work, but you need root to do so</w:t>
+      </w:r>
+      <w:r>
+        <w:rPr>
+          <w:lang w:val="en-US"/>
+        </w:rPr>
+        <w:t>).</w:t>
+      </w:r>
+      <w:r>
+        <w:rPr>
+          <w:lang w:val="en-US"/>
+        </w:rPr>
+        <w:t xml:space="preserve"> In the case of Docker,</w:t>
+      </w:r>
+      <w:r>
+        <w:rPr>
+          <w:lang w:val="en-US"/>
+        </w:rPr>
+        <w:t xml:space="preserve"> we can list the whole processes in the host which are independent from the host machine and </w:t>
+      </w:r>
+      <w:r>
+        <w:rPr>
+          <w:lang w:val="en-US"/>
+        </w:rPr>
+        <w:t xml:space="preserve">the </w:t>
       </w:r>
       <w:r>
         <w:rPr>
@@ -7316,55 +7512,55 @@
           <w:iCs/>
           <w:lang w:val="en-US"/>
         </w:rPr>
-        <w:t xml:space="preserve">unshare </w:t>
-      </w:r>
-      <w:r>
-        <w:rPr>
-          <w:lang w:val="en-US"/>
-        </w:rPr>
-        <w:t>command, creating a new process from kernel to the program and then some namespace</w:t>
-      </w:r>
-      <w:r>
-        <w:rPr>
-          <w:lang w:val="en-US"/>
-        </w:rPr>
-        <w:t xml:space="preserve"> unshared</w:t>
-      </w:r>
-      <w:r>
-        <w:rPr>
-          <w:lang w:val="en-US"/>
-        </w:rPr>
-        <w:t xml:space="preserve"> from parent (just like containers </w:t>
-      </w:r>
-      <w:r>
-        <w:rPr>
-          <w:lang w:val="en-US"/>
-        </w:rPr>
-        <w:t>in managing resources work, but you need root to do so</w:t>
-      </w:r>
-      <w:r>
-        <w:rPr>
-          <w:lang w:val="en-US"/>
-        </w:rPr>
-        <w:t>).</w:t>
-      </w:r>
-      <w:r>
-        <w:rPr>
-          <w:lang w:val="en-US"/>
-        </w:rPr>
-        <w:t xml:space="preserve"> In the case of Docker,</w:t>
-      </w:r>
-      <w:r>
-        <w:rPr>
-          <w:lang w:val="en-US"/>
-        </w:rPr>
-        <w:t xml:space="preserve"> we can list the whole processes in the host which are independent from the host machine and </w:t>
-      </w:r>
-      <w:r>
-        <w:rPr>
-          <w:lang w:val="en-US"/>
-        </w:rPr>
-        <w:t xml:space="preserve">the </w:t>
+        <w:t>docker build</w:t>
+      </w:r>
+      <w:r>
+        <w:rPr>
+          <w:lang w:val="en-US"/>
+        </w:rPr>
+        <w:t xml:space="preserve"> command</w:t>
+      </w:r>
+      <w:r>
+        <w:rPr>
+          <w:lang w:val="en-US"/>
+        </w:rPr>
+        <w:t xml:space="preserve"> to create images</w:t>
+      </w:r>
+      <w:r>
+        <w:rPr>
+          <w:lang w:val="en-US"/>
+        </w:rPr>
+        <w:t xml:space="preserve">, </w:t>
+      </w:r>
+      <w:r>
+        <w:rPr>
+          <w:lang w:val="en-US"/>
+        </w:rPr>
+        <w:t>setting</w:t>
+      </w:r>
+      <w:r>
+        <w:rPr>
+          <w:lang w:val="en-US"/>
+        </w:rPr>
+        <w:t xml:space="preserve"> instructions </w:t>
+      </w:r>
+      <w:r>
+        <w:rPr>
+          <w:lang w:val="en-US"/>
+        </w:rPr>
+        <w:t>in a so-called</w:t>
+      </w:r>
+      <w:r>
+        <w:rPr>
+          <w:lang w:val="en-US"/>
+        </w:rPr>
+        <w:t xml:space="preserve"> Dockerfile, carefully managing resources and APIs actions. </w:t>
+      </w:r>
+      <w:r>
+        <w:rPr>
+          <w:lang w:val="en-US"/>
+        </w:rPr>
+        <w:t xml:space="preserve">Remember any user can trigger </w:t>
       </w:r>
       <w:r>
         <w:rPr>
@@ -7378,49 +7574,7 @@
         <w:rPr>
           <w:lang w:val="en-US"/>
         </w:rPr>
-        <w:t xml:space="preserve"> command</w:t>
-      </w:r>
-      <w:r>
-        <w:rPr>
-          <w:lang w:val="en-US"/>
-        </w:rPr>
-        <w:t xml:space="preserve"> to create images</w:t>
-      </w:r>
-      <w:r>
-        <w:rPr>
-          <w:lang w:val="en-US"/>
-        </w:rPr>
-        <w:t xml:space="preserve">, </w:t>
-      </w:r>
-      <w:r>
-        <w:rPr>
-          <w:lang w:val="en-US"/>
-        </w:rPr>
-        <w:t>setting</w:t>
-      </w:r>
-      <w:r>
-        <w:rPr>
-          <w:lang w:val="en-US"/>
-        </w:rPr>
-        <w:t xml:space="preserve"> instructions </w:t>
-      </w:r>
-      <w:r>
-        <w:rPr>
-          <w:lang w:val="en-US"/>
-        </w:rPr>
-        <w:t>in a so-called</w:t>
-      </w:r>
-      <w:r>
-        <w:rPr>
-          <w:lang w:val="en-US"/>
-        </w:rPr>
-        <w:t xml:space="preserve"> Dockerfile, carefully managing resources and APIs actions. </w:t>
-      </w:r>
-      <w:r>
-        <w:rPr>
-          <w:lang w:val="en-US"/>
-        </w:rPr>
-        <w:t xml:space="preserve">Remember any user can trigger </w:t>
+        <w:t xml:space="preserve"> and performing </w:t>
       </w:r>
       <w:r>
         <w:rPr>
@@ -7428,13 +7582,46 @@
           <w:iCs/>
           <w:lang w:val="en-US"/>
         </w:rPr>
-        <w:t>docker build</w:t>
-      </w:r>
-      <w:r>
-        <w:rPr>
-          <w:lang w:val="en-US"/>
-        </w:rPr>
-        <w:t xml:space="preserve"> and performing </w:t>
+        <w:t>docker run</w:t>
+      </w:r>
+      <w:r>
+        <w:rPr>
+          <w:lang w:val="en-US"/>
+        </w:rPr>
+        <w:t xml:space="preserve">. </w:t>
+      </w:r>
+    </w:p>
+    <w:p>
+      <w:pPr>
+        <w:rPr>
+          <w:lang w:val="en-US"/>
+        </w:rPr>
+      </w:pPr>
+      <w:r>
+        <w:rPr>
+          <w:lang w:val="en-US"/>
+        </w:rPr>
+        <w:br w:type="page"/>
+      </w:r>
+    </w:p>
+    <w:p>
+      <w:pPr>
+        <w:rPr>
+          <w:lang w:val="en-US"/>
+        </w:rPr>
+      </w:pPr>
+      <w:r>
+        <w:rPr>
+          <w:lang w:val="en-US"/>
+        </w:rPr>
+        <w:lastRenderedPageBreak/>
+        <w:t>Anyone who has access to a container image can access any file included in that image</w:t>
+      </w:r>
+      <w:r>
+        <w:rPr>
+          <w:lang w:val="en-US"/>
+        </w:rPr>
+        <w:t xml:space="preserve">. That’s why inside images we have </w:t>
       </w:r>
       <w:r>
         <w:rPr>
@@ -7442,53 +7629,6 @@
           <w:iCs/>
           <w:lang w:val="en-US"/>
         </w:rPr>
-        <w:t>docker run</w:t>
-      </w:r>
-      <w:r>
-        <w:rPr>
-          <w:lang w:val="en-US"/>
-        </w:rPr>
-        <w:t xml:space="preserve">. </w:t>
-      </w:r>
-    </w:p>
-    <w:p>
-      <w:pPr>
-        <w:rPr>
-          <w:lang w:val="en-US"/>
-        </w:rPr>
-      </w:pPr>
-      <w:r>
-        <w:rPr>
-          <w:lang w:val="en-US"/>
-        </w:rPr>
-        <w:br w:type="page"/>
-      </w:r>
-    </w:p>
-    <w:p>
-      <w:pPr>
-        <w:rPr>
-          <w:lang w:val="en-US"/>
-        </w:rPr>
-      </w:pPr>
-      <w:r>
-        <w:rPr>
-          <w:lang w:val="en-US"/>
-        </w:rPr>
-        <w:lastRenderedPageBreak/>
-        <w:t>Anyone who has access to a container image can access any file included in that image</w:t>
-      </w:r>
-      <w:r>
-        <w:rPr>
-          <w:lang w:val="en-US"/>
-        </w:rPr>
-        <w:t xml:space="preserve">. That’s why inside images we have </w:t>
-      </w:r>
-      <w:r>
-        <w:rPr>
-          <w:i/>
-          <w:iCs/>
-          <w:lang w:val="en-US"/>
-        </w:rPr>
         <w:t>image layers</w:t>
       </w:r>
       <w:r>
@@ -7513,19 +7653,7 @@
         <w:rPr>
           <w:lang w:val="en-US"/>
         </w:rPr>
-        <w:t xml:space="preserve">that you </w:t>
-      </w:r>
-      <w:r>
-        <w:rPr>
-          <w:lang w:val="en-US"/>
-        </w:rPr>
-        <w:t>must</w:t>
-      </w:r>
-      <w:r>
-        <w:rPr>
-          <w:lang w:val="en-US"/>
-        </w:rPr>
-        <w:t xml:space="preserve"> be careful not to store sensitive data, even if a subsequent layer removes it</w:t>
+        <w:t>that you must be careful not to store sensitive data, even if a subsequent layer removes it</w:t>
       </w:r>
       <w:r>
         <w:rPr>
@@ -7860,7 +7988,7 @@
           <w:lang w:val="en-US"/>
         </w:rPr>
       </w:pPr>
-      <w:bookmarkStart w:id="3" w:name="_Toc148170875"/>
+      <w:bookmarkStart w:id="3" w:name="_Toc148515546"/>
       <w:r>
         <w:rPr>
           <w:lang w:val="en-US"/>
@@ -8001,6 +8129,7 @@
       </w:pPr>
       <w:r>
         <w:rPr>
+          <w:noProof/>
           <w:lang w:val="en-US"/>
         </w:rPr>
         <w:drawing>
@@ -8155,6 +8284,7 @@
       </w:pPr>
       <w:r>
         <w:rPr>
+          <w:noProof/>
           <w:lang w:val="en-US"/>
         </w:rPr>
         <w:drawing>
@@ -8308,6 +8438,7 @@
       </w:pPr>
       <w:r>
         <w:rPr>
+          <w:noProof/>
           <w:lang w:val="en-US"/>
         </w:rPr>
         <w:drawing>
@@ -8710,7 +8841,7 @@
           <w:lang w:val="en-US"/>
         </w:rPr>
       </w:pPr>
-      <w:bookmarkStart w:id="4" w:name="_Toc148170876"/>
+      <w:bookmarkStart w:id="4" w:name="_Toc148515547"/>
       <w:r>
         <w:rPr>
           <w:lang w:val="en-US"/>
@@ -9982,10 +10113,576 @@
           <w:lang w:val="en-US"/>
         </w:rPr>
       </w:pPr>
+      <w:r>
+        <w:rPr>
+          <w:lang w:val="en-US"/>
+        </w:rPr>
+        <w:br w:type="page"/>
+      </w:r>
+    </w:p>
+    <w:p>
+      <w:pPr>
+        <w:pStyle w:val="Titolo1"/>
+        <w:jc w:val="center"/>
+        <w:rPr>
+          <w:lang w:val="en-US"/>
+        </w:rPr>
+      </w:pPr>
+      <w:bookmarkStart w:id="5" w:name="_Toc148515548"/>
+      <w:r>
+        <w:rPr>
+          <w:lang w:val="en-US"/>
+        </w:rPr>
+        <w:lastRenderedPageBreak/>
+        <w:t>User profiling in video games</w:t>
+      </w:r>
+      <w:bookmarkEnd w:id="5"/>
+    </w:p>
+    <w:p>
+      <w:pPr>
+        <w:jc w:val="center"/>
+        <w:rPr>
+          <w:lang w:val="en-US"/>
+        </w:rPr>
+      </w:pPr>
+      <w:r>
+        <w:rPr>
+          <w:lang w:val="en-US"/>
+        </w:rPr>
+        <w:t>(Host: Pier Paolo Tricomi)</w:t>
+      </w:r>
+    </w:p>
+    <w:p>
+      <w:pPr>
+        <w:rPr>
+          <w:lang w:val="en-US"/>
+        </w:rPr>
+      </w:pPr>
+      <w:r>
+        <w:rPr>
+          <w:lang w:val="en-US"/>
+        </w:rPr>
+        <w:t xml:space="preserve">It’s important to gather the right information of users, </w:t>
+      </w:r>
+      <w:r>
+        <w:rPr>
+          <w:lang w:val="en-US"/>
+        </w:rPr>
+        <w:t>to</w:t>
+      </w:r>
+      <w:r>
+        <w:rPr>
+          <w:lang w:val="en-US"/>
+        </w:rPr>
+        <w:t xml:space="preserve"> construct analytics properly and personal profiles. </w:t>
+      </w:r>
+      <w:r>
+        <w:rPr>
+          <w:lang w:val="en-US"/>
+        </w:rPr>
+        <w:t xml:space="preserve">A lof of scams take over accounts. We try to create a game “fingerprint”, banning harmful players and creating a new “biometric” authentication system. This is done, for example, tracking game habits, for example the way we move in a virtual world on the camera in a game. </w:t>
+      </w:r>
+    </w:p>
+    <w:p>
+      <w:pPr>
+        <w:rPr>
+          <w:lang w:val="en-US"/>
+        </w:rPr>
+      </w:pPr>
+      <w:r>
+        <w:rPr>
+          <w:lang w:val="en-US"/>
+        </w:rPr>
+        <w:t xml:space="preserve">This builds a one of a kind “identification framework”, starting from an unknown population of players and then aggregate data, ultimately creating ML models to track habits. </w:t>
+      </w:r>
+      <w:r>
+        <w:rPr>
+          <w:lang w:val="en-US"/>
+        </w:rPr>
+        <w:t xml:space="preserve">This way, given the game features, we can leverage vulnerabilities or typical game characteristics to create a good analysis of habits. </w:t>
+      </w:r>
+      <w:r>
+        <w:rPr>
+          <w:lang w:val="en-US"/>
+        </w:rPr>
+        <w:t xml:space="preserve">In this, we can try to learn from past mistakes and trying to use </w:t>
+      </w:r>
+      <w:r>
+        <w:rPr>
+          <w:i/>
+          <w:iCs/>
+          <w:lang w:val="en-US"/>
+        </w:rPr>
+        <w:t>tracking websites</w:t>
+      </w:r>
+      <w:r>
+        <w:rPr>
+          <w:lang w:val="en-US"/>
+        </w:rPr>
+        <w:t xml:space="preserve">, to show you all the player stats and specific things. </w:t>
+      </w:r>
+      <w:r>
+        <w:rPr>
+          <w:lang w:val="en-US"/>
+        </w:rPr>
+        <w:t xml:space="preserve">This data is generally public, to give visibility or to learn tricks from other players and we can exploit it. </w:t>
+      </w:r>
+    </w:p>
+    <w:p>
+      <w:pPr>
+        <w:rPr>
+          <w:lang w:val="en-US"/>
+        </w:rPr>
+      </w:pPr>
+      <w:r>
+        <w:rPr>
+          <w:lang w:val="en-US"/>
+        </w:rPr>
+        <w:t xml:space="preserve">For example, we can use ML to infer private data from public data, using a model to track and predict data from the whole data that is being released. </w:t>
+      </w:r>
+      <w:r>
+        <w:rPr>
+          <w:lang w:val="en-US"/>
+        </w:rPr>
+        <w:t xml:space="preserve">The beginning is trying to find the correlation between private and public data from players in-game statistics and </w:t>
+      </w:r>
+      <w:r>
+        <w:rPr>
+          <w:lang w:val="en-US"/>
+        </w:rPr>
+        <w:t>real-life</w:t>
+      </w:r>
+      <w:r>
+        <w:rPr>
+          <w:lang w:val="en-US"/>
+        </w:rPr>
+        <w:t xml:space="preserve"> data</w:t>
+      </w:r>
+      <w:r>
+        <w:rPr>
+          <w:lang w:val="en-US"/>
+        </w:rPr>
+        <w:t xml:space="preserve">, trying to find matches </w:t>
+      </w:r>
+      <w:r>
+        <w:rPr>
+          <w:lang w:val="en-US"/>
+        </w:rPr>
+        <w:t>in</w:t>
+      </w:r>
+      <w:r>
+        <w:rPr>
+          <w:lang w:val="en-US"/>
+        </w:rPr>
+        <w:t xml:space="preserve"> players or in a reduced amount of time</w:t>
+      </w:r>
+      <w:r>
+        <w:rPr>
+          <w:lang w:val="en-US"/>
+        </w:rPr>
+        <w:t xml:space="preserve"> (</w:t>
+      </w:r>
+      <w:r>
+        <w:rPr>
+          <w:lang w:val="en-US"/>
+        </w:rPr>
+        <w:t>also considering</w:t>
+      </w:r>
+      <w:r>
+        <w:rPr>
+          <w:lang w:val="en-US"/>
+        </w:rPr>
+        <w:t xml:space="preserve"> player time, say people who play a lot of matches and others who don’t have time and only have a few). </w:t>
+      </w:r>
+    </w:p>
+    <w:p>
+      <w:pPr>
+        <w:rPr>
+          <w:lang w:val="en-US"/>
+        </w:rPr>
+      </w:pPr>
+      <w:r>
+        <w:rPr>
+          <w:lang w:val="en-US"/>
+        </w:rPr>
+        <w:t xml:space="preserve">In case of playing games we consider habits even in emotions and age, for example even if players are introverted/extroverted, young (more aggressive), purchasers and workers, etc. </w:t>
+      </w:r>
+    </w:p>
+    <w:p>
+      <w:pPr>
+        <w:pStyle w:val="Titolo1"/>
+        <w:jc w:val="center"/>
+        <w:rPr>
+          <w:lang w:val="en-US"/>
+        </w:rPr>
+      </w:pPr>
+      <w:bookmarkStart w:id="6" w:name="_Toc148515549"/>
+      <w:r>
+        <w:rPr>
+          <w:lang w:val="en-US"/>
+        </w:rPr>
+        <w:t>Breaking AI in practice</w:t>
+      </w:r>
+      <w:bookmarkEnd w:id="6"/>
+    </w:p>
+    <w:p>
+      <w:pPr>
+        <w:jc w:val="center"/>
+        <w:rPr>
+          <w:lang w:val="en-US"/>
+        </w:rPr>
+      </w:pPr>
+      <w:r>
+        <w:rPr>
+          <w:lang w:val="en-US"/>
+        </w:rPr>
+        <w:t>(Host: Luca Pajola)</w:t>
+      </w:r>
+    </w:p>
+    <w:p>
+      <w:pPr>
+        <w:rPr>
+          <w:lang w:val="en-US"/>
+        </w:rPr>
+      </w:pPr>
+      <w:r>
+        <w:rPr>
+          <w:lang w:val="en-US"/>
+        </w:rPr>
+        <w:t xml:space="preserve">Malicious actors might attack application from all sides, so we should educate people to prevent dangers in this sense; there may be dangerous pieces of software, deploying in many sensible contexts and create a ML model considering security is important. </w:t>
+      </w:r>
+    </w:p>
+    <w:p>
+      <w:pPr>
+        <w:rPr>
+          <w:lang w:val="en-US"/>
+        </w:rPr>
+      </w:pPr>
+      <w:r>
+        <w:rPr>
+          <w:lang w:val="en-US"/>
+        </w:rPr>
+        <w:t xml:space="preserve">An interesting example was a chatbot developed by Microsoft called Tay, interacting with it in Twitter, with slogan </w:t>
+      </w:r>
+      <w:r>
+        <w:rPr>
+          <w:lang w:val="en-US"/>
+        </w:rPr>
+        <w:t>"</w:t>
+      </w:r>
+      <w:r>
+        <w:rPr>
+          <w:lang w:val="en-US"/>
+        </w:rPr>
+        <w:t>t</w:t>
+      </w:r>
+      <w:r>
+        <w:rPr>
+          <w:lang w:val="en-US"/>
+        </w:rPr>
+        <w:t>he more you chat with Tay, the smarter she gets</w:t>
+      </w:r>
+      <w:r>
+        <w:rPr>
+          <w:lang w:val="en-US"/>
+        </w:rPr>
+        <w:t xml:space="preserve">”. </w:t>
+      </w:r>
+      <w:r>
+        <w:rPr>
+          <w:lang w:val="en-US"/>
+        </w:rPr>
+        <w:t xml:space="preserve">Over time, the model learned to insult people and to be politically incorrect. </w:t>
+      </w:r>
+      <w:r>
+        <w:rPr>
+          <w:lang w:val="en-US"/>
+        </w:rPr>
+        <w:t xml:space="preserve">That was shut it down in a few hours. Let’s then introduce </w:t>
+      </w:r>
+      <w:r>
+        <w:rPr>
+          <w:i/>
+          <w:iCs/>
+          <w:lang w:val="en-US"/>
+        </w:rPr>
+        <w:t>adversarial machine learning</w:t>
+      </w:r>
+      <w:r>
+        <w:rPr>
+          <w:lang w:val="en-US"/>
+        </w:rPr>
+        <w:t>, where we try to leverage the adversary knowledge for model and data. Then we query info based on input modifications and treat different security levels (</w:t>
+      </w:r>
+      <w:r>
+        <w:rPr>
+          <w:i/>
+          <w:iCs/>
+          <w:lang w:val="en-US"/>
+        </w:rPr>
+        <w:t>white-boy</w:t>
+      </w:r>
+      <w:r>
+        <w:rPr>
+          <w:lang w:val="en-US"/>
+        </w:rPr>
+        <w:t xml:space="preserve">, unlikely on a real scenario so very big amount of info and </w:t>
+      </w:r>
+      <w:r>
+        <w:rPr>
+          <w:i/>
+          <w:iCs/>
+          <w:lang w:val="en-US"/>
+        </w:rPr>
+        <w:t>black-box</w:t>
+      </w:r>
+      <w:r>
+        <w:rPr>
+          <w:lang w:val="en-US"/>
+        </w:rPr>
+        <w:t xml:space="preserve">, more realistic but less info/capabilities). </w:t>
+      </w:r>
+    </w:p>
+    <w:p>
+      <w:pPr>
+        <w:rPr>
+          <w:lang w:val="en-US"/>
+        </w:rPr>
+      </w:pPr>
+      <w:r>
+        <w:rPr>
+          <w:lang w:val="en-US"/>
+        </w:rPr>
+        <w:t xml:space="preserve">We can have MLaaS models (Machine Learning as a Service) models, creating techniques allowing access to a lot of knowledge and platforms to further learn inside the context. </w:t>
+      </w:r>
+      <w:r>
+        <w:rPr>
+          <w:lang w:val="en-US"/>
+        </w:rPr>
+        <w:t xml:space="preserve">We have a behaviour which we train over targeted queries and understand if a sample is used to train a victim gaining knowledge and leaking privacy, while reducing gap between training and validation. </w:t>
+      </w:r>
+    </w:p>
+    <w:p>
+      <w:pPr>
+        <w:rPr>
+          <w:lang w:val="en-US"/>
+        </w:rPr>
+      </w:pPr>
+      <w:r>
+        <w:rPr>
+          <w:lang w:val="en-US"/>
+        </w:rPr>
+        <w:t>Officially, a possible exploit is trying to evade a model, leading to wrong answer and wrong learning from the model. The defense here is adversarial ML. The threat is model poisoning, reducing model performance, so we try to infer sanitization techniques at training time. Officially, a trigger will be inserted with wrong decisions at test time, then produce a misclassification and noise in classification</w:t>
+      </w:r>
+      <w:r>
+        <w:rPr>
+          <w:lang w:val="en-US"/>
+        </w:rPr>
+        <w:t xml:space="preserve">. </w:t>
+      </w:r>
+      <w:r>
+        <w:rPr>
+          <w:lang w:val="en-US"/>
+        </w:rPr>
+        <w:t xml:space="preserve">A good example might be a speed limit sign, where a STOP sign will be wrongly recognized as a speed limit because of lighting. </w:t>
+      </w:r>
+    </w:p>
+    <w:p>
+      <w:pPr>
+        <w:rPr>
+          <w:lang w:val="en-US"/>
+        </w:rPr>
+      </w:pPr>
+      <w:r>
+        <w:rPr>
+          <w:lang w:val="en-US"/>
+        </w:rPr>
+        <w:br w:type="page"/>
+      </w:r>
+    </w:p>
+    <w:p>
+      <w:pPr>
+        <w:rPr>
+          <w:lang w:val="en-US"/>
+        </w:rPr>
+      </w:pPr>
+      <w:r>
+        <w:rPr>
+          <w:lang w:val="en-US"/>
+        </w:rPr>
+        <w:lastRenderedPageBreak/>
+        <w:t>In adversarial machine learning, we take an ML application and try to understand the whole context:</w:t>
+      </w:r>
+    </w:p>
+    <w:p>
+      <w:pPr>
+        <w:rPr>
+          <w:lang w:val="en-US"/>
+        </w:rPr>
+      </w:pPr>
+      <w:r>
+        <w:rPr>
+          <w:lang w:val="en-US"/>
+        </w:rPr>
+        <w:drawing>
+          <wp:inline distT="0" distB="0" distL="0" distR="0" wp14:anchorId="013A06C8" wp14:editId="2D594AC3">
+            <wp:extent cx="4061460" cy="2211420"/>
+            <wp:effectExtent l="0" t="0" r="0" b="0"/>
+            <wp:docPr id="27293387" name="Immagine 1" descr="Immagine che contiene cartone animato, testo, illustrazione, arte&#10;&#10;Descrizione generata automaticamente"/>
+            <wp:cNvGraphicFramePr>
+              <a:graphicFrameLocks xmlns:a="http://schemas.openxmlformats.org/drawingml/2006/main" noChangeAspect="1"/>
+            </wp:cNvGraphicFramePr>
+            <a:graphic xmlns:a="http://schemas.openxmlformats.org/drawingml/2006/main">
+              <a:graphicData uri="http://schemas.openxmlformats.org/drawingml/2006/picture">
+                <pic:pic xmlns:pic="http://schemas.openxmlformats.org/drawingml/2006/picture">
+                  <pic:nvPicPr>
+                    <pic:cNvPr id="27293387" name="Immagine 1" descr="Immagine che contiene cartone animato, testo, illustrazione, arte&#10;&#10;Descrizione generata automaticamente"/>
+                    <pic:cNvPicPr/>
+                  </pic:nvPicPr>
+                  <pic:blipFill>
+                    <a:blip r:embed="rId22"/>
+                    <a:stretch>
+                      <a:fillRect/>
+                    </a:stretch>
+                  </pic:blipFill>
+                  <pic:spPr>
+                    <a:xfrm>
+                      <a:off x="0" y="0"/>
+                      <a:ext cx="4065810" cy="2213788"/>
+                    </a:xfrm>
+                    <a:prstGeom prst="rect">
+                      <a:avLst/>
+                    </a:prstGeom>
+                  </pic:spPr>
+                </pic:pic>
+              </a:graphicData>
+            </a:graphic>
+          </wp:inline>
+        </w:drawing>
+      </w:r>
+    </w:p>
+    <w:p>
+      <w:pPr>
+        <w:rPr>
+          <w:lang w:val="en-US"/>
+        </w:rPr>
+      </w:pPr>
+      <w:r>
+        <w:rPr>
+          <w:lang w:val="en-US"/>
+        </w:rPr>
+        <w:t xml:space="preserve">For example, a good attack is the </w:t>
+      </w:r>
+      <w:r>
+        <w:rPr>
+          <w:i/>
+          <w:iCs/>
+          <w:lang w:val="en-US"/>
+        </w:rPr>
+        <w:t>zero-width space</w:t>
+      </w:r>
+      <w:r>
+        <w:rPr>
+          <w:lang w:val="en-US"/>
+        </w:rPr>
+        <w:t xml:space="preserve">, used in typesetting to indicate word boundaries and leverage the Unicode chars to create commands </w:t>
+      </w:r>
+      <w:r>
+        <w:rPr>
+          <w:lang w:val="en-US"/>
+        </w:rPr>
+        <w:t xml:space="preserve"> from containing non-displayed characters, including the zero-width space, and most browsers prohibit their use within domain names because they can be used to create a homograph attack, where a malicious URL is visually indistinguishable from a legitimate one</w:t>
+      </w:r>
+      <w:r>
+        <w:rPr>
+          <w:lang w:val="en-US"/>
+        </w:rPr>
+        <w:t>.</w:t>
+      </w:r>
+    </w:p>
+    <w:p>
+      <w:pPr>
+        <w:rPr>
+          <w:lang w:val="en-US"/>
+        </w:rPr>
+      </w:pPr>
+      <w:r>
+        <w:rPr>
+          <w:lang w:val="en-US"/>
+        </w:rPr>
+        <w:t xml:space="preserve">Another one might be a </w:t>
+      </w:r>
+      <w:r>
+        <w:rPr>
+          <w:i/>
+          <w:iCs/>
+          <w:lang w:val="en-US"/>
+        </w:rPr>
+        <w:t>captcha attack</w:t>
+      </w:r>
+      <w:r>
+        <w:rPr>
+          <w:lang w:val="en-US"/>
+        </w:rPr>
+        <w:t>, so for example on automatic moderators inside of social networks leveraging remotion of content or posts</w:t>
+      </w:r>
+      <w:r>
+        <w:rPr>
+          <w:lang w:val="en-US"/>
+        </w:rPr>
+        <w:t>, working specifically this way:</w:t>
+      </w:r>
+    </w:p>
+    <w:p>
+      <w:pPr>
+        <w:rPr>
+          <w:lang w:val="en-US"/>
+        </w:rPr>
+      </w:pPr>
+      <w:r>
+        <w:rPr>
+          <w:lang w:val="en-US"/>
+        </w:rPr>
+        <w:drawing>
+          <wp:inline distT="0" distB="0" distL="0" distR="0" wp14:anchorId="1200E48F" wp14:editId="7E891700">
+            <wp:extent cx="4061460" cy="1986657"/>
+            <wp:effectExtent l="0" t="0" r="0" b="0"/>
+            <wp:docPr id="1065753345" name="Immagine 1" descr="Immagine che contiene testo, diagramma, schermata, numero&#10;&#10;Descrizione generata automaticamente"/>
+            <wp:cNvGraphicFramePr>
+              <a:graphicFrameLocks xmlns:a="http://schemas.openxmlformats.org/drawingml/2006/main" noChangeAspect="1"/>
+            </wp:cNvGraphicFramePr>
+            <a:graphic xmlns:a="http://schemas.openxmlformats.org/drawingml/2006/main">
+              <a:graphicData uri="http://schemas.openxmlformats.org/drawingml/2006/picture">
+                <pic:pic xmlns:pic="http://schemas.openxmlformats.org/drawingml/2006/picture">
+                  <pic:nvPicPr>
+                    <pic:cNvPr id="1065753345" name="Immagine 1" descr="Immagine che contiene testo, diagramma, schermata, numero&#10;&#10;Descrizione generata automaticamente"/>
+                    <pic:cNvPicPr/>
+                  </pic:nvPicPr>
+                  <pic:blipFill>
+                    <a:blip r:embed="rId23"/>
+                    <a:stretch>
+                      <a:fillRect/>
+                    </a:stretch>
+                  </pic:blipFill>
+                  <pic:spPr>
+                    <a:xfrm>
+                      <a:off x="0" y="0"/>
+                      <a:ext cx="4064220" cy="1988007"/>
+                    </a:xfrm>
+                    <a:prstGeom prst="rect">
+                      <a:avLst/>
+                    </a:prstGeom>
+                  </pic:spPr>
+                </pic:pic>
+              </a:graphicData>
+            </a:graphic>
+          </wp:inline>
+        </w:drawing>
+      </w:r>
     </w:p>
     <w:sectPr>
-      <w:headerReference w:type="default" r:id="rId22"/>
-      <w:footerReference w:type="default" r:id="rId23"/>
+      <w:headerReference w:type="default" r:id="rId24"/>
+      <w:footerReference w:type="default" r:id="rId25"/>
       <w:pgSz w:w="11906" w:h="16838"/>
       <w:pgMar w:top="1417" w:right="1134" w:bottom="1134" w:left="1134" w:header="708" w:footer="708" w:gutter="0"/>
       <w:pgNumType w:start="0"/>

</xml_diff>

<commit_message>
Added today guest talk and lecture
</commit_message>
<xml_diff>
--- a/Advances topics in computer networks and security simple (for real).docx
+++ b/Advances topics in computer networks and security simple (for real).docx
@@ -5386,21 +5386,7 @@
         <w:rPr>
           <w:lang w:val="en-US"/>
         </w:rPr>
-        <w:t xml:space="preserve">In our case, </w:t>
-      </w:r>
-      <w:proofErr w:type="gramStart"/>
-      <w:r>
-        <w:rPr>
-          <w:lang w:val="en-US"/>
-        </w:rPr>
-        <w:t>it’s</w:t>
-      </w:r>
-      <w:proofErr w:type="gramEnd"/>
-      <w:r>
-        <w:rPr>
-          <w:lang w:val="en-US"/>
-        </w:rPr>
-        <w:t xml:space="preserve"> reading papers, attending talks, thinking and discussing</w:t>
+        <w:t>In our case, it’s reading papers, attending talks, thinking and discussing</w:t>
       </w:r>
       <w:r>
         <w:rPr>
@@ -8560,27 +8546,13 @@
         <w:rPr>
           <w:lang w:val="en-US"/>
         </w:rPr>
-        <w:t xml:space="preserve">HMI – Human Machine Interface, made with a GUI to manage system state, alarms, errors </w:t>
-      </w:r>
-      <w:proofErr w:type="gramStart"/>
-      <w:r>
-        <w:rPr>
-          <w:lang w:val="en-US"/>
-        </w:rPr>
-        <w:t xml:space="preserve">and </w:t>
-      </w:r>
-      <w:r>
-        <w:rPr>
-          <w:lang w:val="en-US"/>
-        </w:rPr>
-        <w:t>also</w:t>
-      </w:r>
-      <w:proofErr w:type="gramEnd"/>
-      <w:r>
-        <w:rPr>
-          <w:lang w:val="en-US"/>
-        </w:rPr>
-        <w:t xml:space="preserve"> allowing</w:t>
+        <w:t xml:space="preserve">HMI – Human Machine Interface, made with a GUI to manage system state, alarms, errors and </w:t>
+      </w:r>
+      <w:r>
+        <w:rPr>
+          <w:lang w:val="en-US"/>
+        </w:rPr>
+        <w:t>also allowing</w:t>
       </w:r>
       <w:r>
         <w:rPr>
@@ -8611,27 +8583,13 @@
         <w:rPr>
           <w:lang w:val="en-US"/>
         </w:rPr>
-        <w:t xml:space="preserve">, so they </w:t>
-      </w:r>
-      <w:proofErr w:type="gramStart"/>
-      <w:r>
-        <w:rPr>
-          <w:lang w:val="en-US"/>
-        </w:rPr>
-        <w:t>m</w:t>
-      </w:r>
-      <w:r>
-        <w:rPr>
-          <w:lang w:val="en-US"/>
-        </w:rPr>
-        <w:t>onitor</w:t>
-      </w:r>
-      <w:proofErr w:type="gramEnd"/>
-      <w:r>
-        <w:rPr>
-          <w:lang w:val="en-US"/>
-        </w:rPr>
-        <w:t xml:space="preserve"> and control acquired from field sites</w:t>
+        <w:t>, so they m</w:t>
+      </w:r>
+      <w:r>
+        <w:rPr>
+          <w:lang w:val="en-US"/>
+        </w:rPr>
+        <w:t>onitor and control acquired from field sites</w:t>
       </w:r>
       <w:r>
         <w:rPr>
@@ -10522,6 +10480,7 @@
       </w:pPr>
       <w:r>
         <w:rPr>
+          <w:noProof/>
           <w:lang w:val="en-US"/>
         </w:rPr>
         <w:drawing>
@@ -10641,6 +10600,7 @@
       </w:pPr>
       <w:r>
         <w:rPr>
+          <w:noProof/>
           <w:lang w:val="en-US"/>
         </w:rPr>
         <w:drawing>
@@ -10678,6 +10638,440 @@
             </a:graphic>
           </wp:inline>
         </w:drawing>
+      </w:r>
+    </w:p>
+    <w:p>
+      <w:pPr>
+        <w:pStyle w:val="Titolo1"/>
+        <w:jc w:val="center"/>
+        <w:rPr>
+          <w:lang w:val="en-US"/>
+        </w:rPr>
+      </w:pPr>
+      <w:r>
+        <w:rPr>
+          <w:lang w:val="en-US"/>
+        </w:rPr>
+        <w:t>Deep Learning and Backdoor attacks</w:t>
+      </w:r>
+    </w:p>
+    <w:p>
+      <w:pPr>
+        <w:jc w:val="center"/>
+        <w:rPr>
+          <w:lang w:val="en-US"/>
+        </w:rPr>
+      </w:pPr>
+      <w:r>
+        <w:rPr>
+          <w:lang w:val="en-US"/>
+        </w:rPr>
+        <w:t>(Host: Stjepan Picek)</w:t>
+      </w:r>
+    </w:p>
+    <w:p>
+      <w:pPr>
+        <w:rPr>
+          <w:lang w:val="en-US"/>
+        </w:rPr>
+      </w:pPr>
+      <w:r>
+        <w:rPr>
+          <w:lang w:val="en-US"/>
+        </w:rPr>
+        <w:t xml:space="preserve">We start talking about artificial intelligence, gathering big amounts of data, depending on a powerful hardware and novel applications. </w:t>
+      </w:r>
+      <w:r>
+        <w:rPr>
+          <w:lang w:val="en-US"/>
+        </w:rPr>
+        <w:t xml:space="preserve">AI is a big buzzword, so everyone wants a piece of that cake. </w:t>
+      </w:r>
+      <w:r>
+        <w:rPr>
+          <w:lang w:val="en-US"/>
+        </w:rPr>
+        <w:t>Machine learning has become mainstream because of usage inside industry, like automotive</w:t>
+      </w:r>
+      <w:r>
+        <w:rPr>
+          <w:lang w:val="en-US"/>
+        </w:rPr>
+        <w:t>. Many algorithms are old (over 10 years old</w:t>
+      </w:r>
+      <w:r>
+        <w:rPr>
+          <w:lang w:val="en-US"/>
+        </w:rPr>
+        <w:t>; first examples were in 1987 of CNNs – convolutional neural networks</w:t>
+      </w:r>
+      <w:r>
+        <w:rPr>
+          <w:lang w:val="en-US"/>
+        </w:rPr>
+        <w:t>).</w:t>
+      </w:r>
+    </w:p>
+    <w:p>
+      <w:pPr>
+        <w:rPr>
+          <w:lang w:val="en-US"/>
+        </w:rPr>
+      </w:pPr>
+      <w:r>
+        <w:rPr>
+          <w:lang w:val="en-US"/>
+        </w:rPr>
+        <w:t>Of course, there are issues in da</w:t>
+      </w:r>
+      <w:r>
+        <w:rPr>
+          <w:lang w:val="en-US"/>
+        </w:rPr>
+        <w:t>ta</w:t>
+      </w:r>
+      <w:r>
+        <w:rPr>
+          <w:lang w:val="en-US"/>
+        </w:rPr>
+        <w:t xml:space="preserve"> confidentiality on how ML models are built and how they are considered trustworthy. </w:t>
+      </w:r>
+      <w:r>
+        <w:rPr>
+          <w:lang w:val="en-US"/>
+        </w:rPr>
+        <w:t xml:space="preserve">We see adversary as a black-box where an adversary can query the model with any arbitrary input and have a result or the white box, where the adversary has information. They may be targeted (chose inputs to have desired outputs) or untargeted (degrading task performance and achieving optimal performance). </w:t>
+      </w:r>
+    </w:p>
+    <w:p>
+      <w:pPr>
+        <w:rPr>
+          <w:lang w:val="en-US"/>
+        </w:rPr>
+      </w:pPr>
+      <w:r>
+        <w:rPr>
+          <w:lang w:val="en-US"/>
+        </w:rPr>
+        <w:br w:type="page"/>
+      </w:r>
+    </w:p>
+    <w:p>
+      <w:pPr>
+        <w:rPr>
+          <w:lang w:val="en-US"/>
+        </w:rPr>
+      </w:pPr>
+      <w:r>
+        <w:rPr>
+          <w:lang w:val="en-US"/>
+        </w:rPr>
+        <w:lastRenderedPageBreak/>
+        <w:t>Data can be anything, from images, video and sound up to graph and neuromorphic data</w:t>
+      </w:r>
+      <w:r>
+        <w:rPr>
+          <w:lang w:val="en-US"/>
+        </w:rPr>
+        <w:t xml:space="preserve"> (used in spiking neural networks, introducing the concept of time in model). In models, there may happen </w:t>
+      </w:r>
+      <w:r>
+        <w:rPr>
+          <w:i/>
+          <w:iCs/>
+          <w:lang w:val="en-US"/>
+        </w:rPr>
+        <w:t>evasion attacks</w:t>
+      </w:r>
+      <w:r>
+        <w:rPr>
+          <w:lang w:val="en-US"/>
+        </w:rPr>
+        <w:t xml:space="preserve">, so wrong inputs in inference time (when you train a model, you give data and labels to identify), so you will craft a wrong model as output. </w:t>
+      </w:r>
+      <w:r>
+        <w:rPr>
+          <w:lang w:val="en-US"/>
+        </w:rPr>
+        <w:t xml:space="preserve">For example, in images there may be wrong </w:t>
+      </w:r>
+      <w:r>
+        <w:rPr>
+          <w:lang w:val="en-US"/>
+        </w:rPr>
+        <w:t>pixels,</w:t>
+      </w:r>
+      <w:r>
+        <w:rPr>
+          <w:lang w:val="en-US"/>
+        </w:rPr>
+        <w:t xml:space="preserve"> and this may potentially lead to wrong analysis. </w:t>
+      </w:r>
+    </w:p>
+    <w:p>
+      <w:pPr>
+        <w:rPr>
+          <w:lang w:val="en-US"/>
+        </w:rPr>
+      </w:pPr>
+      <w:r>
+        <w:rPr>
+          <w:lang w:val="en-US"/>
+        </w:rPr>
+        <w:t xml:space="preserve">A completely different class of attacks are the </w:t>
+      </w:r>
+      <w:r>
+        <w:rPr>
+          <w:i/>
+          <w:iCs/>
+          <w:lang w:val="en-US"/>
+        </w:rPr>
+        <w:t>poisoning attacks</w:t>
+      </w:r>
+      <w:r>
+        <w:rPr>
+          <w:lang w:val="en-US"/>
+        </w:rPr>
+        <w:t>, contaminating the model at training time</w:t>
+      </w:r>
+      <w:r>
+        <w:rPr>
+          <w:lang w:val="en-US"/>
+        </w:rPr>
+        <w:t xml:space="preserve">, bringing misclassifying examples or just altering data. </w:t>
+      </w:r>
+      <w:r>
+        <w:rPr>
+          <w:lang w:val="en-US"/>
+        </w:rPr>
+        <w:t xml:space="preserve">This can happen on data and labels which are misleading created to alter perception. </w:t>
+      </w:r>
+      <w:r>
+        <w:rPr>
+          <w:lang w:val="en-US"/>
+        </w:rPr>
+        <w:t>This can happen on the algorithm itself, on the model (manipulating it and touching components).</w:t>
+      </w:r>
+    </w:p>
+    <w:p>
+      <w:pPr>
+        <w:rPr>
+          <w:lang w:val="en-US"/>
+        </w:rPr>
+      </w:pPr>
+      <w:r>
+        <w:rPr>
+          <w:lang w:val="en-US"/>
+        </w:rPr>
+        <w:t xml:space="preserve">A category of attacks here are the </w:t>
+      </w:r>
+      <w:r>
+        <w:rPr>
+          <w:i/>
+          <w:iCs/>
+          <w:lang w:val="en-US"/>
+        </w:rPr>
+        <w:t>poisoning attacks</w:t>
+      </w:r>
+      <w:r>
+        <w:rPr>
+          <w:lang w:val="en-US"/>
+        </w:rPr>
+        <w:t xml:space="preserve">, which give access to subsets of training data, altering data examples and activating triggers to activate vulnerabilities inside training data. </w:t>
+      </w:r>
+      <w:r>
+        <w:rPr>
+          <w:lang w:val="en-US"/>
+        </w:rPr>
+        <w:t xml:space="preserve">The model this way there would be a </w:t>
+      </w:r>
+      <w:r>
+        <w:rPr>
+          <w:i/>
+          <w:iCs/>
+          <w:lang w:val="en-US"/>
+        </w:rPr>
+        <w:t>backdoored model</w:t>
+      </w:r>
+      <w:r>
+        <w:rPr>
+          <w:lang w:val="en-US"/>
+        </w:rPr>
+        <w:t>, having activated triggers</w:t>
+      </w:r>
+      <w:r>
+        <w:rPr>
+          <w:lang w:val="en-US"/>
+        </w:rPr>
+        <w:t xml:space="preserve"> via random noises for example</w:t>
+      </w:r>
+      <w:r>
+        <w:rPr>
+          <w:lang w:val="en-US"/>
+        </w:rPr>
+        <w:t>.</w:t>
+      </w:r>
+      <w:r>
+        <w:rPr>
+          <w:lang w:val="en-US"/>
+        </w:rPr>
+        <w:t xml:space="preserve"> This may lead to label which are dirty (poisoned) and clean (not changed), activated by specific inputs and multiple triggers. </w:t>
+      </w:r>
+      <w:r>
+        <w:rPr>
+          <w:lang w:val="en-US"/>
+        </w:rPr>
+        <w:t xml:space="preserve">In doing attacks, we measure the attack success rate, removing samples and inserting triggers to train models accurately considering differences between them. </w:t>
+      </w:r>
+    </w:p>
+    <w:p>
+      <w:pPr>
+        <w:rPr>
+          <w:lang w:val="en-US"/>
+        </w:rPr>
+      </w:pPr>
+      <w:r>
+        <w:rPr>
+          <w:lang w:val="en-US"/>
+        </w:rPr>
+        <w:t>To activate triggers physical objects can be used (no matter the size), using scaling algorithms to exploit the image rescaling and size.</w:t>
+      </w:r>
+      <w:r>
+        <w:rPr>
+          <w:lang w:val="en-US"/>
+        </w:rPr>
+        <w:t xml:space="preserve"> </w:t>
+      </w:r>
+      <w:r>
+        <w:rPr>
+          <w:lang w:val="en-US"/>
+        </w:rPr>
+        <w:t>There may also happen invisible backdoors, generating attacks via encoder-decoder networks and training simultaneously string with minimal differences to hide messages then recovered by the decoder</w:t>
+      </w:r>
+      <w:r>
+        <w:rPr>
+          <w:lang w:val="en-US"/>
+        </w:rPr>
+        <w:t xml:space="preserve"> (this is </w:t>
+      </w:r>
+      <w:r>
+        <w:rPr>
+          <w:lang w:val="en-US"/>
+        </w:rPr>
+        <w:t>like</w:t>
+      </w:r>
+      <w:r>
+        <w:rPr>
+          <w:lang w:val="en-US"/>
+        </w:rPr>
+        <w:t xml:space="preserve"> the </w:t>
+      </w:r>
+      <w:r>
+        <w:rPr>
+          <w:i/>
+          <w:iCs/>
+          <w:lang w:val="en-US"/>
+        </w:rPr>
+        <w:t>steganography</w:t>
+      </w:r>
+      <w:r>
+        <w:rPr>
+          <w:lang w:val="en-US"/>
+        </w:rPr>
+        <w:t xml:space="preserve"> approach (</w:t>
+      </w:r>
+      <w:r>
+        <w:rPr>
+          <w:lang w:val="en-US"/>
+        </w:rPr>
+        <w:t>the practice of concealing information within another message or physical object to avoid detection</w:t>
+      </w:r>
+      <w:r>
+        <w:rPr>
+          <w:lang w:val="en-US"/>
+        </w:rPr>
+        <w:t xml:space="preserve"> – hidden writing, so no one can read it except the person that has the decrypting key). </w:t>
+      </w:r>
+    </w:p>
+    <w:p>
+      <w:pPr>
+        <w:rPr>
+          <w:lang w:val="en-US"/>
+        </w:rPr>
+      </w:pPr>
+      <w:r>
+        <w:rPr>
+          <w:lang w:val="en-US"/>
+        </w:rPr>
+        <w:t xml:space="preserve">There are also backdoors to leverage very small perturbations poisoning the classifiers via small triggers overtime. </w:t>
+      </w:r>
+      <w:r>
+        <w:rPr>
+          <w:lang w:val="en-US"/>
+        </w:rPr>
+        <w:t xml:space="preserve">Some backdoors even try to infer backfunctionality to misclassify the loss function of a ML model to </w:t>
+      </w:r>
+      <w:r>
+        <w:rPr>
+          <w:lang w:val="en-US"/>
+        </w:rPr>
+        <w:t>poison</w:t>
+      </w:r>
+      <w:r>
+        <w:rPr>
+          <w:lang w:val="en-US"/>
+        </w:rPr>
+        <w:t xml:space="preserve"> the classification</w:t>
+      </w:r>
+      <w:r>
+        <w:rPr>
+          <w:lang w:val="en-US"/>
+        </w:rPr>
+        <w:t>, while others may try to infer trojans inside text code</w:t>
+      </w:r>
+      <w:r>
+        <w:rPr>
+          <w:lang w:val="en-US"/>
+        </w:rPr>
+        <w:t xml:space="preserve">. </w:t>
+      </w:r>
+    </w:p>
+    <w:p>
+      <w:pPr>
+        <w:rPr>
+          <w:lang w:val="en-US"/>
+        </w:rPr>
+      </w:pPr>
+      <w:r>
+        <w:rPr>
+          <w:lang w:val="en-US"/>
+        </w:rPr>
+        <w:t>In text models some backdoor attacks leverage semantic attacks (using different words in a sentence to make it have the same meaning this way misclassifying the model correctly)</w:t>
+      </w:r>
+      <w:r>
+        <w:rPr>
+          <w:lang w:val="en-US"/>
+        </w:rPr>
+        <w:t xml:space="preserve"> or in the style of text (writing style to avoid model recognition for patterns in data)</w:t>
+      </w:r>
+      <w:r>
+        <w:rPr>
+          <w:lang w:val="en-US"/>
+        </w:rPr>
+        <w:t xml:space="preserve">; this can happen also in the file structure (for example, tabular data is changing the position of values or even the formatting, not difficult to notice but the system may not complain). </w:t>
+      </w:r>
+    </w:p>
+    <w:p>
+      <w:pPr>
+        <w:rPr>
+          <w:lang w:val="en-US"/>
+        </w:rPr>
+      </w:pPr>
+      <w:r>
+        <w:rPr>
+          <w:lang w:val="en-US"/>
+        </w:rPr>
+        <w:t xml:space="preserve">It can also happen in frequencies in altitude and their frequent change, superimposing the trigger on those and exploit the linearity of a system, adding noise according to the input type. </w:t>
       </w:r>
     </w:p>
     <w:sectPr>
@@ -12434,7 +12828,6 @@
   <w:style w:type="character" w:default="1" w:styleId="Carpredefinitoparagrafo">
     <w:name w:val="Default Paragraph Font"/>
     <w:uiPriority w:val="1"/>
-    <w:semiHidden/>
     <w:unhideWhenUsed/>
   </w:style>
   <w:style w:type="table" w:default="1" w:styleId="Tabellanormale">

</xml_diff>